<commit_message>
added conclusions and references to documentation
</commit_message>
<xml_diff>
--- a/ABHI & SAI.docx
+++ b/ABHI & SAI.docx
@@ -1,6 +1,6 @@
 
 <file path=word/document.xml><?xml version="1.0" encoding="utf-8"?>
-<w:document xmlns:ve="http://schemas.openxmlformats.org/markup-compatibility/2006" xmlns:o="urn:schemas-microsoft-com:office:office" xmlns:r="http://schemas.openxmlformats.org/officeDocument/2006/relationships" xmlns:m="http://schemas.openxmlformats.org/officeDocument/2006/math" xmlns:v="urn:schemas-microsoft-com:vml" xmlns:wp="http://schemas.openxmlformats.org/drawingml/2006/wordprocessingDrawing" xmlns:w10="urn:schemas-microsoft-com:office:word" xmlns:w="http://schemas.openxmlformats.org/wordprocessingml/2006/main" xmlns:wne="http://schemas.microsoft.com/office/word/2006/wordml">
+<w:document xmlns:wpc="http://schemas.microsoft.com/office/word/2010/wordprocessingCanvas" xmlns:cx="http://schemas.microsoft.com/office/drawing/2014/chartex" xmlns:cx1="http://schemas.microsoft.com/office/drawing/2015/9/8/chartex" xmlns:cx2="http://schemas.microsoft.com/office/drawing/2015/10/21/chartex" xmlns:cx3="http://schemas.microsoft.com/office/drawing/2016/5/9/chartex" xmlns:cx4="http://schemas.microsoft.com/office/drawing/2016/5/10/chartex" xmlns:cx5="http://schemas.microsoft.com/office/drawing/2016/5/11/chartex" xmlns:cx6="http://schemas.microsoft.com/office/drawing/2016/5/12/chartex" xmlns:cx7="http://schemas.microsoft.com/office/drawing/2016/5/13/chartex" xmlns:cx8="http://schemas.microsoft.com/office/drawing/2016/5/14/chartex" xmlns:mc="http://schemas.openxmlformats.org/markup-compatibility/2006" xmlns:aink="http://schemas.microsoft.com/office/drawing/2016/ink" xmlns:am3d="http://schemas.microsoft.com/office/drawing/2017/model3d" xmlns:o="urn:schemas-microsoft-com:office:office" xmlns:oel="http://schemas.microsoft.com/office/2019/extlst" xmlns:r="http://schemas.openxmlformats.org/officeDocument/2006/relationships" xmlns:m="http://schemas.openxmlformats.org/officeDocument/2006/math" xmlns:v="urn:schemas-microsoft-com:vml" xmlns:wp14="http://schemas.microsoft.com/office/word/2010/wordprocessingDrawing" xmlns:wp="http://schemas.openxmlformats.org/drawingml/2006/wordprocessingDrawing" xmlns:w10="urn:schemas-microsoft-com:office:word" xmlns:w="http://schemas.openxmlformats.org/wordprocessingml/2006/main" xmlns:w14="http://schemas.microsoft.com/office/word/2010/wordml" xmlns:w15="http://schemas.microsoft.com/office/word/2012/wordml" xmlns:w16cex="http://schemas.microsoft.com/office/word/2018/wordml/cex" xmlns:w16cid="http://schemas.microsoft.com/office/word/2016/wordml/cid" xmlns:w16="http://schemas.microsoft.com/office/word/2018/wordml" xmlns:w16du="http://schemas.microsoft.com/office/word/2023/wordml/word16du" xmlns:w16sdtdh="http://schemas.microsoft.com/office/word/2020/wordml/sdtdatahash" xmlns:w16sdtfl="http://schemas.microsoft.com/office/word/2024/wordml/sdtformatlock" xmlns:w16se="http://schemas.microsoft.com/office/word/2015/wordml/symex" xmlns:wpg="http://schemas.microsoft.com/office/word/2010/wordprocessingGroup" xmlns:wpi="http://schemas.microsoft.com/office/word/2010/wordprocessingInk" xmlns:wne="http://schemas.microsoft.com/office/word/2006/wordml" xmlns:wps="http://schemas.microsoft.com/office/word/2010/wordprocessingShape" mc:Ignorable="w14 w15 w16se w16cid w16 w16cex w16sdtdh w16sdtfl w16du wp14">
   <w:body>
     <w:tbl>
       <w:tblPr>
@@ -14,7 +14,7 @@
           <w:insideH w:val="none" w:sz="0" w:space="0" w:color="auto"/>
           <w:insideV w:val="none" w:sz="0" w:space="0" w:color="auto"/>
         </w:tblBorders>
-        <w:tblLook w:val="04A0"/>
+        <w:tblLook w:val="04A0" w:firstRow="1" w:lastRow="0" w:firstColumn="1" w:lastColumn="0" w:noHBand="0" w:noVBand="1"/>
       </w:tblPr>
       <w:tblGrid>
         <w:gridCol w:w="10070"/>
@@ -39,7 +39,7 @@
                 <w:color w:val="000000" w:themeColor="text1"/>
               </w:rPr>
               <w:drawing>
-                <wp:anchor distT="0" distB="0" distL="114300" distR="114300" simplePos="0" relativeHeight="251644416" behindDoc="0" locked="0" layoutInCell="1" allowOverlap="1">
+                <wp:anchor distT="0" distB="0" distL="114300" distR="114300" simplePos="0" relativeHeight="251644416" behindDoc="0" locked="0" layoutInCell="1" allowOverlap="1" wp14:anchorId="68E8E728" wp14:editId="68E8E729">
                   <wp:simplePos x="0" y="0"/>
                   <wp:positionH relativeFrom="margin">
                     <wp:posOffset>990600</wp:posOffset>
@@ -67,7 +67,7 @@
                           <a:blip r:embed="rId8" cstate="print">
                             <a:extLst>
                               <a:ext uri="{28A0092B-C50C-407E-A947-70E740481C1C}">
-                                <a14:useLocalDpi xmlns="" xmlns:wpc="http://schemas.microsoft.com/office/word/2010/wordprocessingCanvas" xmlns:cx="http://schemas.microsoft.com/office/drawing/2014/chartex" xmlns:cx1="http://schemas.microsoft.com/office/drawing/2015/9/8/chartex" xmlns:cx2="http://schemas.microsoft.com/office/drawing/2015/10/21/chartex" xmlns:cx3="http://schemas.microsoft.com/office/drawing/2016/5/9/chartex" xmlns:cx4="http://schemas.microsoft.com/office/drawing/2016/5/10/chartex" xmlns:cx5="http://schemas.microsoft.com/office/drawing/2016/5/11/chartex" xmlns:cx6="http://schemas.microsoft.com/office/drawing/2016/5/12/chartex" xmlns:cx7="http://schemas.microsoft.com/office/drawing/2016/5/13/chartex" xmlns:cx8="http://schemas.microsoft.com/office/drawing/2016/5/14/chartex" xmlns:mc="http://schemas.openxmlformats.org/markup-compatibility/2006" xmlns:aink="http://schemas.microsoft.com/office/drawing/2016/ink" xmlns:am3d="http://schemas.microsoft.com/office/drawing/2017/model3d" xmlns:o="urn:schemas-microsoft-com:office:office" xmlns:oel="http://schemas.microsoft.com/office/2019/extlst" xmlns:v="urn:schemas-microsoft-com:vml" xmlns:wp14="http://schemas.microsoft.com/office/word/2010/wordprocessingDrawing" xmlns:w10="urn:schemas-microsoft-com:office:word" xmlns:w="http://schemas.openxmlformats.org/wordprocessingml/2006/main" xmlns:w14="http://schemas.microsoft.com/office/word/2010/wordml" xmlns:w15="http://schemas.microsoft.com/office/word/2012/wordml" xmlns:w16cex="http://schemas.microsoft.com/office/word/2018/wordml/cex" xmlns:w16cid="http://schemas.microsoft.com/office/word/2016/wordml/cid" xmlns:w16="http://schemas.microsoft.com/office/word/2018/wordml" xmlns:w16sdtdh="http://schemas.microsoft.com/office/word/2020/wordml/sdtdatahash" xmlns:w16se="http://schemas.microsoft.com/office/word/2015/wordml/symex" xmlns:wpg="http://schemas.microsoft.com/office/word/2010/wordprocessingGroup" xmlns:wpi="http://schemas.microsoft.com/office/word/2010/wordprocessingInk" xmlns:wps="http://schemas.microsoft.com/office/word/2010/wordprocessingShape" xmlns:a14="http://schemas.microsoft.com/office/drawing/2010/main" val="0"/>
+                                <a14:useLocalDpi xmlns:a14="http://schemas.microsoft.com/office/drawing/2010/main" val="0"/>
                               </a:ext>
                             </a:extLst>
                           </a:blip>
@@ -499,7 +499,7 @@
           <w:insideH w:val="none" w:sz="0" w:space="0" w:color="auto"/>
           <w:insideV w:val="none" w:sz="0" w:space="0" w:color="auto"/>
         </w:tblBorders>
-        <w:tblLook w:val="04A0"/>
+        <w:tblLook w:val="04A0" w:firstRow="1" w:lastRow="0" w:firstColumn="1" w:lastColumn="0" w:noHBand="0" w:noVBand="1"/>
       </w:tblPr>
       <w:tblGrid>
         <w:gridCol w:w="10070"/>
@@ -542,8 +542,9 @@
                 <w:sz w:val="36"/>
                 <w:szCs w:val="36"/>
               </w:rPr>
-              <w:t xml:space="preserve">Siddhartha Institute Of Technology and Sciences </w:t>
-            </w:r>
+              <w:t xml:space="preserve">Siddhartha Institute </w:t>
+            </w:r>
+            <w:proofErr w:type="gramStart"/>
             <w:r>
               <w:rPr>
                 <w:rFonts w:cs="Times New Roman"/>
@@ -552,8 +553,9 @@
                 <w:sz w:val="36"/>
                 <w:szCs w:val="36"/>
               </w:rPr>
-              <w:t>–</w:t>
-            </w:r>
+              <w:t>Of</w:t>
+            </w:r>
+            <w:proofErr w:type="gramEnd"/>
             <w:r>
               <w:rPr>
                 <w:rFonts w:cs="Times New Roman"/>
@@ -562,7 +564,7 @@
                 <w:sz w:val="36"/>
                 <w:szCs w:val="36"/>
               </w:rPr>
-              <w:t xml:space="preserve"> </w:t>
+              <w:t xml:space="preserve"> Technology and Sciences </w:t>
             </w:r>
             <w:r>
               <w:rPr>
@@ -572,7 +574,39 @@
                 <w:sz w:val="36"/>
                 <w:szCs w:val="36"/>
               </w:rPr>
-              <w:t>Narapally, Telangana</w:t>
+              <w:t>–</w:t>
+            </w:r>
+            <w:r>
+              <w:rPr>
+                <w:rFonts w:cs="Times New Roman"/>
+                <w:b/>
+                <w:color w:val="000000" w:themeColor="text1"/>
+                <w:sz w:val="36"/>
+                <w:szCs w:val="36"/>
+              </w:rPr>
+              <w:t xml:space="preserve"> </w:t>
+            </w:r>
+            <w:proofErr w:type="spellStart"/>
+            <w:r>
+              <w:rPr>
+                <w:rFonts w:cs="Times New Roman"/>
+                <w:b/>
+                <w:color w:val="000000" w:themeColor="text1"/>
+                <w:sz w:val="36"/>
+                <w:szCs w:val="36"/>
+              </w:rPr>
+              <w:t>Narapally</w:t>
+            </w:r>
+            <w:proofErr w:type="spellEnd"/>
+            <w:r>
+              <w:rPr>
+                <w:rFonts w:cs="Times New Roman"/>
+                <w:b/>
+                <w:color w:val="000000" w:themeColor="text1"/>
+                <w:sz w:val="36"/>
+                <w:szCs w:val="36"/>
+              </w:rPr>
+              <w:t>, Telangana</w:t>
             </w:r>
           </w:p>
           <w:p>
@@ -686,7 +720,7 @@
           <w:insideH w:val="none" w:sz="0" w:space="0" w:color="auto"/>
           <w:insideV w:val="none" w:sz="0" w:space="0" w:color="auto"/>
         </w:tblBorders>
-        <w:tblLook w:val="04A0"/>
+        <w:tblLook w:val="04A0" w:firstRow="1" w:lastRow="0" w:firstColumn="1" w:lastColumn="0" w:noHBand="0" w:noVBand="1"/>
       </w:tblPr>
       <w:tblGrid>
         <w:gridCol w:w="11160"/>
@@ -717,7 +751,7 @@
               </w:rPr>
               <w:lastRenderedPageBreak/>
               <w:drawing>
-                <wp:inline distT="0" distB="0" distL="0" distR="0">
+                <wp:inline distT="0" distB="0" distL="0" distR="0" wp14:anchorId="68E8E72A" wp14:editId="68E8E72B">
                   <wp:extent cx="1851660" cy="1760220"/>
                   <wp:effectExtent l="0" t="0" r="0" b="0"/>
                   <wp:docPr id="8" name="Picture 8"/>
@@ -735,7 +769,7 @@
                           <a:blip r:embed="rId9" cstate="print">
                             <a:extLst>
                               <a:ext uri="{28A0092B-C50C-407E-A947-70E740481C1C}">
-                                <a14:useLocalDpi xmlns="" xmlns:wpc="http://schemas.microsoft.com/office/word/2010/wordprocessingCanvas" xmlns:cx="http://schemas.microsoft.com/office/drawing/2014/chartex" xmlns:cx1="http://schemas.microsoft.com/office/drawing/2015/9/8/chartex" xmlns:cx2="http://schemas.microsoft.com/office/drawing/2015/10/21/chartex" xmlns:cx3="http://schemas.microsoft.com/office/drawing/2016/5/9/chartex" xmlns:cx4="http://schemas.microsoft.com/office/drawing/2016/5/10/chartex" xmlns:cx5="http://schemas.microsoft.com/office/drawing/2016/5/11/chartex" xmlns:cx6="http://schemas.microsoft.com/office/drawing/2016/5/12/chartex" xmlns:cx7="http://schemas.microsoft.com/office/drawing/2016/5/13/chartex" xmlns:cx8="http://schemas.microsoft.com/office/drawing/2016/5/14/chartex" xmlns:mc="http://schemas.openxmlformats.org/markup-compatibility/2006" xmlns:aink="http://schemas.microsoft.com/office/drawing/2016/ink" xmlns:am3d="http://schemas.microsoft.com/office/drawing/2017/model3d" xmlns:o="urn:schemas-microsoft-com:office:office" xmlns:oel="http://schemas.microsoft.com/office/2019/extlst" xmlns:v="urn:schemas-microsoft-com:vml" xmlns:wp14="http://schemas.microsoft.com/office/word/2010/wordprocessingDrawing" xmlns:w10="urn:schemas-microsoft-com:office:word" xmlns:w="http://schemas.openxmlformats.org/wordprocessingml/2006/main" xmlns:w14="http://schemas.microsoft.com/office/word/2010/wordml" xmlns:w15="http://schemas.microsoft.com/office/word/2012/wordml" xmlns:w16cex="http://schemas.microsoft.com/office/word/2018/wordml/cex" xmlns:w16cid="http://schemas.microsoft.com/office/word/2016/wordml/cid" xmlns:w16="http://schemas.microsoft.com/office/word/2018/wordml" xmlns:w16sdtdh="http://schemas.microsoft.com/office/word/2020/wordml/sdtdatahash" xmlns:w16se="http://schemas.microsoft.com/office/word/2015/wordml/symex" xmlns:wpg="http://schemas.microsoft.com/office/word/2010/wordprocessingGroup" xmlns:wpi="http://schemas.microsoft.com/office/word/2010/wordprocessingInk" xmlns:wps="http://schemas.microsoft.com/office/word/2010/wordprocessingShape" xmlns:a14="http://schemas.microsoft.com/office/drawing/2010/main" val="0"/>
+                                <a14:useLocalDpi xmlns:a14="http://schemas.microsoft.com/office/drawing/2010/main" val="0"/>
                               </a:ext>
                             </a:extLst>
                           </a:blip>
@@ -755,7 +789,7 @@
                           </a:ln>
                           <a:extLst>
                             <a:ext uri="{53640926-AAD7-44D8-BBD7-CCE9431645EC}">
-                              <a14:shadowObscured xmlns="" xmlns:wpc="http://schemas.microsoft.com/office/word/2010/wordprocessingCanvas" xmlns:cx="http://schemas.microsoft.com/office/drawing/2014/chartex" xmlns:cx1="http://schemas.microsoft.com/office/drawing/2015/9/8/chartex" xmlns:cx2="http://schemas.microsoft.com/office/drawing/2015/10/21/chartex" xmlns:cx3="http://schemas.microsoft.com/office/drawing/2016/5/9/chartex" xmlns:cx4="http://schemas.microsoft.com/office/drawing/2016/5/10/chartex" xmlns:cx5="http://schemas.microsoft.com/office/drawing/2016/5/11/chartex" xmlns:cx6="http://schemas.microsoft.com/office/drawing/2016/5/12/chartex" xmlns:cx7="http://schemas.microsoft.com/office/drawing/2016/5/13/chartex" xmlns:cx8="http://schemas.microsoft.com/office/drawing/2016/5/14/chartex" xmlns:mc="http://schemas.openxmlformats.org/markup-compatibility/2006" xmlns:aink="http://schemas.microsoft.com/office/drawing/2016/ink" xmlns:am3d="http://schemas.microsoft.com/office/drawing/2017/model3d" xmlns:o="urn:schemas-microsoft-com:office:office" xmlns:oel="http://schemas.microsoft.com/office/2019/extlst" xmlns:v="urn:schemas-microsoft-com:vml" xmlns:wp14="http://schemas.microsoft.com/office/word/2010/wordprocessingDrawing" xmlns:w10="urn:schemas-microsoft-com:office:word" xmlns:w="http://schemas.openxmlformats.org/wordprocessingml/2006/main" xmlns:w14="http://schemas.microsoft.com/office/word/2010/wordml" xmlns:w15="http://schemas.microsoft.com/office/word/2012/wordml" xmlns:w16cex="http://schemas.microsoft.com/office/word/2018/wordml/cex" xmlns:w16cid="http://schemas.microsoft.com/office/word/2016/wordml/cid" xmlns:w16="http://schemas.microsoft.com/office/word/2018/wordml" xmlns:w16sdtdh="http://schemas.microsoft.com/office/word/2020/wordml/sdtdatahash" xmlns:w16se="http://schemas.microsoft.com/office/word/2015/wordml/symex" xmlns:wpg="http://schemas.microsoft.com/office/word/2010/wordprocessingGroup" xmlns:wpi="http://schemas.microsoft.com/office/word/2010/wordprocessingInk" xmlns:wps="http://schemas.microsoft.com/office/word/2010/wordprocessingShape" xmlns:a14="http://schemas.microsoft.com/office/drawing/2010/main"/>
+                              <a14:shadowObscured xmlns:a14="http://schemas.microsoft.com/office/drawing/2010/main"/>
                             </a:ext>
                           </a:extLst>
                         </pic:spPr>
@@ -882,14 +916,41 @@
           <w:color w:val="000000" w:themeColor="text1"/>
           <w:szCs w:val="24"/>
         </w:rPr>
-        <w:t xml:space="preserve">r. Nanagiri Abhishek Varma and Garlapati Sai Kumar </w:t>
-      </w:r>
+        <w:t xml:space="preserve">r. </w:t>
+      </w:r>
+      <w:proofErr w:type="spellStart"/>
       <w:r>
         <w:rPr>
           <w:rFonts w:cs="Times New Roman"/>
           <w:color w:val="000000" w:themeColor="text1"/>
           <w:szCs w:val="24"/>
         </w:rPr>
+        <w:t>Nanagiri</w:t>
+      </w:r>
+      <w:proofErr w:type="spellEnd"/>
+      <w:r>
+        <w:rPr>
+          <w:rFonts w:cs="Times New Roman"/>
+          <w:color w:val="000000" w:themeColor="text1"/>
+          <w:szCs w:val="24"/>
+        </w:rPr>
+        <w:t xml:space="preserve"> Abhishek Varma and Garlapati Sai </w:t>
+      </w:r>
+      <w:proofErr w:type="gramStart"/>
+      <w:r>
+        <w:rPr>
+          <w:rFonts w:cs="Times New Roman"/>
+          <w:color w:val="000000" w:themeColor="text1"/>
+          <w:szCs w:val="24"/>
+        </w:rPr>
+        <w:t xml:space="preserve">Kumar </w:t>
+      </w:r>
+      <w:r>
+        <w:rPr>
+          <w:rFonts w:cs="Times New Roman"/>
+          <w:color w:val="000000" w:themeColor="text1"/>
+          <w:szCs w:val="24"/>
+        </w:rPr>
         <w:t xml:space="preserve"> </w:t>
       </w:r>
       <w:r>
@@ -898,7 +959,16 @@
           <w:color w:val="000000" w:themeColor="text1"/>
           <w:szCs w:val="24"/>
         </w:rPr>
-        <w:t xml:space="preserve">have </w:t>
+        <w:t>have</w:t>
+      </w:r>
+      <w:proofErr w:type="gramEnd"/>
+      <w:r>
+        <w:rPr>
+          <w:rFonts w:cs="Times New Roman"/>
+          <w:color w:val="000000" w:themeColor="text1"/>
+          <w:szCs w:val="24"/>
+        </w:rPr>
+        <w:t xml:space="preserve"> </w:t>
       </w:r>
       <w:r>
         <w:rPr>
@@ -1082,7 +1152,7 @@
           <w:insideH w:val="none" w:sz="0" w:space="0" w:color="auto"/>
           <w:insideV w:val="none" w:sz="0" w:space="0" w:color="auto"/>
         </w:tblBorders>
-        <w:tblLook w:val="04A0"/>
+        <w:tblLook w:val="04A0" w:firstRow="1" w:lastRow="0" w:firstColumn="1" w:lastColumn="0" w:noHBand="0" w:noVBand="1"/>
       </w:tblPr>
       <w:tblGrid>
         <w:gridCol w:w="5400"/>
@@ -1178,8 +1248,19 @@
                 <w:sz w:val="24"/>
                 <w:szCs w:val="20"/>
               </w:rPr>
-              <w:t xml:space="preserve"> B. V. ArunKiran</w:t>
-            </w:r>
+              <w:t xml:space="preserve"> B. V. </w:t>
+            </w:r>
+            <w:proofErr w:type="spellStart"/>
+            <w:r>
+              <w:rPr>
+                <w:rFonts w:cs="Times New Roman"/>
+                <w:color w:val="000000" w:themeColor="text1"/>
+                <w:sz w:val="24"/>
+                <w:szCs w:val="20"/>
+              </w:rPr>
+              <w:t>ArunKiran</w:t>
+            </w:r>
+            <w:proofErr w:type="spellEnd"/>
           </w:p>
         </w:tc>
       </w:tr>
@@ -1349,7 +1430,7 @@
           <w:insideH w:val="none" w:sz="0" w:space="0" w:color="auto"/>
           <w:insideV w:val="none" w:sz="0" w:space="0" w:color="auto"/>
         </w:tblBorders>
-        <w:tblLook w:val="04A0"/>
+        <w:tblLook w:val="04A0" w:firstRow="1" w:lastRow="0" w:firstColumn="1" w:lastColumn="0" w:noHBand="0" w:noVBand="1"/>
       </w:tblPr>
       <w:tblGrid>
         <w:gridCol w:w="10070"/>
@@ -1795,6 +1876,7 @@
         </w:rPr>
         <w:t xml:space="preserve">throughout our internship at NFC and also conducting Awareness </w:t>
       </w:r>
+      <w:proofErr w:type="spellStart"/>
       <w:r>
         <w:rPr>
           <w:rFonts w:cs="Times New Roman"/>
@@ -1803,6 +1885,7 @@
         </w:rPr>
         <w:t>Programme</w:t>
       </w:r>
+      <w:proofErr w:type="spellEnd"/>
       <w:r>
         <w:rPr>
           <w:rFonts w:cs="Times New Roman"/>
@@ -2040,6 +2123,7 @@
           <w:docPartUnique/>
         </w:docPartObj>
       </w:sdtPr>
+      <w:sdtEndPr/>
       <w:sdtContent>
         <w:p>
           <w:pPr>
@@ -3730,7 +3814,21 @@
         <w:rPr>
           <w:color w:val="000000" w:themeColor="text1"/>
         </w:rPr>
-        <w:t>The Nuclear Fuel Complex is unique in many respects. It is the only Complex of its kind where Uranium concentrates on the one hand and Zirconium mineral on the other are processed at the same location all the way to produce finished fuel assemblies and also zirconium alloy tubular components, for supplies to the Nuclear Power Industry. The complex also symbolizes the strong emphasis on self-reliance in the Indian Nuclear Power Programme. The advanced technologies for the production of nuclear grade uranium di-oxide fuel, zirconium metal and zirconium alloy tube components and the manufacture of fuel bundles conforming to reactor specifications were developed through systematic efforts during the late 50's and the 60's.</w:t>
+        <w:t xml:space="preserve">The Nuclear Fuel Complex is unique in many respects. It is the only Complex of its kind where Uranium concentrates on the one hand and Zirconium mineral on the other are processed at the same location all the way to produce finished fuel assemblies and also zirconium alloy tubular components, for supplies to the Nuclear Power Industry. The complex also symbolizes the strong emphasis on self-reliance in the Indian Nuclear Power </w:t>
+      </w:r>
+      <w:proofErr w:type="spellStart"/>
+      <w:r>
+        <w:rPr>
+          <w:color w:val="000000" w:themeColor="text1"/>
+        </w:rPr>
+        <w:t>Programme</w:t>
+      </w:r>
+      <w:proofErr w:type="spellEnd"/>
+      <w:r>
+        <w:rPr>
+          <w:color w:val="000000" w:themeColor="text1"/>
+        </w:rPr>
+        <w:t>. The advanced technologies for the production of nuclear grade uranium di-oxide fuel, zirconium metal and zirconium alloy tube components and the manufacture of fuel bundles conforming to reactor specifications were developed through systematic efforts during the late 50's and the 60's.</w:t>
       </w:r>
     </w:p>
     <w:p>
@@ -3793,7 +3891,35 @@
         <w:rPr>
           <w:color w:val="000000" w:themeColor="text1"/>
         </w:rPr>
-        <w:t>While the individual plant capacities were designed to match the requirements of the Indian Nuclear Power Programme as projected in the early '70s the capacities have been under continuous review. With the experience gained in the operation of various production plants, process and equipment modifications have been incorporated to progressively improve plant performance. The stage has now been reached for substantial increase in capacities and plans have been drawn up for establishing new plants to cater to the requirements of fuel and zircaloy for the 6,000 Mwe Indian Nuclear Power Programme to be implemented in this decade.</w:t>
+        <w:t xml:space="preserve">While the individual plant capacities were designed to match the requirements of the Indian Nuclear Power </w:t>
+      </w:r>
+      <w:proofErr w:type="spellStart"/>
+      <w:r>
+        <w:rPr>
+          <w:color w:val="000000" w:themeColor="text1"/>
+        </w:rPr>
+        <w:t>Programme</w:t>
+      </w:r>
+      <w:proofErr w:type="spellEnd"/>
+      <w:r>
+        <w:rPr>
+          <w:color w:val="000000" w:themeColor="text1"/>
+        </w:rPr>
+        <w:t xml:space="preserve"> as projected in the early '70s the capacities have been under continuous review. With the experience gained in the operation of various production plants, process and equipment modifications have been incorporated to progressively improve plant performance. The stage has now been reached for substantial increase in capacities and plans have been drawn up for establishing new plants to cater to the requirements of fuel and zircaloy for the 6,000 Mwe Indian Nuclear Power </w:t>
+      </w:r>
+      <w:proofErr w:type="spellStart"/>
+      <w:r>
+        <w:rPr>
+          <w:color w:val="000000" w:themeColor="text1"/>
+        </w:rPr>
+        <w:t>Programme</w:t>
+      </w:r>
+      <w:proofErr w:type="spellEnd"/>
+      <w:r>
+        <w:rPr>
+          <w:color w:val="000000" w:themeColor="text1"/>
+        </w:rPr>
+        <w:t xml:space="preserve"> to be implemented in this decade.</w:t>
       </w:r>
     </w:p>
     <w:p>
@@ -3858,7 +3984,25 @@
           <w:color w:val="000000" w:themeColor="text1"/>
           <w:szCs w:val="24"/>
         </w:rPr>
-        <w:t>India is developing a three-stage indigenous nuclear power programme that includes closed fuel cycles of Pressurized Heavy Water Reactors (PHWRs) and Liquid Metal Cooled Fast Breeder Reactors (LMFBRs) to make the best use of the comparatively limited uranium deposits and large thorium resources. The initial step of the Power plan is PHWRs, which employ zircaloy as clad and natural uranium dioxide as fuel. Furthermore, India has been running two Boiling Water Reactors (BWRs) since 1969. NFC manufactures zircaloy clad enriched uranium oxide fuel elements and assemblies for these reactors using imported enriched uranium hexafluoride.</w:t>
+        <w:t xml:space="preserve">India is developing a three-stage indigenous nuclear power </w:t>
+      </w:r>
+      <w:proofErr w:type="spellStart"/>
+      <w:r>
+        <w:rPr>
+          <w:rFonts w:cs="Times New Roman"/>
+          <w:color w:val="000000" w:themeColor="text1"/>
+          <w:szCs w:val="24"/>
+        </w:rPr>
+        <w:t>programme</w:t>
+      </w:r>
+      <w:proofErr w:type="spellEnd"/>
+      <w:r>
+        <w:rPr>
+          <w:rFonts w:cs="Times New Roman"/>
+          <w:color w:val="000000" w:themeColor="text1"/>
+          <w:szCs w:val="24"/>
+        </w:rPr>
+        <w:t xml:space="preserve"> that includes closed fuel cycles of Pressurized Heavy Water Reactors (PHWRs) and Liquid Metal Cooled Fast Breeder Reactors (LMFBRs) to make the best use of the comparatively limited uranium deposits and large thorium resources. The initial step of the Power plan is PHWRs, which employ zircaloy as clad and natural uranium dioxide as fuel. Furthermore, India has been running two Boiling Water Reactors (BWRs) since 1969. NFC manufactures zircaloy clad enriched uranium oxide fuel elements and assemblies for these reactors using imported enriched uranium hexafluoride.</w:t>
       </w:r>
     </w:p>
     <w:p>
@@ -3887,7 +4031,25 @@
           <w:color w:val="000000" w:themeColor="text1"/>
           <w:szCs w:val="24"/>
         </w:rPr>
-        <w:t>Natural Uranium is mined in Jharkhand at Jaduguda. At the Nuclear Fuel Complex, it is processed into nuclear fuel assemblies. Natural uranium dioxide weighs around 15.2kg in a 220 MW PHWR fuel unit. Uranium dioxide pellets produce heat and fission products while undergoing fission. Fission products are radioactive, and they should be kept apart from cooling water. As a result, the UO2 pellets are housed in Zirconium alloy tubes with hermetically sealed ends.</w:t>
+        <w:t xml:space="preserve">Natural Uranium is mined in Jharkhand at </w:t>
+      </w:r>
+      <w:proofErr w:type="spellStart"/>
+      <w:r>
+        <w:rPr>
+          <w:rFonts w:cs="Times New Roman"/>
+          <w:color w:val="000000" w:themeColor="text1"/>
+          <w:szCs w:val="24"/>
+        </w:rPr>
+        <w:t>Jaduguda</w:t>
+      </w:r>
+      <w:proofErr w:type="spellEnd"/>
+      <w:r>
+        <w:rPr>
+          <w:rFonts w:cs="Times New Roman"/>
+          <w:color w:val="000000" w:themeColor="text1"/>
+          <w:szCs w:val="24"/>
+        </w:rPr>
+        <w:t>. At the Nuclear Fuel Complex, it is processed into nuclear fuel assemblies. Natural uranium dioxide weighs around 15.2kg in a 220 MW PHWR fuel unit. Uranium dioxide pellets produce heat and fission products while undergoing fission. Fission products are radioactive, and they should be kept apart from cooling water. As a result, the UO2 pellets are housed in Zirconium alloy tubes with hermetically sealed ends.</w:t>
       </w:r>
     </w:p>
     <w:p>
@@ -4035,7 +4197,25 @@
           <w:color w:val="000000" w:themeColor="text1"/>
           <w:szCs w:val="24"/>
         </w:rPr>
-        <w:t>umerous times to produce homogeneous zircaloy ingots, which are subsequently extruded, pilgered, and finished into seamless tubes, sheets, and bars.</w:t>
+        <w:t xml:space="preserve">umerous times to produce homogeneous zircaloy ingots, which are subsequently extruded, </w:t>
+      </w:r>
+      <w:proofErr w:type="spellStart"/>
+      <w:r>
+        <w:rPr>
+          <w:rFonts w:cs="Times New Roman"/>
+          <w:color w:val="000000" w:themeColor="text1"/>
+          <w:szCs w:val="24"/>
+        </w:rPr>
+        <w:t>pilgered</w:t>
+      </w:r>
+      <w:proofErr w:type="spellEnd"/>
+      <w:r>
+        <w:rPr>
+          <w:rFonts w:cs="Times New Roman"/>
+          <w:color w:val="000000" w:themeColor="text1"/>
+          <w:szCs w:val="24"/>
+        </w:rPr>
+        <w:t>, and finished into seamless tubes, sheets, and bars.</w:t>
       </w:r>
     </w:p>
     <w:p>
@@ -4071,7 +4251,25 @@
           <w:color w:val="000000" w:themeColor="text1"/>
           <w:szCs w:val="24"/>
         </w:rPr>
-        <w:t>The cylindrical UO2 pellets are stacked and enclosed in thin walled zirconium alloy tubes for PHWR fuel, with both ends sealed by resistance welding with zircaloy end plugs. A number of these fuel pins are joined together to form a fuel bundle that may be easily put into the reactor. The fuel bundles for PHWR 220 MW and PHWR 500 MW each have 19 and 37 fuel pins. There are two types of array fuel assemblies for BWRs: 6x6 and 7x7.</w:t>
+        <w:t xml:space="preserve">The cylindrical UO2 pellets are stacked and enclosed in </w:t>
+      </w:r>
+      <w:proofErr w:type="gramStart"/>
+      <w:r>
+        <w:rPr>
+          <w:rFonts w:cs="Times New Roman"/>
+          <w:color w:val="000000" w:themeColor="text1"/>
+          <w:szCs w:val="24"/>
+        </w:rPr>
+        <w:t>thin walled</w:t>
+      </w:r>
+      <w:proofErr w:type="gramEnd"/>
+      <w:r>
+        <w:rPr>
+          <w:rFonts w:cs="Times New Roman"/>
+          <w:color w:val="000000" w:themeColor="text1"/>
+          <w:szCs w:val="24"/>
+        </w:rPr>
+        <w:t xml:space="preserve"> zirconium alloy tubes for PHWR fuel, with both ends sealed by resistance welding with zircaloy end plugs. A number of these fuel pins are joined together to form a fuel bundle that may be easily put into the reactor. The fuel bundles for PHWR 220 MW and PHWR 500 MW each have 19 and 37 fuel pins. There are two types of array fuel assemblies for BWRs: 6x6 and 7x7.</w:t>
       </w:r>
     </w:p>
     <w:p>
@@ -4114,16 +4312,44 @@
           <w:szCs w:val="24"/>
         </w:rPr>
         <w:lastRenderedPageBreak/>
-        <w:t>and core components is a major asset in not only supporting the nuclear power programme but also establishing a huge number of allied and ancillary sectors.</w:t>
-      </w:r>
+        <w:t xml:space="preserve">and core components is a major asset in not only supporting the nuclear power </w:t>
+      </w:r>
+      <w:proofErr w:type="spellStart"/>
       <w:r>
         <w:rPr>
           <w:rFonts w:cs="Times New Roman"/>
           <w:color w:val="000000" w:themeColor="text1"/>
           <w:szCs w:val="24"/>
         </w:rPr>
+        <w:t>programme</w:t>
+      </w:r>
+      <w:proofErr w:type="spellEnd"/>
+      <w:r>
+        <w:rPr>
+          <w:rFonts w:cs="Times New Roman"/>
+          <w:color w:val="000000" w:themeColor="text1"/>
+          <w:szCs w:val="24"/>
+        </w:rPr>
+        <w:t xml:space="preserve"> but also establishing a huge number of allied and ancillary </w:t>
+      </w:r>
+      <w:proofErr w:type="gramStart"/>
+      <w:r>
+        <w:rPr>
+          <w:rFonts w:cs="Times New Roman"/>
+          <w:color w:val="000000" w:themeColor="text1"/>
+          <w:szCs w:val="24"/>
+        </w:rPr>
+        <w:t>sectors.</w:t>
+      </w:r>
+      <w:r>
+        <w:rPr>
+          <w:rFonts w:cs="Times New Roman"/>
+          <w:color w:val="000000" w:themeColor="text1"/>
+          <w:szCs w:val="24"/>
+        </w:rPr>
         <w:t>.</w:t>
       </w:r>
+      <w:proofErr w:type="gramEnd"/>
     </w:p>
     <w:p>
       <w:pPr>
@@ -4274,7 +4500,25 @@
           <w:color w:val="000000" w:themeColor="text1"/>
           <w:szCs w:val="24"/>
         </w:rPr>
-        <w:t>4. Granule Transfer System with no leaks for transferring granules to a height of 4 metres.</w:t>
+        <w:t xml:space="preserve">4. Granule Transfer System with no leaks for transferring granules to a height of 4 </w:t>
+      </w:r>
+      <w:proofErr w:type="spellStart"/>
+      <w:r>
+        <w:rPr>
+          <w:rFonts w:cs="Times New Roman"/>
+          <w:color w:val="000000" w:themeColor="text1"/>
+          <w:szCs w:val="24"/>
+        </w:rPr>
+        <w:t>metres</w:t>
+      </w:r>
+      <w:proofErr w:type="spellEnd"/>
+      <w:r>
+        <w:rPr>
+          <w:rFonts w:cs="Times New Roman"/>
+          <w:color w:val="000000" w:themeColor="text1"/>
+          <w:szCs w:val="24"/>
+        </w:rPr>
+        <w:t>.</w:t>
       </w:r>
     </w:p>
     <w:p>
@@ -4869,6 +5113,7 @@
           <w:lang w:val="en-GB" w:eastAsia="en-GB"/>
         </w:rPr>
       </w:pPr>
+      <w:proofErr w:type="spellStart"/>
       <w:r>
         <w:rPr>
           <w:rFonts w:eastAsia="Times New Roman" w:cs="Times New Roman"/>
@@ -4877,6 +5122,7 @@
         </w:rPr>
         <w:t>Tinkercad</w:t>
       </w:r>
+      <w:proofErr w:type="spellEnd"/>
     </w:p>
     <w:p>
       <w:pPr>
@@ -4927,7 +5173,25 @@
           <w:szCs w:val="24"/>
           <w:lang w:val="en-GB" w:eastAsia="en-GB"/>
         </w:rPr>
-        <w:t xml:space="preserve"> etc..,</w:t>
+        <w:t xml:space="preserve"> </w:t>
+      </w:r>
+      <w:proofErr w:type="gramStart"/>
+      <w:r>
+        <w:rPr>
+          <w:rFonts w:eastAsia="Times New Roman" w:cs="Times New Roman"/>
+          <w:szCs w:val="24"/>
+          <w:lang w:val="en-GB" w:eastAsia="en-GB"/>
+        </w:rPr>
+        <w:t>etc..</w:t>
+      </w:r>
+      <w:proofErr w:type="gramEnd"/>
+      <w:r>
+        <w:rPr>
+          <w:rFonts w:eastAsia="Times New Roman" w:cs="Times New Roman"/>
+          <w:szCs w:val="24"/>
+          <w:lang w:val="en-GB" w:eastAsia="en-GB"/>
+        </w:rPr>
+        <w:t>,</w:t>
       </w:r>
     </w:p>
     <w:p>
@@ -4996,8 +5260,17 @@
           <w:rStyle w:val="mw-page-title-main"/>
           <w:b/>
         </w:rPr>
-        <w:t>Jon Hirschtick</w:t>
-      </w:r>
+        <w:t xml:space="preserve">Jon </w:t>
+      </w:r>
+      <w:proofErr w:type="spellStart"/>
+      <w:r>
+        <w:rPr>
+          <w:rStyle w:val="mw-page-title-main"/>
+          <w:b/>
+        </w:rPr>
+        <w:t>Hirschtick</w:t>
+      </w:r>
+      <w:proofErr w:type="spellEnd"/>
       <w:r>
         <w:rPr>
           <w:rStyle w:val="mw-page-title-main"/>
@@ -5214,7 +5487,7 @@
           <w:insideV w:val="single" w:sz="4" w:space="0" w:color="auto"/>
         </w:tblBorders>
         <w:tblLayout w:type="fixed"/>
-        <w:tblLook w:val="0000"/>
+        <w:tblLook w:val="0000" w:firstRow="0" w:lastRow="0" w:firstColumn="0" w:lastColumn="0" w:noHBand="0" w:noVBand="0"/>
       </w:tblPr>
       <w:tblGrid>
         <w:gridCol w:w="8802"/>
@@ -5704,7 +5977,15 @@
               <w:pStyle w:val="Default"/>
             </w:pPr>
             <w:r>
-              <w:t xml:space="preserve">Design Automation (DriveWorksXpress) </w:t>
+              <w:t>Design Automation (</w:t>
+            </w:r>
+            <w:proofErr w:type="spellStart"/>
+            <w:r>
+              <w:t>DriveWorksXpress</w:t>
+            </w:r>
+            <w:proofErr w:type="spellEnd"/>
+            <w:r>
+              <w:t xml:space="preserve">) </w:t>
             </w:r>
           </w:p>
         </w:tc>
@@ -5862,7 +6143,15 @@
               <w:pStyle w:val="Default"/>
             </w:pPr>
             <w:r>
-              <w:t>Basic CAD Rendering (RealView)</w:t>
+              <w:t>Basic CAD Rendering (</w:t>
+            </w:r>
+            <w:proofErr w:type="spellStart"/>
+            <w:r>
+              <w:t>RealView</w:t>
+            </w:r>
+            <w:proofErr w:type="spellEnd"/>
+            <w:r>
+              <w:t>)</w:t>
             </w:r>
           </w:p>
         </w:tc>
@@ -5981,7 +6270,15 @@
               <w:pStyle w:val="Default"/>
             </w:pPr>
             <w:r>
-              <w:t xml:space="preserve">View eDrawings Files </w:t>
+              <w:t xml:space="preserve">View </w:t>
+            </w:r>
+            <w:proofErr w:type="spellStart"/>
+            <w:r>
+              <w:t>eDrawings</w:t>
+            </w:r>
+            <w:proofErr w:type="spellEnd"/>
+            <w:r>
+              <w:t xml:space="preserve"> Files </w:t>
             </w:r>
           </w:p>
         </w:tc>
@@ -6274,8 +6571,13 @@
                 <w:bCs/>
               </w:rPr>
             </w:pPr>
-            <w:r>
-              <w:t>SimulationXpress for performing basic stress analysis on individual parts</w:t>
+            <w:proofErr w:type="spellStart"/>
+            <w:r>
+              <w:t>SimulationXpress</w:t>
+            </w:r>
+            <w:proofErr w:type="spellEnd"/>
+            <w:r>
+              <w:t xml:space="preserve"> for performing basic stress analysis on individual parts</w:t>
             </w:r>
           </w:p>
         </w:tc>
@@ -6303,7 +6605,23 @@
                 <w:b/>
                 <w:bCs/>
               </w:rPr>
-              <w:t>CAM Programming (Solidworks CAM)</w:t>
+              <w:t>CAM Programming (</w:t>
+            </w:r>
+            <w:proofErr w:type="spellStart"/>
+            <w:r>
+              <w:rPr>
+                <w:b/>
+                <w:bCs/>
+              </w:rPr>
+              <w:t>Solidworks</w:t>
+            </w:r>
+            <w:proofErr w:type="spellEnd"/>
+            <w:r>
+              <w:rPr>
+                <w:b/>
+                <w:bCs/>
+              </w:rPr>
+              <w:t xml:space="preserve"> CAM)</w:t>
             </w:r>
           </w:p>
         </w:tc>
@@ -6329,8 +6647,16 @@
               <w:rPr>
                 <w:bCs/>
               </w:rPr>
-              <w:t>Integrated 2.5-axis milling programming solution powered by CAMworks</w:t>
-            </w:r>
+              <w:t xml:space="preserve">Integrated 2.5-axis milling programming solution powered by </w:t>
+            </w:r>
+            <w:proofErr w:type="spellStart"/>
+            <w:r>
+              <w:rPr>
+                <w:bCs/>
+              </w:rPr>
+              <w:t>CAMworks</w:t>
+            </w:r>
+            <w:proofErr w:type="spellEnd"/>
           </w:p>
         </w:tc>
       </w:tr>
@@ -6535,7 +6861,15 @@
               <w:pStyle w:val="Default"/>
             </w:pPr>
             <w:r>
-              <w:t>Rules-based Manufacturability Checks (DFMXpress)</w:t>
+              <w:t>Rules-based Manufacturability Checks (</w:t>
+            </w:r>
+            <w:proofErr w:type="spellStart"/>
+            <w:r>
+              <w:t>DFMXpress</w:t>
+            </w:r>
+            <w:proofErr w:type="spellEnd"/>
+            <w:r>
+              <w:t>)</w:t>
             </w:r>
           </w:p>
         </w:tc>
@@ -6778,12 +7112,21 @@
                 <w:bCs/>
               </w:rPr>
             </w:pPr>
+            <w:proofErr w:type="spellStart"/>
             <w:r>
               <w:rPr>
                 <w:b/>
                 <w:bCs/>
               </w:rPr>
-              <w:t>Xtended reality exporter</w:t>
+              <w:t>Xtended</w:t>
+            </w:r>
+            <w:proofErr w:type="spellEnd"/>
+            <w:r>
+              <w:rPr>
+                <w:b/>
+                <w:bCs/>
+              </w:rPr>
+              <w:t xml:space="preserve"> reality exporter</w:t>
             </w:r>
           </w:p>
         </w:tc>
@@ -6811,7 +7154,23 @@
                 <w:b/>
                 <w:bCs/>
               </w:rPr>
-              <w:t>CAD Libraries (Solidworks Toolbox)</w:t>
+              <w:t>CAD Libraries (</w:t>
+            </w:r>
+            <w:proofErr w:type="spellStart"/>
+            <w:r>
+              <w:rPr>
+                <w:b/>
+                <w:bCs/>
+              </w:rPr>
+              <w:t>Solidworks</w:t>
+            </w:r>
+            <w:proofErr w:type="spellEnd"/>
+            <w:r>
+              <w:rPr>
+                <w:b/>
+                <w:bCs/>
+              </w:rPr>
+              <w:t xml:space="preserve"> Toolbox)</w:t>
             </w:r>
           </w:p>
         </w:tc>
@@ -6868,7 +7227,15 @@
               <w:pStyle w:val="Default"/>
             </w:pPr>
             <w:r>
-              <w:t>Standard components include bearings, bolts, screws, jig, bushings, nuts, o-rings, keys, pins, washers, retaining rings, structural sections, power transmission members etc</w:t>
+              <w:t xml:space="preserve">Standard components include bearings, bolts, screws, jig, bushings, nuts, </w:t>
+            </w:r>
+            <w:proofErr w:type="spellStart"/>
+            <w:r>
+              <w:t>o-rings</w:t>
+            </w:r>
+            <w:proofErr w:type="spellEnd"/>
+            <w:r>
+              <w:t>, keys, pins, washers, retaining rings, structural sections, power transmission members etc</w:t>
             </w:r>
           </w:p>
         </w:tc>
@@ -7003,7 +7370,23 @@
                 <w:b/>
                 <w:bCs/>
               </w:rPr>
-              <w:t>ECAD/MCAD Collaboration (CircuitWorks)</w:t>
+              <w:t>ECAD/MCAD Collaboration (</w:t>
+            </w:r>
+            <w:proofErr w:type="spellStart"/>
+            <w:r>
+              <w:rPr>
+                <w:b/>
+                <w:bCs/>
+              </w:rPr>
+              <w:t>CircuitWorks</w:t>
+            </w:r>
+            <w:proofErr w:type="spellEnd"/>
+            <w:r>
+              <w:rPr>
+                <w:b/>
+                <w:bCs/>
+              </w:rPr>
+              <w:t>)</w:t>
             </w:r>
           </w:p>
         </w:tc>
@@ -7041,7 +7424,15 @@
               <w:pStyle w:val="Default"/>
             </w:pPr>
             <w:r>
-              <w:t>Two-Way Data Exchange: ECAD to MCAD - MCAD to ECAD IDF, ProStep (IDX) or PADS (*.ASC)</w:t>
+              <w:t xml:space="preserve">Two-Way Data Exchange: ECAD to MCAD - MCAD to ECAD IDF, </w:t>
+            </w:r>
+            <w:proofErr w:type="spellStart"/>
+            <w:r>
+              <w:t>ProStep</w:t>
+            </w:r>
+            <w:proofErr w:type="spellEnd"/>
+            <w:r>
+              <w:t xml:space="preserve"> (IDX) or PADS (*.ASC)</w:t>
             </w:r>
           </w:p>
         </w:tc>
@@ -7245,7 +7636,23 @@
                 <w:b/>
                 <w:bCs/>
               </w:rPr>
-              <w:t>Collaboration with eDrawings Professional</w:t>
+              <w:t xml:space="preserve">Collaboration with </w:t>
+            </w:r>
+            <w:proofErr w:type="spellStart"/>
+            <w:r>
+              <w:rPr>
+                <w:b/>
+                <w:bCs/>
+              </w:rPr>
+              <w:t>eDrawings</w:t>
+            </w:r>
+            <w:proofErr w:type="spellEnd"/>
+            <w:r>
+              <w:rPr>
+                <w:b/>
+                <w:bCs/>
+              </w:rPr>
+              <w:t xml:space="preserve"> Professional</w:t>
             </w:r>
           </w:p>
         </w:tc>
@@ -7264,7 +7671,15 @@
               <w:pStyle w:val="Default"/>
             </w:pPr>
             <w:r>
-              <w:t>Create and Publish eDrawings Files</w:t>
+              <w:t xml:space="preserve">Create and Publish </w:t>
+            </w:r>
+            <w:proofErr w:type="spellStart"/>
+            <w:r>
+              <w:t>eDrawings</w:t>
+            </w:r>
+            <w:proofErr w:type="spellEnd"/>
+            <w:r>
+              <w:t xml:space="preserve"> Files</w:t>
             </w:r>
           </w:p>
         </w:tc>
@@ -7283,7 +7698,15 @@
               <w:pStyle w:val="Default"/>
             </w:pPr>
             <w:r>
-              <w:t>Enable Markup of eDrawings Files</w:t>
+              <w:t xml:space="preserve">Enable Markup of </w:t>
+            </w:r>
+            <w:proofErr w:type="spellStart"/>
+            <w:r>
+              <w:t>eDrawings</w:t>
+            </w:r>
+            <w:proofErr w:type="spellEnd"/>
+            <w:r>
+              <w:t xml:space="preserve"> Files</w:t>
             </w:r>
           </w:p>
         </w:tc>
@@ -7321,7 +7744,15 @@
               <w:pStyle w:val="Default"/>
             </w:pPr>
             <w:r>
-              <w:t>Allow Measurement in eDrawings Files</w:t>
+              <w:t xml:space="preserve">Allow Measurement in </w:t>
+            </w:r>
+            <w:proofErr w:type="spellStart"/>
+            <w:r>
+              <w:t>eDrawings</w:t>
+            </w:r>
+            <w:proofErr w:type="spellEnd"/>
+            <w:r>
+              <w:t xml:space="preserve"> Files</w:t>
             </w:r>
           </w:p>
         </w:tc>
@@ -7340,7 +7771,15 @@
               <w:pStyle w:val="Default"/>
             </w:pPr>
             <w:r>
-              <w:t>Exploded Views Support for eDrawings Files</w:t>
+              <w:t xml:space="preserve">Exploded Views Support for </w:t>
+            </w:r>
+            <w:proofErr w:type="spellStart"/>
+            <w:r>
+              <w:t>eDrawings</w:t>
+            </w:r>
+            <w:proofErr w:type="spellEnd"/>
+            <w:r>
+              <w:t xml:space="preserve"> Files</w:t>
             </w:r>
           </w:p>
         </w:tc>
@@ -7383,7 +7822,23 @@
                 <w:b/>
                 <w:bCs/>
               </w:rPr>
-              <w:t>Automated Tolerance Stack-Up Analysis (TolAnalyst)</w:t>
+              <w:t>Automated Tolerance Stack-Up Analysis (</w:t>
+            </w:r>
+            <w:proofErr w:type="spellStart"/>
+            <w:r>
+              <w:rPr>
+                <w:b/>
+                <w:bCs/>
+              </w:rPr>
+              <w:t>TolAnalyst</w:t>
+            </w:r>
+            <w:proofErr w:type="spellEnd"/>
+            <w:r>
+              <w:rPr>
+                <w:b/>
+                <w:bCs/>
+              </w:rPr>
+              <w:t>)</w:t>
             </w:r>
           </w:p>
         </w:tc>
@@ -7477,7 +7932,23 @@
                 <w:b/>
                 <w:bCs/>
               </w:rPr>
-              <w:t>Advanced Photorealistic Rendering (Solidworks Visualize)</w:t>
+              <w:t>Advanced Photorealistic Rendering (</w:t>
+            </w:r>
+            <w:proofErr w:type="spellStart"/>
+            <w:r>
+              <w:rPr>
+                <w:b/>
+                <w:bCs/>
+              </w:rPr>
+              <w:t>Solidworks</w:t>
+            </w:r>
+            <w:proofErr w:type="spellEnd"/>
+            <w:r>
+              <w:rPr>
+                <w:b/>
+                <w:bCs/>
+              </w:rPr>
+              <w:t xml:space="preserve"> Visualize)</w:t>
             </w:r>
           </w:p>
         </w:tc>
@@ -7496,7 +7967,15 @@
               <w:pStyle w:val="Default"/>
             </w:pPr>
             <w:r>
-              <w:t xml:space="preserve">Advanced Photorealistic Rendering (PhotoView 360) </w:t>
+              <w:t>Advanced Photorealistic Rendering (</w:t>
+            </w:r>
+            <w:proofErr w:type="spellStart"/>
+            <w:r>
+              <w:t>PhotoView</w:t>
+            </w:r>
+            <w:proofErr w:type="spellEnd"/>
+            <w:r>
+              <w:t xml:space="preserve"> 360) </w:t>
             </w:r>
           </w:p>
         </w:tc>
@@ -8520,9 +8999,11 @@
       <w:r>
         <w:t xml:space="preserve"> and </w:t>
       </w:r>
+      <w:proofErr w:type="spellStart"/>
       <w:r>
         <w:t>Solidworks</w:t>
       </w:r>
+      <w:proofErr w:type="spellEnd"/>
       <w:r>
         <w:t xml:space="preserve"> are preferred in 3D modeling. AutoCAD is used in industry, by architects, project managers, engineers, graphic designers, </w:t>
       </w:r>
@@ -8560,7 +9041,21 @@
         <w:rPr>
           <w:szCs w:val="24"/>
         </w:rPr>
-        <w:t xml:space="preserve">A servo motor is a type of a motor that is used in various applications like robotics, automation and control systems. It is a rotary actuator that allows for precise control of angular position. Servo motor operates based on feedback control of angular position .servo motors operates based on the feedback control where they receive a signal input to move to a specific position and they adjust their position based on feedback control position and then adjust their position based on feedback from an encoder to reach and maintain that position accurately. This feedback loop enables servo motors to have high </w:t>
+        <w:t xml:space="preserve">A servo motor is a type of a motor that is used in various applications like robotics, automation and control systems. It is a rotary actuator that allows for precise control of angular position. Servo motor operates based on feedback control of angular </w:t>
+      </w:r>
+      <w:proofErr w:type="gramStart"/>
+      <w:r>
+        <w:rPr>
+          <w:szCs w:val="24"/>
+        </w:rPr>
+        <w:t>position .servo</w:t>
+      </w:r>
+      <w:proofErr w:type="gramEnd"/>
+      <w:r>
+        <w:rPr>
+          <w:szCs w:val="24"/>
+        </w:rPr>
+        <w:t xml:space="preserve"> motors operates based on the feedback control where they receive a signal input to move to a specific position and they adjust their position based on feedback control position and then adjust their position based on feedback from an encoder to reach and maintain that position accurately. This feedback loop enables servo motors to have high </w:t>
       </w:r>
       <w:r>
         <w:rPr>
@@ -8648,7 +9143,21 @@
         <w:rPr>
           <w:szCs w:val="24"/>
         </w:rPr>
-        <w:t xml:space="preserve"> machine, 3d printers, and other automated systems where accuracy and control are crucial. Additionally </w:t>
+        <w:t xml:space="preserve"> machine, 3d printers, and other automated systems where accuracy and control are crucial. </w:t>
+      </w:r>
+      <w:proofErr w:type="gramStart"/>
+      <w:r>
+        <w:rPr>
+          <w:szCs w:val="24"/>
+        </w:rPr>
+        <w:t>Additionally</w:t>
+      </w:r>
+      <w:proofErr w:type="gramEnd"/>
+      <w:r>
+        <w:rPr>
+          <w:szCs w:val="24"/>
+        </w:rPr>
+        <w:t xml:space="preserve"> </w:t>
       </w:r>
       <w:r>
         <w:rPr>
@@ -8812,7 +9321,35 @@
         <w:rPr>
           <w:szCs w:val="24"/>
         </w:rPr>
-        <w:t>Servo motors consists of a regular motor coupled with a sensor for feedback control .the sensor for feedback control. The sensor provides information about the motors current position allowing the desired position accurately. This closed loop control systems is what enables servo motors to be so precise and reliable in various applications.</w:t>
+        <w:t xml:space="preserve">Servo motors consists of a regular motor coupled with a sensor for feedback </w:t>
+      </w:r>
+      <w:proofErr w:type="gramStart"/>
+      <w:r>
+        <w:rPr>
+          <w:szCs w:val="24"/>
+        </w:rPr>
+        <w:t>control .the</w:t>
+      </w:r>
+      <w:proofErr w:type="gramEnd"/>
+      <w:r>
+        <w:rPr>
+          <w:szCs w:val="24"/>
+        </w:rPr>
+        <w:t xml:space="preserve"> sensor for feedback control. The sensor provides information about the motors current position allowing the desired position accurately. This closed loop control systems </w:t>
+      </w:r>
+      <w:proofErr w:type="gramStart"/>
+      <w:r>
+        <w:rPr>
+          <w:szCs w:val="24"/>
+        </w:rPr>
+        <w:t>is</w:t>
+      </w:r>
+      <w:proofErr w:type="gramEnd"/>
+      <w:r>
+        <w:rPr>
+          <w:szCs w:val="24"/>
+        </w:rPr>
+        <w:t xml:space="preserve"> what enables servo motors to be so precise and reliable in various applications.</w:t>
       </w:r>
     </w:p>
     <w:p>
@@ -8822,11 +9359,19 @@
           <w:szCs w:val="24"/>
         </w:rPr>
       </w:pPr>
-      <w:r>
-        <w:rPr>
-          <w:szCs w:val="24"/>
-        </w:rPr>
-        <w:t>Additionally servo motors can be controlled using different types of signals such as PWM (pulse width modulation)</w:t>
+      <w:proofErr w:type="gramStart"/>
+      <w:r>
+        <w:rPr>
+          <w:szCs w:val="24"/>
+        </w:rPr>
+        <w:t>Additionally</w:t>
+      </w:r>
+      <w:proofErr w:type="gramEnd"/>
+      <w:r>
+        <w:rPr>
+          <w:szCs w:val="24"/>
+        </w:rPr>
+        <w:t xml:space="preserve"> servo motors can be controlled using different types of signals such as PWM (pulse width modulation)</w:t>
       </w:r>
       <w:r>
         <w:rPr>
@@ -8866,7 +9411,49 @@
         <w:rPr>
           <w:szCs w:val="24"/>
         </w:rPr>
-        <w:t>Servo motors typically have a rotor, stator and control circuitry the. The rotor part of the motor, while the station is the stationary part that generates the magnetic field the control circuitry is responsible for interpreting the input signals and adjusting the motors position ratinhto suir differernt applications.</w:t>
+        <w:t xml:space="preserve">Servo motors typically have a rotor, stator and control circuitry the. The rotor part of the motor, while the station is the stationary part that generates the magnetic field the control circuitry is responsible for interpreting the input signals and adjusting the motors position </w:t>
+      </w:r>
+      <w:proofErr w:type="spellStart"/>
+      <w:r>
+        <w:rPr>
+          <w:szCs w:val="24"/>
+        </w:rPr>
+        <w:t>ratinhto</w:t>
+      </w:r>
+      <w:proofErr w:type="spellEnd"/>
+      <w:r>
+        <w:rPr>
+          <w:szCs w:val="24"/>
+        </w:rPr>
+        <w:t xml:space="preserve"> </w:t>
+      </w:r>
+      <w:proofErr w:type="spellStart"/>
+      <w:r>
+        <w:rPr>
+          <w:szCs w:val="24"/>
+        </w:rPr>
+        <w:t>suir</w:t>
+      </w:r>
+      <w:proofErr w:type="spellEnd"/>
+      <w:r>
+        <w:rPr>
+          <w:szCs w:val="24"/>
+        </w:rPr>
+        <w:t xml:space="preserve"> </w:t>
+      </w:r>
+      <w:proofErr w:type="spellStart"/>
+      <w:r>
+        <w:rPr>
+          <w:szCs w:val="24"/>
+        </w:rPr>
+        <w:t>differernt</w:t>
+      </w:r>
+      <w:proofErr w:type="spellEnd"/>
+      <w:r>
+        <w:rPr>
+          <w:szCs w:val="24"/>
+        </w:rPr>
+        <w:t xml:space="preserve"> applications.</w:t>
       </w:r>
     </w:p>
     <w:p>
@@ -8894,20 +9481,104 @@
         <w:rPr>
           <w:szCs w:val="24"/>
         </w:rPr>
-        <w:t>1. Simens SIMOTICS-1FK7:- This servo motor series from siemens is known for its high performance, precision and reliability making it suitable for various industrial applications.</w:t>
-      </w:r>
-    </w:p>
-    <w:p>
-      <w:pPr>
-        <w:rPr>
-          <w:szCs w:val="24"/>
-        </w:rPr>
-      </w:pPr>
-      <w:r>
-        <w:rPr>
-          <w:szCs w:val="24"/>
-        </w:rPr>
-        <w:t>2. Allen-bradley kinetix 600:- The kinetix 600 series from allen. Bradely offers advances motion control capabilities and is commonly used in industrial automation systems</w:t>
+        <w:t>1. Simens SIMOTICS-1FK</w:t>
+      </w:r>
+      <w:proofErr w:type="gramStart"/>
+      <w:r>
+        <w:rPr>
+          <w:szCs w:val="24"/>
+        </w:rPr>
+        <w:t>7:-</w:t>
+      </w:r>
+      <w:proofErr w:type="gramEnd"/>
+      <w:r>
+        <w:rPr>
+          <w:szCs w:val="24"/>
+        </w:rPr>
+        <w:t xml:space="preserve"> This servo motor series from siemens is known for its high performance, precision and reliability making it suitable for various industrial applications.</w:t>
+      </w:r>
+    </w:p>
+    <w:p>
+      <w:pPr>
+        <w:rPr>
+          <w:szCs w:val="24"/>
+        </w:rPr>
+      </w:pPr>
+      <w:r>
+        <w:rPr>
+          <w:szCs w:val="24"/>
+        </w:rPr>
+        <w:t>2. Allen-</w:t>
+      </w:r>
+      <w:proofErr w:type="spellStart"/>
+      <w:r>
+        <w:rPr>
+          <w:szCs w:val="24"/>
+        </w:rPr>
+        <w:t>bradley</w:t>
+      </w:r>
+      <w:proofErr w:type="spellEnd"/>
+      <w:r>
+        <w:rPr>
+          <w:szCs w:val="24"/>
+        </w:rPr>
+        <w:t xml:space="preserve"> </w:t>
+      </w:r>
+      <w:proofErr w:type="spellStart"/>
+      <w:r>
+        <w:rPr>
+          <w:szCs w:val="24"/>
+        </w:rPr>
+        <w:t>kinetix</w:t>
+      </w:r>
+      <w:proofErr w:type="spellEnd"/>
+      <w:r>
+        <w:rPr>
+          <w:szCs w:val="24"/>
+        </w:rPr>
+        <w:t xml:space="preserve"> </w:t>
+      </w:r>
+      <w:proofErr w:type="gramStart"/>
+      <w:r>
+        <w:rPr>
+          <w:szCs w:val="24"/>
+        </w:rPr>
+        <w:t>600:-</w:t>
+      </w:r>
+      <w:proofErr w:type="gramEnd"/>
+      <w:r>
+        <w:rPr>
+          <w:szCs w:val="24"/>
+        </w:rPr>
+        <w:t xml:space="preserve"> The </w:t>
+      </w:r>
+      <w:proofErr w:type="spellStart"/>
+      <w:r>
+        <w:rPr>
+          <w:szCs w:val="24"/>
+        </w:rPr>
+        <w:t>kinetix</w:t>
+      </w:r>
+      <w:proofErr w:type="spellEnd"/>
+      <w:r>
+        <w:rPr>
+          <w:szCs w:val="24"/>
+        </w:rPr>
+        <w:t xml:space="preserve"> 600 series from </w:t>
+      </w:r>
+      <w:proofErr w:type="spellStart"/>
+      <w:r>
+        <w:rPr>
+          <w:szCs w:val="24"/>
+        </w:rPr>
+        <w:t>allen</w:t>
+      </w:r>
+      <w:proofErr w:type="spellEnd"/>
+      <w:r>
+        <w:rPr>
+          <w:szCs w:val="24"/>
+        </w:rPr>
+        <w:t>. Bradely offers advances motion control capabilities and is commonly used in industrial automation systems</w:t>
       </w:r>
     </w:p>
     <w:p>
@@ -8933,7 +9604,35 @@
         <w:rPr>
           <w:szCs w:val="24"/>
         </w:rPr>
-        <w:t xml:space="preserve">4. mitsubishi Electric MR-J4: Servo motors are known for their high speed performance ,precision control and reliability making them a popular choice industrial applications. These motors are designed </w:t>
+        <w:t xml:space="preserve">4. </w:t>
+      </w:r>
+      <w:proofErr w:type="spellStart"/>
+      <w:r>
+        <w:rPr>
+          <w:szCs w:val="24"/>
+        </w:rPr>
+        <w:t>mitsubishi</w:t>
+      </w:r>
+      <w:proofErr w:type="spellEnd"/>
+      <w:r>
+        <w:rPr>
+          <w:szCs w:val="24"/>
+        </w:rPr>
+        <w:t xml:space="preserve"> Electric MR-J4: Servo motors are known for their high speed </w:t>
+      </w:r>
+      <w:proofErr w:type="gramStart"/>
+      <w:r>
+        <w:rPr>
+          <w:szCs w:val="24"/>
+        </w:rPr>
+        <w:t>performance ,precision</w:t>
+      </w:r>
+      <w:proofErr w:type="gramEnd"/>
+      <w:r>
+        <w:rPr>
+          <w:szCs w:val="24"/>
+        </w:rPr>
+        <w:t xml:space="preserve"> control and reliability making them a popular choice industrial applications. These motors are designed </w:t>
       </w:r>
       <w:r>
         <w:rPr>
@@ -8953,7 +9652,49 @@
         <w:rPr>
           <w:szCs w:val="24"/>
         </w:rPr>
-        <w:t>5. schneider electric lexium 32: the lexium 32 series from schneider electric provides advanced motion control capabilities , reliability and flexibility making it a popular choice for industrial automation systems.</w:t>
+        <w:t xml:space="preserve">5. schneider electric </w:t>
+      </w:r>
+      <w:proofErr w:type="spellStart"/>
+      <w:r>
+        <w:rPr>
+          <w:szCs w:val="24"/>
+        </w:rPr>
+        <w:t>lexium</w:t>
+      </w:r>
+      <w:proofErr w:type="spellEnd"/>
+      <w:r>
+        <w:rPr>
+          <w:szCs w:val="24"/>
+        </w:rPr>
+        <w:t xml:space="preserve"> 32: the </w:t>
+      </w:r>
+      <w:proofErr w:type="spellStart"/>
+      <w:r>
+        <w:rPr>
+          <w:szCs w:val="24"/>
+        </w:rPr>
+        <w:t>lexium</w:t>
+      </w:r>
+      <w:proofErr w:type="spellEnd"/>
+      <w:r>
+        <w:rPr>
+          <w:szCs w:val="24"/>
+        </w:rPr>
+        <w:t xml:space="preserve"> 32 series from schneider electric provides advanced motion control </w:t>
+      </w:r>
+      <w:proofErr w:type="gramStart"/>
+      <w:r>
+        <w:rPr>
+          <w:szCs w:val="24"/>
+        </w:rPr>
+        <w:t>capabilities ,</w:t>
+      </w:r>
+      <w:proofErr w:type="gramEnd"/>
+      <w:r>
+        <w:rPr>
+          <w:szCs w:val="24"/>
+        </w:rPr>
+        <w:t xml:space="preserve"> reliability and flexibility making it a popular choice for industrial automation systems.</w:t>
       </w:r>
     </w:p>
     <w:p>
@@ -9223,12 +9964,21 @@
           <w:szCs w:val="32"/>
         </w:rPr>
       </w:pPr>
+      <w:proofErr w:type="spellStart"/>
       <w:r>
         <w:rPr>
           <w:b/>
           <w:szCs w:val="32"/>
         </w:rPr>
-        <w:t>Vaccum grippers:</w:t>
+        <w:t>Vaccum</w:t>
+      </w:r>
+      <w:proofErr w:type="spellEnd"/>
+      <w:r>
+        <w:rPr>
+          <w:b/>
+          <w:szCs w:val="32"/>
+        </w:rPr>
+        <w:t xml:space="preserve"> grippers:</w:t>
       </w:r>
     </w:p>
     <w:p>
@@ -9248,7 +9998,21 @@
         <w:rPr>
           <w:szCs w:val="24"/>
         </w:rPr>
-        <w:t>Using of vaccum suction to grip to object suitable for handling fragile or smooth surface</w:t>
+        <w:t xml:space="preserve">Using of </w:t>
+      </w:r>
+      <w:proofErr w:type="spellStart"/>
+      <w:r>
+        <w:rPr>
+          <w:szCs w:val="24"/>
+        </w:rPr>
+        <w:t>vaccum</w:t>
+      </w:r>
+      <w:proofErr w:type="spellEnd"/>
+      <w:r>
+        <w:rPr>
+          <w:szCs w:val="24"/>
+        </w:rPr>
+        <w:t xml:space="preserve"> suction to grip to object suitable for handling fragile or smooth surface</w:t>
       </w:r>
     </w:p>
     <w:p>
@@ -9515,7 +10279,21 @@
           <w:szCs w:val="24"/>
         </w:rPr>
         <w:tab/>
-        <w:t xml:space="preserve">     :  The number of grip release cycles the gripper can perform</w:t>
+        <w:t xml:space="preserve">   </w:t>
+      </w:r>
+      <w:proofErr w:type="gramStart"/>
+      <w:r>
+        <w:rPr>
+          <w:szCs w:val="24"/>
+        </w:rPr>
+        <w:t xml:space="preserve">  :</w:t>
+      </w:r>
+      <w:proofErr w:type="gramEnd"/>
+      <w:r>
+        <w:rPr>
+          <w:szCs w:val="24"/>
+        </w:rPr>
+        <w:t xml:space="preserve">  The number of grip release cycles the gripper can perform</w:t>
       </w:r>
     </w:p>
     <w:p>
@@ -9984,7 +10762,20 @@
           <w:szCs w:val="24"/>
         </w:rPr>
         <w:tab/>
-        <w:t>This cylinders will move in both direction (extension and retraction)</w:t>
+      </w:r>
+      <w:proofErr w:type="gramStart"/>
+      <w:r>
+        <w:rPr>
+          <w:szCs w:val="24"/>
+        </w:rPr>
+        <w:t>This cylinders</w:t>
+      </w:r>
+      <w:proofErr w:type="gramEnd"/>
+      <w:r>
+        <w:rPr>
+          <w:szCs w:val="24"/>
+        </w:rPr>
+        <w:t xml:space="preserve"> will move in both direction (extension and retraction)</w:t>
       </w:r>
     </w:p>
     <w:p>
@@ -10042,7 +10833,20 @@
           <w:szCs w:val="24"/>
         </w:rPr>
         <w:tab/>
-        <w:t>This cylinders having a rod and a tie rod that connects the piston to the cylinder body</w:t>
+      </w:r>
+      <w:proofErr w:type="gramStart"/>
+      <w:r>
+        <w:rPr>
+          <w:szCs w:val="24"/>
+        </w:rPr>
+        <w:t>This cylinders</w:t>
+      </w:r>
+      <w:proofErr w:type="gramEnd"/>
+      <w:r>
+        <w:rPr>
+          <w:szCs w:val="24"/>
+        </w:rPr>
+        <w:t xml:space="preserve"> having a rod and a tie rod that connects the piston to the cylinder body</w:t>
       </w:r>
     </w:p>
     <w:p>
@@ -10180,6 +10984,7 @@
           <w:szCs w:val="36"/>
         </w:rPr>
       </w:pPr>
+      <w:proofErr w:type="gramStart"/>
       <w:r>
         <w:rPr>
           <w:b/>
@@ -10187,6 +10992,7 @@
         </w:rPr>
         <w:t>Applications:-</w:t>
       </w:r>
+      <w:proofErr w:type="gramEnd"/>
     </w:p>
     <w:p>
       <w:pPr>
@@ -10479,7 +11285,21 @@
         <w:rPr>
           <w:szCs w:val="24"/>
         </w:rPr>
-        <w:t xml:space="preserve"> this by using at least two races to contain the balls and transmit the loads through the balls. In most applications one race is stationary and the other is attached to the rotating assembly (eg.hub or shaft). As one of the bearing races rotates it causes the ball to rotate as well. because the bearing rotates it causes the ball to rotate as well. Because</w:t>
+        <w:t xml:space="preserve"> this by using at least two races to contain the balls and transmit the loads through the balls. In most applications one race is stationary and the other is attached to the rotating assembly (</w:t>
+      </w:r>
+      <w:proofErr w:type="spellStart"/>
+      <w:r>
+        <w:rPr>
+          <w:szCs w:val="24"/>
+        </w:rPr>
+        <w:t>eg.hub</w:t>
+      </w:r>
+      <w:proofErr w:type="spellEnd"/>
+      <w:r>
+        <w:rPr>
+          <w:szCs w:val="24"/>
+        </w:rPr>
+        <w:t xml:space="preserve"> or shaft). As one of the bearing races rotates it causes the ball to rotate as well. because the bearing rotates it causes the ball to rotate as well. Because</w:t>
       </w:r>
       <w:r>
         <w:rPr>
@@ -10491,7 +11311,21 @@
         <w:rPr>
           <w:szCs w:val="24"/>
         </w:rPr>
-        <w:t xml:space="preserve"> are rolling they have </w:t>
+        <w:t xml:space="preserve"> are </w:t>
+      </w:r>
+      <w:proofErr w:type="gramStart"/>
+      <w:r>
+        <w:rPr>
+          <w:szCs w:val="24"/>
+        </w:rPr>
+        <w:t>rolling</w:t>
+      </w:r>
+      <w:proofErr w:type="gramEnd"/>
+      <w:r>
+        <w:rPr>
+          <w:szCs w:val="24"/>
+        </w:rPr>
+        <w:t xml:space="preserve"> they have </w:t>
       </w:r>
       <w:r>
         <w:rPr>
@@ -10511,7 +11345,21 @@
         <w:rPr>
           <w:szCs w:val="24"/>
         </w:rPr>
-        <w:t>Ball bearings tend to have lower load capacity for their size than other kind of rolling element bearings due to smaller contact area between the races. However they can tolerate some misalignment of the inner and outer races</w:t>
+        <w:t xml:space="preserve">Ball bearings tend to have lower load capacity for their size than other kind of rolling element bearings due to smaller contact area between the races. </w:t>
+      </w:r>
+      <w:proofErr w:type="gramStart"/>
+      <w:r>
+        <w:rPr>
+          <w:szCs w:val="24"/>
+        </w:rPr>
+        <w:t>However</w:t>
+      </w:r>
+      <w:proofErr w:type="gramEnd"/>
+      <w:r>
+        <w:rPr>
+          <w:szCs w:val="24"/>
+        </w:rPr>
+        <w:t xml:space="preserve"> they can tolerate some misalignment of the inner and outer races</w:t>
       </w:r>
     </w:p>
     <w:p>
@@ -10578,7 +11426,21 @@
           <w:szCs w:val="24"/>
         </w:rPr>
         <w:tab/>
-        <w:t>Slot-fill: notched races allows balls to be slipped in for assembly</w:t>
+        <w:t xml:space="preserve">Slot-fill: notched races </w:t>
+      </w:r>
+      <w:proofErr w:type="gramStart"/>
+      <w:r>
+        <w:rPr>
+          <w:szCs w:val="24"/>
+        </w:rPr>
+        <w:t>allows</w:t>
+      </w:r>
+      <w:proofErr w:type="gramEnd"/>
+      <w:r>
+        <w:rPr>
+          <w:szCs w:val="24"/>
+        </w:rPr>
+        <w:t xml:space="preserve"> balls to be slipped in for assembly</w:t>
       </w:r>
     </w:p>
     <w:p>
@@ -10684,7 +11546,21 @@
           <w:szCs w:val="24"/>
         </w:rPr>
         <w:tab/>
-        <w:t>Caged: secures balls in conard-style bearings</w:t>
+        <w:t xml:space="preserve">Caged: secures balls in </w:t>
+      </w:r>
+      <w:proofErr w:type="spellStart"/>
+      <w:r>
+        <w:rPr>
+          <w:szCs w:val="24"/>
+        </w:rPr>
+        <w:t>conard</w:t>
+      </w:r>
+      <w:proofErr w:type="spellEnd"/>
+      <w:r>
+        <w:rPr>
+          <w:szCs w:val="24"/>
+        </w:rPr>
+        <w:t>-style bearings</w:t>
       </w:r>
     </w:p>
     <w:p>
@@ -11058,7 +11934,37 @@
         <w:rPr>
           <w:szCs w:val="24"/>
         </w:rPr>
-        <w:t>Shafts are mechanical components that transmit power,motion or torque through rotation.here’s comprehensive overview of shafts</w:t>
+        <w:t xml:space="preserve">Shafts are mechanical components that transmit </w:t>
+      </w:r>
+      <w:proofErr w:type="spellStart"/>
+      <w:proofErr w:type="gramStart"/>
+      <w:r>
+        <w:rPr>
+          <w:szCs w:val="24"/>
+        </w:rPr>
+        <w:t>power,motion</w:t>
+      </w:r>
+      <w:proofErr w:type="spellEnd"/>
+      <w:proofErr w:type="gramEnd"/>
+      <w:r>
+        <w:rPr>
+          <w:szCs w:val="24"/>
+        </w:rPr>
+        <w:t xml:space="preserve"> or torque through </w:t>
+      </w:r>
+      <w:proofErr w:type="spellStart"/>
+      <w:r>
+        <w:rPr>
+          <w:szCs w:val="24"/>
+        </w:rPr>
+        <w:t>rotation.here’s</w:t>
+      </w:r>
+      <w:proofErr w:type="spellEnd"/>
+      <w:r>
+        <w:rPr>
+          <w:szCs w:val="24"/>
+        </w:rPr>
+        <w:t xml:space="preserve"> comprehensive overview of shafts</w:t>
       </w:r>
     </w:p>
     <w:p>
@@ -11308,7 +12214,23 @@
           <w:szCs w:val="24"/>
         </w:rPr>
         <w:tab/>
-        <w:t>High- speed shafts for machine tools,grinders or drills.</w:t>
+        <w:t xml:space="preserve">High- speed shafts for machine </w:t>
+      </w:r>
+      <w:proofErr w:type="spellStart"/>
+      <w:proofErr w:type="gramStart"/>
+      <w:r>
+        <w:rPr>
+          <w:szCs w:val="24"/>
+        </w:rPr>
+        <w:t>tools,grinders</w:t>
+      </w:r>
+      <w:proofErr w:type="spellEnd"/>
+      <w:proofErr w:type="gramEnd"/>
+      <w:r>
+        <w:rPr>
+          <w:szCs w:val="24"/>
+        </w:rPr>
+        <w:t xml:space="preserve"> or drills.</w:t>
       </w:r>
     </w:p>
     <w:p>
@@ -11696,8 +12618,6 @@
           <w:szCs w:val="36"/>
         </w:rPr>
       </w:pPr>
-      <w:bookmarkStart w:id="17" w:name="_GoBack"/>
-      <w:bookmarkEnd w:id="17"/>
     </w:p>
     <w:p>
       <w:pPr>
@@ -11736,7 +12656,7 @@
       <w:pPr>
         <w:pStyle w:val="Heading1"/>
       </w:pPr>
-      <w:bookmarkStart w:id="18" w:name="_Toc170403660"/>
+      <w:bookmarkStart w:id="17" w:name="_Toc170403660"/>
       <w:r>
         <w:lastRenderedPageBreak/>
         <w:t>3. CAD</w:t>
@@ -11744,180 +12664,180 @@
       <w:r>
         <w:t xml:space="preserve"> MODELING</w:t>
       </w:r>
+      <w:bookmarkEnd w:id="17"/>
+    </w:p>
+    <w:p>
+      <w:pPr>
+        <w:pStyle w:val="Heading2"/>
+      </w:pPr>
+      <w:bookmarkStart w:id="18" w:name="_Toc170403661"/>
+      <w:r>
+        <w:t xml:space="preserve">3. </w:t>
+      </w:r>
+      <w:r>
+        <w:t>1</w:t>
+      </w:r>
+      <w:r>
+        <w:t xml:space="preserve"> DESIGN:</w:t>
+      </w:r>
       <w:bookmarkEnd w:id="18"/>
+      <w:r>
+        <w:t xml:space="preserve"> </w:t>
+      </w:r>
+    </w:p>
+    <w:p>
+      <w:pPr>
+        <w:rPr>
+          <w:szCs w:val="24"/>
+        </w:rPr>
+      </w:pPr>
+      <w:r>
+        <w:rPr>
+          <w:szCs w:val="24"/>
+        </w:rPr>
+        <w:t xml:space="preserve">The project focuses </w:t>
+      </w:r>
+      <w:r>
+        <w:rPr>
+          <w:szCs w:val="24"/>
+        </w:rPr>
+        <w:t>on</w:t>
+      </w:r>
+      <w:r>
+        <w:rPr>
+          <w:szCs w:val="24"/>
+        </w:rPr>
+        <w:t xml:space="preserve"> transferring the Sintered</w:t>
+      </w:r>
+      <w:r>
+        <w:rPr>
+          <w:szCs w:val="24"/>
+        </w:rPr>
+        <w:t xml:space="preserve"> </w:t>
+      </w:r>
+      <w:r>
+        <w:rPr>
+          <w:szCs w:val="24"/>
+        </w:rPr>
+        <w:t xml:space="preserve">Pellets from Molybdenum Boat to SS Box at Ceramic Fuel Fabrication Plant (Pelletizing). </w:t>
+      </w:r>
+      <w:r>
+        <w:rPr>
+          <w:szCs w:val="24"/>
+        </w:rPr>
+        <w:t>Sintering is the process of increasing density of the pellets by heating them under controlled atmosphere in a furnace to about 1700</w:t>
+      </w:r>
+      <w:r>
+        <w:rPr>
+          <w:szCs w:val="24"/>
+          <w:vertAlign w:val="superscript"/>
+        </w:rPr>
+        <w:t>o</w:t>
+      </w:r>
+      <w:r>
+        <w:rPr>
+          <w:szCs w:val="24"/>
+        </w:rPr>
+        <w:t xml:space="preserve"> C. </w:t>
+      </w:r>
+    </w:p>
+    <w:p>
+      <w:pPr>
+        <w:rPr>
+          <w:szCs w:val="24"/>
+        </w:rPr>
+      </w:pPr>
+      <w:r>
+        <w:rPr>
+          <w:szCs w:val="24"/>
+        </w:rPr>
+        <w:t>The operation of the unit is based on actuation of four guided cylinders, two each for</w:t>
+      </w:r>
+      <w:r>
+        <w:rPr>
+          <w:szCs w:val="24"/>
+        </w:rPr>
+        <w:t xml:space="preserve"> </w:t>
+      </w:r>
+      <w:r>
+        <w:rPr>
+          <w:szCs w:val="24"/>
+        </w:rPr>
+        <w:t xml:space="preserve">Moly. Boat &amp; SS box and rotation of the system using geared motor, </w:t>
+      </w:r>
+      <w:r>
+        <w:rPr>
+          <w:szCs w:val="24"/>
+        </w:rPr>
+        <w:t>affecting</w:t>
+      </w:r>
+      <w:r>
+        <w:rPr>
+          <w:szCs w:val="24"/>
+        </w:rPr>
+        <w:t xml:space="preserve"> the transfer of</w:t>
+      </w:r>
+      <w:r>
+        <w:rPr>
+          <w:szCs w:val="24"/>
+        </w:rPr>
+        <w:t xml:space="preserve"> </w:t>
+      </w:r>
+      <w:r>
+        <w:rPr>
+          <w:szCs w:val="24"/>
+        </w:rPr>
+        <w:t>pellets</w:t>
+      </w:r>
+      <w:r>
+        <w:rPr>
+          <w:szCs w:val="24"/>
+        </w:rPr>
+        <w:t>.</w:t>
+      </w:r>
+      <w:r>
+        <w:rPr>
+          <w:szCs w:val="24"/>
+        </w:rPr>
+        <w:t xml:space="preserve"> </w:t>
+      </w:r>
+      <w:r>
+        <w:rPr>
+          <w:szCs w:val="24"/>
+        </w:rPr>
+        <w:t>This machine reduce</w:t>
+      </w:r>
+      <w:r>
+        <w:rPr>
+          <w:szCs w:val="24"/>
+        </w:rPr>
+        <w:t>s</w:t>
+      </w:r>
+      <w:r>
+        <w:rPr>
+          <w:szCs w:val="24"/>
+        </w:rPr>
+        <w:t xml:space="preserve"> human efforts and saves a lot of time. Damaging of equipment is also less compared to human handling.</w:t>
+      </w:r>
     </w:p>
     <w:p>
       <w:pPr>
         <w:pStyle w:val="Heading2"/>
       </w:pPr>
-      <w:bookmarkStart w:id="19" w:name="_Toc170403661"/>
-      <w:r>
-        <w:t xml:space="preserve">3. </w:t>
-      </w:r>
-      <w:r>
-        <w:t>1</w:t>
-      </w:r>
-      <w:r>
-        <w:t xml:space="preserve"> DESIGN:</w:t>
+      <w:bookmarkStart w:id="19" w:name="_Toc170403662"/>
+      <w:r>
+        <w:t>3</w:t>
+      </w:r>
+      <w:r>
+        <w:t>.2</w:t>
+      </w:r>
+      <w:r>
+        <w:t xml:space="preserve"> PROBLEMS</w:t>
+      </w:r>
+      <w:r>
+        <w:t xml:space="preserve"> FACED</w:t>
       </w:r>
       <w:bookmarkEnd w:id="19"/>
-      <w:r>
-        <w:t xml:space="preserve"> </w:t>
-      </w:r>
-    </w:p>
-    <w:p>
-      <w:pPr>
-        <w:rPr>
-          <w:szCs w:val="24"/>
-        </w:rPr>
-      </w:pPr>
-      <w:r>
-        <w:rPr>
-          <w:szCs w:val="24"/>
-        </w:rPr>
-        <w:t xml:space="preserve">The project focuses </w:t>
-      </w:r>
-      <w:r>
-        <w:rPr>
-          <w:szCs w:val="24"/>
-        </w:rPr>
-        <w:t>on</w:t>
-      </w:r>
-      <w:r>
-        <w:rPr>
-          <w:szCs w:val="24"/>
-        </w:rPr>
-        <w:t xml:space="preserve"> transferring the Sintered</w:t>
-      </w:r>
-      <w:r>
-        <w:rPr>
-          <w:szCs w:val="24"/>
-        </w:rPr>
-        <w:t xml:space="preserve"> </w:t>
-      </w:r>
-      <w:r>
-        <w:rPr>
-          <w:szCs w:val="24"/>
-        </w:rPr>
-        <w:t xml:space="preserve">Pellets from Molybdenum Boat to SS Box at Ceramic Fuel Fabrication Plant (Pelletizing). </w:t>
-      </w:r>
-      <w:r>
-        <w:rPr>
-          <w:szCs w:val="24"/>
-        </w:rPr>
-        <w:t>Sintering is the process of increasing density of the pellets by heating them under controlled atmosphere in a furnace to about 1700</w:t>
-      </w:r>
-      <w:r>
-        <w:rPr>
-          <w:szCs w:val="24"/>
-          <w:vertAlign w:val="superscript"/>
-        </w:rPr>
-        <w:t>o</w:t>
-      </w:r>
-      <w:r>
-        <w:rPr>
-          <w:szCs w:val="24"/>
-        </w:rPr>
-        <w:t xml:space="preserve"> C. </w:t>
-      </w:r>
-    </w:p>
-    <w:p>
-      <w:pPr>
-        <w:rPr>
-          <w:szCs w:val="24"/>
-        </w:rPr>
-      </w:pPr>
-      <w:r>
-        <w:rPr>
-          <w:szCs w:val="24"/>
-        </w:rPr>
-        <w:t>The operation of the unit is based on actuation of four guided cylinders, two each for</w:t>
-      </w:r>
-      <w:r>
-        <w:rPr>
-          <w:szCs w:val="24"/>
-        </w:rPr>
-        <w:t xml:space="preserve"> </w:t>
-      </w:r>
-      <w:r>
-        <w:rPr>
-          <w:szCs w:val="24"/>
-        </w:rPr>
-        <w:t xml:space="preserve">Moly. Boat &amp; SS box and rotation of the system using geared motor, </w:t>
-      </w:r>
-      <w:r>
-        <w:rPr>
-          <w:szCs w:val="24"/>
-        </w:rPr>
-        <w:t>affecting</w:t>
-      </w:r>
-      <w:r>
-        <w:rPr>
-          <w:szCs w:val="24"/>
-        </w:rPr>
-        <w:t xml:space="preserve"> the transfer of</w:t>
-      </w:r>
-      <w:r>
-        <w:rPr>
-          <w:szCs w:val="24"/>
-        </w:rPr>
-        <w:t xml:space="preserve"> </w:t>
-      </w:r>
-      <w:r>
-        <w:rPr>
-          <w:szCs w:val="24"/>
-        </w:rPr>
-        <w:t>pellets</w:t>
-      </w:r>
-      <w:r>
-        <w:rPr>
-          <w:szCs w:val="24"/>
-        </w:rPr>
-        <w:t>.</w:t>
-      </w:r>
-      <w:r>
-        <w:rPr>
-          <w:szCs w:val="24"/>
-        </w:rPr>
-        <w:t xml:space="preserve"> </w:t>
-      </w:r>
-      <w:r>
-        <w:rPr>
-          <w:szCs w:val="24"/>
-        </w:rPr>
-        <w:t>This machine reduce</w:t>
-      </w:r>
-      <w:r>
-        <w:rPr>
-          <w:szCs w:val="24"/>
-        </w:rPr>
-        <w:t>s</w:t>
-      </w:r>
-      <w:r>
-        <w:rPr>
-          <w:szCs w:val="24"/>
-        </w:rPr>
-        <w:t xml:space="preserve"> human efforts and saves a lot of time. Damaging of equipment is also less compared to human handling.</w:t>
-      </w:r>
-    </w:p>
-    <w:p>
-      <w:pPr>
-        <w:pStyle w:val="Heading2"/>
-      </w:pPr>
-      <w:bookmarkStart w:id="20" w:name="_Toc170403662"/>
-      <w:r>
-        <w:t>3</w:t>
-      </w:r>
-      <w:r>
-        <w:t>.2</w:t>
-      </w:r>
-      <w:r>
-        <w:t xml:space="preserve"> PROBLEMS</w:t>
-      </w:r>
-      <w:r>
-        <w:t xml:space="preserve"> FACED</w:t>
-      </w:r>
-      <w:bookmarkEnd w:id="20"/>
     </w:p>
     <w:p>
       <w:pPr>
@@ -12022,21 +12942,37 @@
           <w:szCs w:val="24"/>
           <w:lang w:val="en-IN"/>
         </w:rPr>
-        <w:t xml:space="preserve"> to hold and lift the total weight of 52.5kgs. To select the gripper we need the gripping force. To calculate gripping force the formula is, </w:t>
-      </w:r>
-    </w:p>
-    <w:p>
-      <w:pPr>
+        <w:t xml:space="preserve"> to hold and lift the total weight of 52.5kgs. To select the </w:t>
+      </w:r>
+      <w:proofErr w:type="gramStart"/>
+      <w:r>
         <w:rPr>
           <w:szCs w:val="24"/>
           <w:lang w:val="en-IN"/>
         </w:rPr>
-      </w:pPr>
+        <w:t>gripper</w:t>
+      </w:r>
+      <w:proofErr w:type="gramEnd"/>
       <w:r>
         <w:rPr>
           <w:szCs w:val="24"/>
           <w:lang w:val="en-IN"/>
         </w:rPr>
+        <w:t xml:space="preserve"> we need the gripping force. To calculate gripping force the formula is, </w:t>
+      </w:r>
+    </w:p>
+    <w:p>
+      <w:pPr>
+        <w:rPr>
+          <w:szCs w:val="24"/>
+          <w:lang w:val="en-IN"/>
+        </w:rPr>
+      </w:pPr>
+      <w:r>
+        <w:rPr>
+          <w:szCs w:val="24"/>
+          <w:lang w:val="en-IN"/>
+        </w:rPr>
         <w:t xml:space="preserve">From free body diagram, </w:t>
       </w:r>
     </w:p>
@@ -12091,26 +13027,35 @@
         </w:rPr>
         <w:t>= (</w:t>
       </w:r>
+      <w:proofErr w:type="gramStart"/>
       <w:r>
         <w:rPr>
           <w:szCs w:val="24"/>
           <w:lang w:val="en-IN"/>
         </w:rPr>
-        <w:t>52.5)x1.5x9.81/2x0.3</w:t>
-      </w:r>
-    </w:p>
-    <w:p>
-      <w:pPr>
+        <w:t>52.5)x</w:t>
+      </w:r>
+      <w:proofErr w:type="gramEnd"/>
+      <w:r>
         <w:rPr>
           <w:szCs w:val="24"/>
           <w:lang w:val="en-IN"/>
         </w:rPr>
-      </w:pPr>
-      <w:r>
+        <w:t>1.5x9.81/2x0.3</w:t>
+      </w:r>
+    </w:p>
+    <w:p>
+      <w:pPr>
         <w:rPr>
           <w:szCs w:val="24"/>
           <w:lang w:val="en-IN"/>
         </w:rPr>
+      </w:pPr>
+      <w:r>
+        <w:rPr>
+          <w:szCs w:val="24"/>
+          <w:lang w:val="en-IN"/>
+        </w:rPr>
         <w:t>F=772.5375/0.6</w:t>
       </w:r>
     </w:p>
@@ -12136,12 +13081,21 @@
           <w:lang w:val="en-IN"/>
         </w:rPr>
       </w:pPr>
+      <w:proofErr w:type="gramStart"/>
       <w:r>
         <w:rPr>
           <w:szCs w:val="24"/>
           <w:lang w:val="en-IN"/>
         </w:rPr>
-        <w:t>Therefore the gripping force required to hold total weight is 1287.56 N. We gone through few gripper models some of them are,</w:t>
+        <w:t>Therefore</w:t>
+      </w:r>
+      <w:proofErr w:type="gramEnd"/>
+      <w:r>
+        <w:rPr>
+          <w:szCs w:val="24"/>
+          <w:lang w:val="en-IN"/>
+        </w:rPr>
+        <w:t xml:space="preserve"> the gripping force required to hold total weight is 1287.56 N. We gone through few gripper models some of them are,</w:t>
       </w:r>
     </w:p>
     <w:p>
@@ -12324,7 +13278,23 @@
           <w:szCs w:val="24"/>
           <w:lang w:val="en-IN"/>
         </w:rPr>
-        <w:t xml:space="preserve">many specifications in above mentioned grippers catalogue we realised that the gripping force is less than </w:t>
+        <w:t xml:space="preserve">many specifications in above mentioned grippers </w:t>
+      </w:r>
+      <w:proofErr w:type="gramStart"/>
+      <w:r>
+        <w:rPr>
+          <w:szCs w:val="24"/>
+          <w:lang w:val="en-IN"/>
+        </w:rPr>
+        <w:t>catalogue</w:t>
+      </w:r>
+      <w:proofErr w:type="gramEnd"/>
+      <w:r>
+        <w:rPr>
+          <w:szCs w:val="24"/>
+          <w:lang w:val="en-IN"/>
+        </w:rPr>
+        <w:t xml:space="preserve"> we realised that the gripping force is less than </w:t>
       </w:r>
       <w:r>
         <w:rPr>
@@ -12364,7 +13334,7 @@
           <w:szCs w:val="36"/>
         </w:rPr>
         <w:drawing>
-          <wp:inline distT="0" distB="0" distL="0" distR="0">
+          <wp:inline distT="0" distB="0" distL="0" distR="0" wp14:anchorId="68E8E72C" wp14:editId="68E8E72D">
             <wp:extent cx="5076825" cy="6772275"/>
             <wp:effectExtent l="19050" t="0" r="9525" b="0"/>
             <wp:docPr id="1" name="Picture 0" descr="Assembly.png"/>
@@ -12454,7 +13424,7 @@
         </w:rPr>
         <w:lastRenderedPageBreak/>
         <w:drawing>
-          <wp:inline distT="0" distB="0" distL="0" distR="0">
+          <wp:inline distT="0" distB="0" distL="0" distR="0" wp14:anchorId="68E8E72E" wp14:editId="68E8E72F">
             <wp:extent cx="6400800" cy="4550410"/>
             <wp:effectExtent l="19050" t="0" r="0" b="0"/>
             <wp:docPr id="3" name="Picture 2" descr="Assembly_Plan.png"/>
@@ -12536,7 +13506,7 @@
           <w:szCs w:val="36"/>
         </w:rPr>
         <w:drawing>
-          <wp:inline distT="0" distB="0" distL="0" distR="0">
+          <wp:inline distT="0" distB="0" distL="0" distR="0" wp14:anchorId="68E8E730" wp14:editId="68E8E731">
             <wp:extent cx="3591049" cy="2618829"/>
             <wp:effectExtent l="19050" t="0" r="9401" b="0"/>
             <wp:docPr id="4" name="Picture 3" descr="Boat.png"/>
@@ -12592,147 +13562,538 @@
       <w:pPr>
         <w:pStyle w:val="Heading1"/>
       </w:pPr>
-      <w:bookmarkStart w:id="21" w:name="_Toc170403663"/>
+      <w:bookmarkStart w:id="20" w:name="_Toc170403663"/>
       <w:r>
         <w:lastRenderedPageBreak/>
         <w:t>4. Conclusion</w:t>
       </w:r>
+      <w:bookmarkEnd w:id="20"/>
+    </w:p>
+    <w:p>
+      <w:pPr>
+        <w:pStyle w:val="Heading1"/>
+        <w:jc w:val="both"/>
+        <w:rPr>
+          <w:rFonts w:eastAsiaTheme="minorHAnsi" w:cstheme="minorBidi"/>
+          <w:b w:val="0"/>
+          <w:bCs w:val="0"/>
+          <w:sz w:val="24"/>
+          <w:szCs w:val="36"/>
+        </w:rPr>
+      </w:pPr>
+      <w:bookmarkStart w:id="21" w:name="_Toc170403664"/>
+      <w:r>
+        <w:rPr>
+          <w:rFonts w:eastAsiaTheme="minorHAnsi" w:cstheme="minorBidi"/>
+          <w:b w:val="0"/>
+          <w:bCs w:val="0"/>
+          <w:sz w:val="24"/>
+          <w:szCs w:val="36"/>
+        </w:rPr>
+        <w:t>This project demonstrates the successful implementation of an automated door system using Arduino with real-time control logic, encoder-based position tracking, and smooth motor control using dynamic speed profiling. It also incorporates home positioning, manual override buttons, and a PIR sensor for motion detection, making the door more intelligent and context-aware.</w:t>
+      </w:r>
+    </w:p>
+    <w:p>
+      <w:pPr>
+        <w:pStyle w:val="Heading1"/>
+        <w:jc w:val="both"/>
+        <w:rPr>
+          <w:rFonts w:eastAsiaTheme="minorHAnsi" w:cstheme="minorBidi"/>
+          <w:b w:val="0"/>
+          <w:bCs w:val="0"/>
+          <w:sz w:val="24"/>
+          <w:szCs w:val="36"/>
+        </w:rPr>
+      </w:pPr>
+      <w:r>
+        <w:rPr>
+          <w:rFonts w:eastAsiaTheme="minorHAnsi" w:cstheme="minorBidi"/>
+          <w:b w:val="0"/>
+          <w:bCs w:val="0"/>
+          <w:sz w:val="24"/>
+          <w:szCs w:val="36"/>
+        </w:rPr>
+        <w:t>The use of incremental encoders to track movement allowed for precise motion control, while the S-curve-like speed control logic ensured smooth acceleration and deceleration — preventing damage due to sudden motor actions. Safety and control features such as emergency stops on conflicting commands, automatic door closing, and open signal delay extension were implemented to mimic real-world smart systems.</w:t>
+      </w:r>
+    </w:p>
+    <w:p>
+      <w:pPr>
+        <w:pStyle w:val="Heading1"/>
+        <w:jc w:val="both"/>
+        <w:rPr>
+          <w:rFonts w:eastAsiaTheme="minorHAnsi" w:cstheme="minorBidi"/>
+          <w:b w:val="0"/>
+          <w:bCs w:val="0"/>
+          <w:sz w:val="24"/>
+          <w:szCs w:val="36"/>
+        </w:rPr>
+      </w:pPr>
+      <w:r>
+        <w:rPr>
+          <w:rFonts w:eastAsiaTheme="minorHAnsi" w:cstheme="minorBidi"/>
+          <w:b w:val="0"/>
+          <w:bCs w:val="0"/>
+          <w:sz w:val="24"/>
+          <w:szCs w:val="36"/>
+        </w:rPr>
+        <w:t>The system was designed with adaptability in mind — capable of responding to human presence and interactions dynamically. While the maximum door travel (</w:t>
+      </w:r>
+      <w:proofErr w:type="spellStart"/>
+      <w:r>
+        <w:rPr>
+          <w:rFonts w:eastAsiaTheme="minorHAnsi" w:cstheme="minorBidi"/>
+          <w:b w:val="0"/>
+          <w:bCs w:val="0"/>
+          <w:sz w:val="24"/>
+          <w:szCs w:val="36"/>
+        </w:rPr>
+        <w:t>maxPosition</w:t>
+      </w:r>
+      <w:proofErr w:type="spellEnd"/>
+      <w:r>
+        <w:rPr>
+          <w:rFonts w:eastAsiaTheme="minorHAnsi" w:cstheme="minorBidi"/>
+          <w:b w:val="0"/>
+          <w:bCs w:val="0"/>
+          <w:sz w:val="24"/>
+          <w:szCs w:val="36"/>
+        </w:rPr>
+        <w:t>) was estimated manually for this prototype, future iterations can improve upon this by integrating limit switches, current sensors, or calibration routines to detect the limits automatically.</w:t>
+      </w:r>
+    </w:p>
+    <w:p>
+      <w:pPr>
+        <w:pStyle w:val="Heading1"/>
+        <w:jc w:val="both"/>
+        <w:rPr>
+          <w:rFonts w:eastAsiaTheme="minorHAnsi" w:cstheme="minorBidi"/>
+          <w:b w:val="0"/>
+          <w:bCs w:val="0"/>
+          <w:sz w:val="24"/>
+          <w:szCs w:val="36"/>
+        </w:rPr>
+      </w:pPr>
+      <w:r>
+        <w:rPr>
+          <w:rFonts w:eastAsiaTheme="minorHAnsi" w:cstheme="minorBidi"/>
+          <w:b w:val="0"/>
+          <w:bCs w:val="0"/>
+          <w:sz w:val="24"/>
+          <w:szCs w:val="36"/>
+        </w:rPr>
+        <w:t>Overall, this project provided hands-on experience with embedded systems, real-time logic handling, user safety mechanisms, and debugging techniques. It serves as a strong foundational example of mechatronics in action — combining mechanical movement with electronic intelligence for smarter automation.</w:t>
+      </w:r>
+    </w:p>
+    <w:p>
+      <w:pPr>
+        <w:pStyle w:val="Heading1"/>
+        <w:rPr>
+          <w:rFonts w:eastAsiaTheme="minorHAnsi" w:cstheme="minorBidi"/>
+          <w:b w:val="0"/>
+          <w:bCs w:val="0"/>
+          <w:sz w:val="24"/>
+          <w:szCs w:val="36"/>
+        </w:rPr>
+      </w:pPr>
+    </w:p>
+    <w:p>
+      <w:pPr>
+        <w:rPr>
+          <w:lang w:val="en-IN"/>
+        </w:rPr>
+      </w:pPr>
+    </w:p>
+    <w:p>
+      <w:pPr>
+        <w:rPr>
+          <w:lang w:val="en-IN"/>
+        </w:rPr>
+      </w:pPr>
+    </w:p>
+    <w:p>
+      <w:pPr>
+        <w:rPr>
+          <w:lang w:val="en-IN"/>
+        </w:rPr>
+      </w:pPr>
+    </w:p>
+    <w:p>
+      <w:pPr>
+        <w:rPr>
+          <w:lang w:val="en-IN"/>
+        </w:rPr>
+      </w:pPr>
+    </w:p>
+    <w:p>
+      <w:pPr>
+        <w:rPr>
+          <w:lang w:val="en-IN"/>
+        </w:rPr>
+      </w:pPr>
+    </w:p>
+    <w:p>
+      <w:pPr>
+        <w:rPr>
+          <w:lang w:val="en-IN"/>
+        </w:rPr>
+      </w:pPr>
+    </w:p>
+    <w:p>
+      <w:pPr>
+        <w:rPr>
+          <w:lang w:val="en-IN"/>
+        </w:rPr>
+      </w:pPr>
+    </w:p>
+    <w:p>
+      <w:pPr>
+        <w:rPr>
+          <w:lang w:val="en-IN"/>
+        </w:rPr>
+      </w:pPr>
+    </w:p>
+    <w:p>
+      <w:pPr>
+        <w:rPr>
+          <w:lang w:val="en-IN"/>
+        </w:rPr>
+      </w:pPr>
+    </w:p>
+    <w:p>
+      <w:pPr>
+        <w:rPr>
+          <w:lang w:val="en-IN"/>
+        </w:rPr>
+      </w:pPr>
+    </w:p>
+    <w:p>
+      <w:pPr>
+        <w:rPr>
+          <w:lang w:val="en-IN"/>
+        </w:rPr>
+      </w:pPr>
+    </w:p>
+    <w:p>
+      <w:pPr>
+        <w:rPr>
+          <w:lang w:val="en-IN"/>
+        </w:rPr>
+      </w:pPr>
+    </w:p>
+    <w:p>
+      <w:pPr>
+        <w:pStyle w:val="Heading1"/>
+        <w:numPr>
+          <w:ilvl w:val="0"/>
+          <w:numId w:val="40"/>
+        </w:numPr>
+      </w:pPr>
+      <w:r>
+        <w:lastRenderedPageBreak/>
+        <w:t>References</w:t>
+      </w:r>
       <w:bookmarkEnd w:id="21"/>
     </w:p>
     <w:p>
       <w:pPr>
         <w:rPr>
-          <w:szCs w:val="36"/>
           <w:lang w:val="en-IN"/>
         </w:rPr>
       </w:pPr>
-      <w:r>
-        <w:rPr>
-          <w:szCs w:val="36"/>
+    </w:p>
+    <w:p>
+      <w:pPr>
+        <w:jc w:val="left"/>
+        <w:rPr>
           <w:lang w:val="en-IN"/>
         </w:rPr>
-        <w:t>- Learnt Solid works software.</w:t>
-      </w:r>
-    </w:p>
-    <w:p>
-      <w:pPr>
-        <w:rPr>
-          <w:szCs w:val="36"/>
+      </w:pPr>
+      <w:r>
+        <w:rPr>
           <w:lang w:val="en-IN"/>
         </w:rPr>
-      </w:pPr>
-      <w:r>
-        <w:rPr>
-          <w:szCs w:val="36"/>
+        <w:t xml:space="preserve">[1] A. Banzi and M. Shiloh, </w:t>
+      </w:r>
+      <w:r>
+        <w:rPr>
+          <w:i/>
+          <w:iCs/>
           <w:lang w:val="en-IN"/>
         </w:rPr>
-        <w:t>- Modelled Special Purpsoe Boat Discharging Machine</w:t>
-      </w:r>
-    </w:p>
-    <w:p>
-      <w:pPr>
-        <w:rPr>
-          <w:szCs w:val="36"/>
+        <w:t>Getting Started with Arduino</w:t>
+      </w:r>
+      <w:r>
+        <w:rPr>
           <w:lang w:val="en-IN"/>
         </w:rPr>
-      </w:pPr>
-      <w:r>
-        <w:rPr>
-          <w:szCs w:val="36"/>
+        <w:t>, 3rd ed. Sebastopol, CA: Maker Media, 2014.</w:t>
+      </w:r>
+      <w:r>
+        <w:rPr>
           <w:lang w:val="en-IN"/>
         </w:rPr>
-        <w:t xml:space="preserve">-Learnt about design principles and different automation products. </w:t>
-      </w:r>
-    </w:p>
-    <w:p>
-      <w:pPr>
-        <w:pStyle w:val="Heading1"/>
-      </w:pPr>
-      <w:bookmarkStart w:id="22" w:name="_Toc170403664"/>
-      <w:r>
-        <w:t xml:space="preserve">5. </w:t>
-      </w:r>
-      <w:r>
-        <w:t>References</w:t>
-      </w:r>
-      <w:bookmarkEnd w:id="22"/>
-    </w:p>
-    <w:p>
-      <w:pPr>
-        <w:rPr>
-          <w:szCs w:val="24"/>
-        </w:rPr>
-      </w:pPr>
-      <w:hyperlink r:id="rId13" w:history="1">
-        <w:r>
-          <w:rPr>
-            <w:rStyle w:val="Hyperlink"/>
-            <w:szCs w:val="24"/>
-          </w:rPr>
-          <w:t>https://schunk.com/us/en/search/documents?text=gripperss</w:t>
-        </w:r>
-      </w:hyperlink>
-    </w:p>
-    <w:p>
-      <w:pPr>
-        <w:rPr>
-          <w:szCs w:val="24"/>
-        </w:rPr>
-      </w:pPr>
-      <w:hyperlink r:id="rId14" w:history="1">
-        <w:r>
-          <w:rPr>
-            <w:rStyle w:val="Hyperlink"/>
-            <w:szCs w:val="24"/>
-          </w:rPr>
-          <w:t>https://www.pneumatictips.com/what-are-single-acting-pneumatic-cylinders/</w:t>
-        </w:r>
-      </w:hyperlink>
-    </w:p>
-    <w:p>
-      <w:pPr>
-        <w:rPr>
-          <w:szCs w:val="24"/>
-        </w:rPr>
-      </w:pPr>
-      <w:r>
-        <w:rPr>
-          <w:szCs w:val="24"/>
-        </w:rPr>
-        <w:t>https://www.festo.com/in/en/search/?text=actuators</w:t>
-      </w:r>
-    </w:p>
-    <w:p>
-      <w:pPr>
-        <w:rPr>
-          <w:szCs w:val="24"/>
-        </w:rPr>
-      </w:pPr>
-      <w:hyperlink r:id="rId15" w:history="1">
-        <w:r>
-          <w:rPr>
-            <w:rStyle w:val="Hyperlink"/>
-            <w:szCs w:val="24"/>
-          </w:rPr>
-          <w:t>https://www.festo.com/in/en/</w:t>
-        </w:r>
-      </w:hyperlink>
-    </w:p>
-    <w:p>
-      <w:pPr>
-        <w:rPr>
-          <w:szCs w:val="24"/>
-        </w:rPr>
-      </w:pPr>
-      <w:hyperlink r:id="rId16" w:history="1">
-        <w:r>
-          <w:rPr>
-            <w:rStyle w:val="Hyperlink"/>
-            <w:szCs w:val="24"/>
-          </w:rPr>
-          <w:t>https://www.smcusa.com/search?q=grippers</w:t>
-        </w:r>
-      </w:hyperlink>
+        <w:br/>
+        <w:t>(Reference for Arduino programming and hardware basics.)</w:t>
+      </w:r>
+    </w:p>
+    <w:p>
+      <w:pPr>
+        <w:jc w:val="left"/>
+        <w:rPr>
+          <w:lang w:val="en-IN"/>
+        </w:rPr>
+      </w:pPr>
+      <w:r>
+        <w:rPr>
+          <w:lang w:val="en-IN"/>
+        </w:rPr>
+        <w:t xml:space="preserve">[2] Atmel Corporation, </w:t>
+      </w:r>
+      <w:r>
+        <w:rPr>
+          <w:i/>
+          <w:iCs/>
+          <w:lang w:val="en-IN"/>
+        </w:rPr>
+        <w:t>ATmega328P Datasheet</w:t>
+      </w:r>
+      <w:r>
+        <w:rPr>
+          <w:lang w:val="en-IN"/>
+        </w:rPr>
+        <w:t>, San Jose, CA: Atmel, 2016. [Online]. Available: https://ww1.microchip.com/downloads/en/DeviceDoc/Atmel-42735-8-bit-AVR-Microcontroller-ATmega328-DataSheet.pdf</w:t>
+      </w:r>
+      <w:r>
+        <w:rPr>
+          <w:lang w:val="en-IN"/>
+        </w:rPr>
+        <w:br/>
+        <w:t>(Used for understanding Arduino Uno’s microcontroller specifications.)</w:t>
+      </w:r>
+    </w:p>
+    <w:p>
+      <w:pPr>
+        <w:jc w:val="left"/>
+        <w:rPr>
+          <w:lang w:val="en-IN"/>
+        </w:rPr>
+      </w:pPr>
+      <w:r>
+        <w:rPr>
+          <w:lang w:val="en-IN"/>
+        </w:rPr>
+        <w:t xml:space="preserve">[3] S. Gupta, R. Kumar, and D. Verma, "Design and Implementation of Automatic Door Opening System Using PIR Sensor," </w:t>
+      </w:r>
+      <w:r>
+        <w:rPr>
+          <w:i/>
+          <w:iCs/>
+          <w:lang w:val="en-IN"/>
+        </w:rPr>
+        <w:t>International Journal of Engineering Research and Technology (IJERT)</w:t>
+      </w:r>
+      <w:r>
+        <w:rPr>
+          <w:lang w:val="en-IN"/>
+        </w:rPr>
+        <w:t>, vol. 3, no. 5, pp. 2295–2298, May 2014.</w:t>
+      </w:r>
+      <w:r>
+        <w:rPr>
+          <w:lang w:val="en-IN"/>
+        </w:rPr>
+        <w:br/>
+        <w:t>(Reference for motion sensing with PIR in automation.)</w:t>
+      </w:r>
+    </w:p>
+    <w:p>
+      <w:pPr>
+        <w:jc w:val="left"/>
+        <w:rPr>
+          <w:lang w:val="en-IN"/>
+        </w:rPr>
+      </w:pPr>
+      <w:r>
+        <w:rPr>
+          <w:lang w:val="en-IN"/>
+        </w:rPr>
+        <w:t xml:space="preserve">[4] J. Norberto Pires, </w:t>
+      </w:r>
+      <w:r>
+        <w:rPr>
+          <w:i/>
+          <w:iCs/>
+          <w:lang w:val="en-IN"/>
+        </w:rPr>
+        <w:t>Industrial Robots Programming: Building Applications for the Factories of the Future</w:t>
+      </w:r>
+      <w:r>
+        <w:rPr>
+          <w:lang w:val="en-IN"/>
+        </w:rPr>
+        <w:t>, Springer, 2007.</w:t>
+      </w:r>
+      <w:r>
+        <w:rPr>
+          <w:lang w:val="en-IN"/>
+        </w:rPr>
+        <w:br/>
+        <w:t>(Used for motion profiling concepts such as trapezoidal and S-curve velocity profiles.)</w:t>
+      </w:r>
+    </w:p>
+    <w:p>
+      <w:pPr>
+        <w:jc w:val="left"/>
+        <w:rPr>
+          <w:lang w:val="en-IN"/>
+        </w:rPr>
+      </w:pPr>
+      <w:r>
+        <w:rPr>
+          <w:lang w:val="en-IN"/>
+        </w:rPr>
+        <w:t xml:space="preserve">[5] K. Ogata, </w:t>
+      </w:r>
+      <w:r>
+        <w:rPr>
+          <w:i/>
+          <w:iCs/>
+          <w:lang w:val="en-IN"/>
+        </w:rPr>
+        <w:t>Modern Control Engineering</w:t>
+      </w:r>
+      <w:r>
+        <w:rPr>
+          <w:lang w:val="en-IN"/>
+        </w:rPr>
+        <w:t>, 5th ed., Prentice Hall, 2010.</w:t>
+      </w:r>
+      <w:r>
+        <w:rPr>
+          <w:lang w:val="en-IN"/>
+        </w:rPr>
+        <w:br/>
+        <w:t>(For PID control theory and system stability concepts relevant to smooth transitions.)</w:t>
+      </w:r>
+    </w:p>
+    <w:p>
+      <w:pPr>
+        <w:jc w:val="left"/>
+        <w:rPr>
+          <w:lang w:val="en-IN"/>
+        </w:rPr>
+      </w:pPr>
+      <w:r>
+        <w:rPr>
+          <w:lang w:val="en-IN"/>
+        </w:rPr>
+        <w:t xml:space="preserve">[6] P. A. Tipler and G. Mosca, </w:t>
+      </w:r>
+      <w:r>
+        <w:rPr>
+          <w:i/>
+          <w:iCs/>
+          <w:lang w:val="en-IN"/>
+        </w:rPr>
+        <w:t>Physics for Scientists and Engineers</w:t>
+      </w:r>
+      <w:r>
+        <w:rPr>
+          <w:lang w:val="en-IN"/>
+        </w:rPr>
+        <w:t>, 6th ed., New York: W.H. Freeman, 2007.</w:t>
+      </w:r>
+      <w:r>
+        <w:rPr>
+          <w:lang w:val="en-IN"/>
+        </w:rPr>
+        <w:br/>
+        <w:t xml:space="preserve">(For mechanical force, torque, and acceleration </w:t>
+      </w:r>
+      <w:proofErr w:type="spellStart"/>
+      <w:r>
+        <w:rPr>
+          <w:lang w:val="en-IN"/>
+        </w:rPr>
+        <w:t>behavior</w:t>
+      </w:r>
+      <w:proofErr w:type="spellEnd"/>
+      <w:r>
+        <w:rPr>
+          <w:lang w:val="en-IN"/>
+        </w:rPr>
+        <w:t xml:space="preserve"> in motors.)</w:t>
+      </w:r>
+    </w:p>
+    <w:p>
+      <w:pPr>
+        <w:jc w:val="left"/>
+        <w:rPr>
+          <w:lang w:val="en-IN"/>
+        </w:rPr>
+      </w:pPr>
+      <w:r>
+        <w:rPr>
+          <w:lang w:val="en-IN"/>
+        </w:rPr>
+        <w:t xml:space="preserve">[7] R. J. Goldstein, "Design and Application of Rotary Encoders in Automation Systems," </w:t>
+      </w:r>
+      <w:r>
+        <w:rPr>
+          <w:i/>
+          <w:iCs/>
+          <w:lang w:val="en-IN"/>
+        </w:rPr>
+        <w:t>IEEE Transactions on Industrial Electronics</w:t>
+      </w:r>
+      <w:r>
+        <w:rPr>
+          <w:lang w:val="en-IN"/>
+        </w:rPr>
+        <w:t>, vol. 55, no. 10, pp. 3791–3798, Oct. 2008.</w:t>
+      </w:r>
+      <w:r>
+        <w:rPr>
+          <w:lang w:val="en-IN"/>
+        </w:rPr>
+        <w:br/>
+        <w:t>(Used to understand the encoder-based positioning in automation.)</w:t>
+      </w:r>
+    </w:p>
+    <w:p>
+      <w:pPr>
+        <w:jc w:val="left"/>
+        <w:rPr>
+          <w:lang w:val="en-IN"/>
+        </w:rPr>
+      </w:pPr>
+      <w:r>
+        <w:rPr>
+          <w:lang w:val="en-IN"/>
+        </w:rPr>
+        <w:t xml:space="preserve">[8] S. Mishra, R. Pathak, and P. Agarwal, "PWM Based Speed Control of DC Motor Using Microcontroller," </w:t>
+      </w:r>
+      <w:r>
+        <w:rPr>
+          <w:i/>
+          <w:iCs/>
+          <w:lang w:val="en-IN"/>
+        </w:rPr>
+        <w:t>International Journal of Engineering Science and Technology (IJEST)</w:t>
+      </w:r>
+      <w:r>
+        <w:rPr>
+          <w:lang w:val="en-IN"/>
+        </w:rPr>
+        <w:t>, vol. 3, no. 4, pp. 3081–3087, 2011.</w:t>
+      </w:r>
+      <w:r>
+        <w:rPr>
+          <w:lang w:val="en-IN"/>
+        </w:rPr>
+        <w:br/>
+        <w:t>(Reference for PWM-based speed control.)</w:t>
+      </w:r>
     </w:p>
     <w:p>
       <w:pPr>
@@ -12772,7 +14133,7 @@
       </w:pPr>
     </w:p>
     <w:sectPr>
-      <w:footerReference w:type="default" r:id="rId17"/>
+      <w:footerReference w:type="default" r:id="rId13"/>
       <w:pgSz w:w="12240" w:h="15840"/>
       <w:pgMar w:top="1440" w:right="1080" w:bottom="1440" w:left="1080" w:header="720" w:footer="720" w:gutter="0"/>
       <w:pgBorders w:offsetFrom="page">
@@ -12790,8 +14151,8 @@
 </file>
 
 <file path=word/endnotes.xml><?xml version="1.0" encoding="utf-8"?>
-<w:endnotes xmlns:ve="http://schemas.openxmlformats.org/markup-compatibility/2006" xmlns:o="urn:schemas-microsoft-com:office:office" xmlns:r="http://schemas.openxmlformats.org/officeDocument/2006/relationships" xmlns:m="http://schemas.openxmlformats.org/officeDocument/2006/math" xmlns:v="urn:schemas-microsoft-com:vml" xmlns:wp="http://schemas.openxmlformats.org/drawingml/2006/wordprocessingDrawing" xmlns:w10="urn:schemas-microsoft-com:office:word" xmlns:w="http://schemas.openxmlformats.org/wordprocessingml/2006/main" xmlns:wne="http://schemas.microsoft.com/office/word/2006/wordml">
-  <w:endnote w:type="separator" w:id="0">
+<w:endnotes xmlns:wpc="http://schemas.microsoft.com/office/word/2010/wordprocessingCanvas" xmlns:cx="http://schemas.microsoft.com/office/drawing/2014/chartex" xmlns:cx1="http://schemas.microsoft.com/office/drawing/2015/9/8/chartex" xmlns:cx2="http://schemas.microsoft.com/office/drawing/2015/10/21/chartex" xmlns:cx3="http://schemas.microsoft.com/office/drawing/2016/5/9/chartex" xmlns:cx4="http://schemas.microsoft.com/office/drawing/2016/5/10/chartex" xmlns:cx5="http://schemas.microsoft.com/office/drawing/2016/5/11/chartex" xmlns:cx6="http://schemas.microsoft.com/office/drawing/2016/5/12/chartex" xmlns:cx7="http://schemas.microsoft.com/office/drawing/2016/5/13/chartex" xmlns:cx8="http://schemas.microsoft.com/office/drawing/2016/5/14/chartex" xmlns:mc="http://schemas.openxmlformats.org/markup-compatibility/2006" xmlns:aink="http://schemas.microsoft.com/office/drawing/2016/ink" xmlns:am3d="http://schemas.microsoft.com/office/drawing/2017/model3d" xmlns:o="urn:schemas-microsoft-com:office:office" xmlns:oel="http://schemas.microsoft.com/office/2019/extlst" xmlns:r="http://schemas.openxmlformats.org/officeDocument/2006/relationships" xmlns:m="http://schemas.openxmlformats.org/officeDocument/2006/math" xmlns:v="urn:schemas-microsoft-com:vml" xmlns:wp14="http://schemas.microsoft.com/office/word/2010/wordprocessingDrawing" xmlns:wp="http://schemas.openxmlformats.org/drawingml/2006/wordprocessingDrawing" xmlns:w10="urn:schemas-microsoft-com:office:word" xmlns:w="http://schemas.openxmlformats.org/wordprocessingml/2006/main" xmlns:w14="http://schemas.microsoft.com/office/word/2010/wordml" xmlns:w15="http://schemas.microsoft.com/office/word/2012/wordml" xmlns:w16cex="http://schemas.microsoft.com/office/word/2018/wordml/cex" xmlns:w16cid="http://schemas.microsoft.com/office/word/2016/wordml/cid" xmlns:w16="http://schemas.microsoft.com/office/word/2018/wordml" xmlns:w16du="http://schemas.microsoft.com/office/word/2023/wordml/word16du" xmlns:w16sdtdh="http://schemas.microsoft.com/office/word/2020/wordml/sdtdatahash" xmlns:w16sdtfl="http://schemas.microsoft.com/office/word/2024/wordml/sdtformatlock" xmlns:w16se="http://schemas.microsoft.com/office/word/2015/wordml/symex" xmlns:wpg="http://schemas.microsoft.com/office/word/2010/wordprocessingGroup" xmlns:wpi="http://schemas.microsoft.com/office/word/2010/wordprocessingInk" xmlns:wne="http://schemas.microsoft.com/office/word/2006/wordml" xmlns:wps="http://schemas.microsoft.com/office/word/2010/wordprocessingShape" mc:Ignorable="w14 w15 w16se w16cid w16 w16cex w16sdtdh w16sdtfl w16du wp14">
+  <w:endnote w:type="separator" w:id="-1">
     <w:p>
       <w:pPr>
         <w:spacing w:after="0" w:line="240" w:lineRule="auto"/>
@@ -12801,7 +14162,7 @@
       </w:r>
     </w:p>
   </w:endnote>
-  <w:endnote w:type="continuationSeparator" w:id="1">
+  <w:endnote w:type="continuationSeparator" w:id="0">
     <w:p>
       <w:pPr>
         <w:spacing w:after="0" w:line="240" w:lineRule="auto"/>
@@ -12815,7 +14176,7 @@
 </file>
 
 <file path=word/footer1.xml><?xml version="1.0" encoding="utf-8"?>
-<w:ftr xmlns:ve="http://schemas.openxmlformats.org/markup-compatibility/2006" xmlns:o="urn:schemas-microsoft-com:office:office" xmlns:r="http://schemas.openxmlformats.org/officeDocument/2006/relationships" xmlns:m="http://schemas.openxmlformats.org/officeDocument/2006/math" xmlns:v="urn:schemas-microsoft-com:vml" xmlns:wp="http://schemas.openxmlformats.org/drawingml/2006/wordprocessingDrawing" xmlns:w10="urn:schemas-microsoft-com:office:word" xmlns:w="http://schemas.openxmlformats.org/wordprocessingml/2006/main" xmlns:wne="http://schemas.microsoft.com/office/word/2006/wordml">
+<w:ftr xmlns:wpc="http://schemas.microsoft.com/office/word/2010/wordprocessingCanvas" xmlns:cx="http://schemas.microsoft.com/office/drawing/2014/chartex" xmlns:cx1="http://schemas.microsoft.com/office/drawing/2015/9/8/chartex" xmlns:cx2="http://schemas.microsoft.com/office/drawing/2015/10/21/chartex" xmlns:cx3="http://schemas.microsoft.com/office/drawing/2016/5/9/chartex" xmlns:cx4="http://schemas.microsoft.com/office/drawing/2016/5/10/chartex" xmlns:cx5="http://schemas.microsoft.com/office/drawing/2016/5/11/chartex" xmlns:cx6="http://schemas.microsoft.com/office/drawing/2016/5/12/chartex" xmlns:cx7="http://schemas.microsoft.com/office/drawing/2016/5/13/chartex" xmlns:cx8="http://schemas.microsoft.com/office/drawing/2016/5/14/chartex" xmlns:mc="http://schemas.openxmlformats.org/markup-compatibility/2006" xmlns:aink="http://schemas.microsoft.com/office/drawing/2016/ink" xmlns:am3d="http://schemas.microsoft.com/office/drawing/2017/model3d" xmlns:o="urn:schemas-microsoft-com:office:office" xmlns:oel="http://schemas.microsoft.com/office/2019/extlst" xmlns:r="http://schemas.openxmlformats.org/officeDocument/2006/relationships" xmlns:m="http://schemas.openxmlformats.org/officeDocument/2006/math" xmlns:v="urn:schemas-microsoft-com:vml" xmlns:wp14="http://schemas.microsoft.com/office/word/2010/wordprocessingDrawing" xmlns:wp="http://schemas.openxmlformats.org/drawingml/2006/wordprocessingDrawing" xmlns:w10="urn:schemas-microsoft-com:office:word" xmlns:w="http://schemas.openxmlformats.org/wordprocessingml/2006/main" xmlns:w14="http://schemas.microsoft.com/office/word/2010/wordml" xmlns:w15="http://schemas.microsoft.com/office/word/2012/wordml" xmlns:w16cex="http://schemas.microsoft.com/office/word/2018/wordml/cex" xmlns:w16cid="http://schemas.microsoft.com/office/word/2016/wordml/cid" xmlns:w16="http://schemas.microsoft.com/office/word/2018/wordml" xmlns:w16du="http://schemas.microsoft.com/office/word/2023/wordml/word16du" xmlns:w16sdtdh="http://schemas.microsoft.com/office/word/2020/wordml/sdtdatahash" xmlns:w16sdtfl="http://schemas.microsoft.com/office/word/2024/wordml/sdtformatlock" xmlns:w16se="http://schemas.microsoft.com/office/word/2015/wordml/symex" xmlns:wpg="http://schemas.microsoft.com/office/word/2010/wordprocessingGroup" xmlns:wpi="http://schemas.microsoft.com/office/word/2010/wordprocessingInk" xmlns:wne="http://schemas.microsoft.com/office/word/2006/wordml" xmlns:wps="http://schemas.microsoft.com/office/word/2010/wordprocessingShape" mc:Ignorable="w14 w15 w16se w16cid w16 w16cex w16sdtdh w16sdtfl w16du wp14">
   <w:sdt>
     <w:sdtPr>
       <w:id w:val="-1009596679"/>
@@ -12824,20 +14185,34 @@
         <w:docPartUnique/>
       </w:docPartObj>
     </w:sdtPr>
+    <w:sdtEndPr/>
     <w:sdtContent>
       <w:p>
         <w:pPr>
           <w:pStyle w:val="Footer"/>
           <w:jc w:val="right"/>
         </w:pPr>
-        <w:fldSimple w:instr=" PAGE   \* MERGEFORMAT ">
-          <w:r>
-            <w:rPr>
-              <w:noProof/>
-            </w:rPr>
-            <w:t>2</w:t>
-          </w:r>
-        </w:fldSimple>
+        <w:r>
+          <w:fldChar w:fldCharType="begin"/>
+        </w:r>
+        <w:r>
+          <w:instrText xml:space="preserve"> PAGE   \* MERGEFORMAT </w:instrText>
+        </w:r>
+        <w:r>
+          <w:fldChar w:fldCharType="separate"/>
+        </w:r>
+        <w:r>
+          <w:rPr>
+            <w:noProof/>
+          </w:rPr>
+          <w:t>2</w:t>
+        </w:r>
+        <w:r>
+          <w:rPr>
+            <w:noProof/>
+          </w:rPr>
+          <w:fldChar w:fldCharType="end"/>
+        </w:r>
       </w:p>
     </w:sdtContent>
   </w:sdt>
@@ -12850,8 +14225,8 @@
 </file>
 
 <file path=word/footnotes.xml><?xml version="1.0" encoding="utf-8"?>
-<w:footnotes xmlns:ve="http://schemas.openxmlformats.org/markup-compatibility/2006" xmlns:o="urn:schemas-microsoft-com:office:office" xmlns:r="http://schemas.openxmlformats.org/officeDocument/2006/relationships" xmlns:m="http://schemas.openxmlformats.org/officeDocument/2006/math" xmlns:v="urn:schemas-microsoft-com:vml" xmlns:wp="http://schemas.openxmlformats.org/drawingml/2006/wordprocessingDrawing" xmlns:w10="urn:schemas-microsoft-com:office:word" xmlns:w="http://schemas.openxmlformats.org/wordprocessingml/2006/main" xmlns:wne="http://schemas.microsoft.com/office/word/2006/wordml">
-  <w:footnote w:type="separator" w:id="0">
+<w:footnotes xmlns:wpc="http://schemas.microsoft.com/office/word/2010/wordprocessingCanvas" xmlns:cx="http://schemas.microsoft.com/office/drawing/2014/chartex" xmlns:cx1="http://schemas.microsoft.com/office/drawing/2015/9/8/chartex" xmlns:cx2="http://schemas.microsoft.com/office/drawing/2015/10/21/chartex" xmlns:cx3="http://schemas.microsoft.com/office/drawing/2016/5/9/chartex" xmlns:cx4="http://schemas.microsoft.com/office/drawing/2016/5/10/chartex" xmlns:cx5="http://schemas.microsoft.com/office/drawing/2016/5/11/chartex" xmlns:cx6="http://schemas.microsoft.com/office/drawing/2016/5/12/chartex" xmlns:cx7="http://schemas.microsoft.com/office/drawing/2016/5/13/chartex" xmlns:cx8="http://schemas.microsoft.com/office/drawing/2016/5/14/chartex" xmlns:mc="http://schemas.openxmlformats.org/markup-compatibility/2006" xmlns:aink="http://schemas.microsoft.com/office/drawing/2016/ink" xmlns:am3d="http://schemas.microsoft.com/office/drawing/2017/model3d" xmlns:o="urn:schemas-microsoft-com:office:office" xmlns:oel="http://schemas.microsoft.com/office/2019/extlst" xmlns:r="http://schemas.openxmlformats.org/officeDocument/2006/relationships" xmlns:m="http://schemas.openxmlformats.org/officeDocument/2006/math" xmlns:v="urn:schemas-microsoft-com:vml" xmlns:wp14="http://schemas.microsoft.com/office/word/2010/wordprocessingDrawing" xmlns:wp="http://schemas.openxmlformats.org/drawingml/2006/wordprocessingDrawing" xmlns:w10="urn:schemas-microsoft-com:office:word" xmlns:w="http://schemas.openxmlformats.org/wordprocessingml/2006/main" xmlns:w14="http://schemas.microsoft.com/office/word/2010/wordml" xmlns:w15="http://schemas.microsoft.com/office/word/2012/wordml" xmlns:w16cex="http://schemas.microsoft.com/office/word/2018/wordml/cex" xmlns:w16cid="http://schemas.microsoft.com/office/word/2016/wordml/cid" xmlns:w16="http://schemas.microsoft.com/office/word/2018/wordml" xmlns:w16du="http://schemas.microsoft.com/office/word/2023/wordml/word16du" xmlns:w16sdtdh="http://schemas.microsoft.com/office/word/2020/wordml/sdtdatahash" xmlns:w16sdtfl="http://schemas.microsoft.com/office/word/2024/wordml/sdtformatlock" xmlns:w16se="http://schemas.microsoft.com/office/word/2015/wordml/symex" xmlns:wpg="http://schemas.microsoft.com/office/word/2010/wordprocessingGroup" xmlns:wpi="http://schemas.microsoft.com/office/word/2010/wordprocessingInk" xmlns:wne="http://schemas.microsoft.com/office/word/2006/wordml" xmlns:wps="http://schemas.microsoft.com/office/word/2010/wordprocessingShape" mc:Ignorable="w14 w15 w16se w16cid w16 w16cex w16sdtdh w16sdtfl w16du wp14">
+  <w:footnote w:type="separator" w:id="-1">
     <w:p>
       <w:pPr>
         <w:spacing w:after="0" w:line="240" w:lineRule="auto"/>
@@ -12861,7 +14236,7 @@
       </w:r>
     </w:p>
   </w:footnote>
-  <w:footnote w:type="continuationSeparator" w:id="1">
+  <w:footnote w:type="continuationSeparator" w:id="0">
     <w:p>
       <w:pPr>
         <w:spacing w:after="0" w:line="240" w:lineRule="auto"/>
@@ -12875,8 +14250,8 @@
 </file>
 
 <file path=word/numbering.xml><?xml version="1.0" encoding="utf-8"?>
-<w:numbering xmlns:ve="http://schemas.openxmlformats.org/markup-compatibility/2006" xmlns:o="urn:schemas-microsoft-com:office:office" xmlns:r="http://schemas.openxmlformats.org/officeDocument/2006/relationships" xmlns:m="http://schemas.openxmlformats.org/officeDocument/2006/math" xmlns:v="urn:schemas-microsoft-com:vml" xmlns:wp="http://schemas.openxmlformats.org/drawingml/2006/wordprocessingDrawing" xmlns:w10="urn:schemas-microsoft-com:office:word" xmlns:w="http://schemas.openxmlformats.org/wordprocessingml/2006/main" xmlns:wne="http://schemas.microsoft.com/office/word/2006/wordml">
-  <w:abstractNum w:abstractNumId="0">
+<w:numbering xmlns:wpc="http://schemas.microsoft.com/office/word/2010/wordprocessingCanvas" xmlns:cx="http://schemas.microsoft.com/office/drawing/2014/chartex" xmlns:cx1="http://schemas.microsoft.com/office/drawing/2015/9/8/chartex" xmlns:cx2="http://schemas.microsoft.com/office/drawing/2015/10/21/chartex" xmlns:cx3="http://schemas.microsoft.com/office/drawing/2016/5/9/chartex" xmlns:cx4="http://schemas.microsoft.com/office/drawing/2016/5/10/chartex" xmlns:cx5="http://schemas.microsoft.com/office/drawing/2016/5/11/chartex" xmlns:cx6="http://schemas.microsoft.com/office/drawing/2016/5/12/chartex" xmlns:cx7="http://schemas.microsoft.com/office/drawing/2016/5/13/chartex" xmlns:cx8="http://schemas.microsoft.com/office/drawing/2016/5/14/chartex" xmlns:mc="http://schemas.openxmlformats.org/markup-compatibility/2006" xmlns:aink="http://schemas.microsoft.com/office/drawing/2016/ink" xmlns:am3d="http://schemas.microsoft.com/office/drawing/2017/model3d" xmlns:o="urn:schemas-microsoft-com:office:office" xmlns:oel="http://schemas.microsoft.com/office/2019/extlst" xmlns:r="http://schemas.openxmlformats.org/officeDocument/2006/relationships" xmlns:m="http://schemas.openxmlformats.org/officeDocument/2006/math" xmlns:v="urn:schemas-microsoft-com:vml" xmlns:wp14="http://schemas.microsoft.com/office/word/2010/wordprocessingDrawing" xmlns:wp="http://schemas.openxmlformats.org/drawingml/2006/wordprocessingDrawing" xmlns:w10="urn:schemas-microsoft-com:office:word" xmlns:w="http://schemas.openxmlformats.org/wordprocessingml/2006/main" xmlns:w14="http://schemas.microsoft.com/office/word/2010/wordml" xmlns:w15="http://schemas.microsoft.com/office/word/2012/wordml" xmlns:w16cex="http://schemas.microsoft.com/office/word/2018/wordml/cex" xmlns:w16cid="http://schemas.microsoft.com/office/word/2016/wordml/cid" xmlns:w16="http://schemas.microsoft.com/office/word/2018/wordml" xmlns:w16du="http://schemas.microsoft.com/office/word/2023/wordml/word16du" xmlns:w16sdtdh="http://schemas.microsoft.com/office/word/2020/wordml/sdtdatahash" xmlns:w16sdtfl="http://schemas.microsoft.com/office/word/2024/wordml/sdtformatlock" xmlns:w16se="http://schemas.microsoft.com/office/word/2015/wordml/symex" xmlns:wpg="http://schemas.microsoft.com/office/word/2010/wordprocessingGroup" xmlns:wpi="http://schemas.microsoft.com/office/word/2010/wordprocessingInk" xmlns:wne="http://schemas.microsoft.com/office/word/2006/wordml" xmlns:wps="http://schemas.microsoft.com/office/word/2010/wordprocessingShape" mc:Ignorable="w14 w15 w16se w16cid w16 w16cex w16sdtdh w16sdtfl w16du wp14">
+  <w:abstractNum w:abstractNumId="0" w15:restartNumberingAfterBreak="0">
     <w:nsid w:val="BDEAD58C"/>
     <w:multiLevelType w:val="singleLevel"/>
     <w:tmpl w:val="BDEAD58C"/>
@@ -12896,7 +14271,7 @@
       </w:rPr>
     </w:lvl>
   </w:abstractNum>
-  <w:abstractNum w:abstractNumId="1">
+  <w:abstractNum w:abstractNumId="1" w15:restartNumberingAfterBreak="0">
     <w:nsid w:val="00EAB16C"/>
     <w:multiLevelType w:val="singleLevel"/>
     <w:tmpl w:val="00EAB16C"/>
@@ -12912,7 +14287,7 @@
       </w:pPr>
     </w:lvl>
   </w:abstractNum>
-  <w:abstractNum w:abstractNumId="2">
+  <w:abstractNum w:abstractNumId="2" w15:restartNumberingAfterBreak="0">
     <w:nsid w:val="02CD2E1D"/>
     <w:multiLevelType w:val="hybridMultilevel"/>
     <w:tmpl w:val="93A83816"/>
@@ -13025,7 +14400,7 @@
       </w:rPr>
     </w:lvl>
   </w:abstractNum>
-  <w:abstractNum w:abstractNumId="3">
+  <w:abstractNum w:abstractNumId="3" w15:restartNumberingAfterBreak="0">
     <w:nsid w:val="05692B72"/>
     <w:multiLevelType w:val="hybridMultilevel"/>
     <w:tmpl w:val="D98EDA26"/>
@@ -13111,7 +14486,7 @@
       </w:pPr>
     </w:lvl>
   </w:abstractNum>
-  <w:abstractNum w:abstractNumId="4">
+  <w:abstractNum w:abstractNumId="4" w15:restartNumberingAfterBreak="0">
     <w:nsid w:val="0C188711"/>
     <w:multiLevelType w:val="singleLevel"/>
     <w:tmpl w:val="0C188711"/>
@@ -13131,7 +14506,7 @@
       </w:rPr>
     </w:lvl>
   </w:abstractNum>
-  <w:abstractNum w:abstractNumId="5">
+  <w:abstractNum w:abstractNumId="5" w15:restartNumberingAfterBreak="0">
     <w:nsid w:val="0F590650"/>
     <w:multiLevelType w:val="hybridMultilevel"/>
     <w:tmpl w:val="BF72EEFA"/>
@@ -13244,7 +14619,7 @@
       </w:rPr>
     </w:lvl>
   </w:abstractNum>
-  <w:abstractNum w:abstractNumId="6">
+  <w:abstractNum w:abstractNumId="6" w15:restartNumberingAfterBreak="0">
     <w:nsid w:val="0F5C7909"/>
     <w:multiLevelType w:val="multilevel"/>
     <w:tmpl w:val="E7E01C78"/>
@@ -13365,7 +14740,7 @@
       </w:rPr>
     </w:lvl>
   </w:abstractNum>
-  <w:abstractNum w:abstractNumId="7">
+  <w:abstractNum w:abstractNumId="7" w15:restartNumberingAfterBreak="0">
     <w:nsid w:val="0FA7204C"/>
     <w:multiLevelType w:val="hybridMultilevel"/>
     <w:tmpl w:val="55924BEC"/>
@@ -13451,7 +14826,7 @@
       </w:pPr>
     </w:lvl>
   </w:abstractNum>
-  <w:abstractNum w:abstractNumId="8">
+  <w:abstractNum w:abstractNumId="8" w15:restartNumberingAfterBreak="0">
     <w:nsid w:val="1105215E"/>
     <w:multiLevelType w:val="hybridMultilevel"/>
     <w:tmpl w:val="78A25C50"/>
@@ -13564,7 +14939,7 @@
       </w:rPr>
     </w:lvl>
   </w:abstractNum>
-  <w:abstractNum w:abstractNumId="9">
+  <w:abstractNum w:abstractNumId="9" w15:restartNumberingAfterBreak="0">
     <w:nsid w:val="13E27E29"/>
     <w:multiLevelType w:val="multilevel"/>
     <w:tmpl w:val="93B88CDE"/>
@@ -13677,7 +15052,7 @@
       </w:pPr>
     </w:lvl>
   </w:abstractNum>
-  <w:abstractNum w:abstractNumId="10">
+  <w:abstractNum w:abstractNumId="10" w15:restartNumberingAfterBreak="0">
     <w:nsid w:val="14D14E4A"/>
     <w:multiLevelType w:val="multilevel"/>
     <w:tmpl w:val="7AAEE56C"/>
@@ -13826,7 +15201,7 @@
       </w:rPr>
     </w:lvl>
   </w:abstractNum>
-  <w:abstractNum w:abstractNumId="11">
+  <w:abstractNum w:abstractNumId="11" w15:restartNumberingAfterBreak="0">
     <w:nsid w:val="15273C35"/>
     <w:multiLevelType w:val="hybridMultilevel"/>
     <w:tmpl w:val="102E16D6"/>
@@ -13939,7 +15314,7 @@
       </w:rPr>
     </w:lvl>
   </w:abstractNum>
-  <w:abstractNum w:abstractNumId="12">
+  <w:abstractNum w:abstractNumId="12" w15:restartNumberingAfterBreak="0">
     <w:nsid w:val="17D03F77"/>
     <w:multiLevelType w:val="hybridMultilevel"/>
     <w:tmpl w:val="48A690DC"/>
@@ -14029,7 +15404,7 @@
       </w:pPr>
     </w:lvl>
   </w:abstractNum>
-  <w:abstractNum w:abstractNumId="13">
+  <w:abstractNum w:abstractNumId="13" w15:restartNumberingAfterBreak="0">
     <w:nsid w:val="180810EC"/>
     <w:multiLevelType w:val="hybridMultilevel"/>
     <w:tmpl w:val="514A147C"/>
@@ -14118,7 +15493,7 @@
       </w:pPr>
     </w:lvl>
   </w:abstractNum>
-  <w:abstractNum w:abstractNumId="14">
+  <w:abstractNum w:abstractNumId="14" w15:restartNumberingAfterBreak="0">
     <w:nsid w:val="182033FC"/>
     <w:multiLevelType w:val="hybridMultilevel"/>
     <w:tmpl w:val="D0D03BA4"/>
@@ -14207,7 +15582,7 @@
       </w:pPr>
     </w:lvl>
   </w:abstractNum>
-  <w:abstractNum w:abstractNumId="15">
+  <w:abstractNum w:abstractNumId="15" w15:restartNumberingAfterBreak="0">
     <w:nsid w:val="1C4A67E3"/>
     <w:multiLevelType w:val="hybridMultilevel"/>
     <w:tmpl w:val="771E22C4"/>
@@ -14296,7 +15671,7 @@
       </w:pPr>
     </w:lvl>
   </w:abstractNum>
-  <w:abstractNum w:abstractNumId="16">
+  <w:abstractNum w:abstractNumId="16" w15:restartNumberingAfterBreak="0">
     <w:nsid w:val="232A42F3"/>
     <w:multiLevelType w:val="hybridMultilevel"/>
     <w:tmpl w:val="57FA8DEE"/>
@@ -14382,7 +15757,96 @@
       </w:pPr>
     </w:lvl>
   </w:abstractNum>
-  <w:abstractNum w:abstractNumId="17">
+  <w:abstractNum w:abstractNumId="17" w15:restartNumberingAfterBreak="0">
+    <w:nsid w:val="24F219BC"/>
+    <w:multiLevelType w:val="hybridMultilevel"/>
+    <w:tmpl w:val="F9AA767E"/>
+    <w:lvl w:ilvl="0" w:tplc="4009000F">
+      <w:start w:val="5"/>
+      <w:numFmt w:val="decimal"/>
+      <w:lvlText w:val="%1."/>
+      <w:lvlJc w:val="left"/>
+      <w:pPr>
+        <w:ind w:left="720" w:hanging="360"/>
+      </w:pPr>
+      <w:rPr>
+        <w:rFonts w:hint="default"/>
+      </w:rPr>
+    </w:lvl>
+    <w:lvl w:ilvl="1" w:tplc="40090019" w:tentative="1">
+      <w:start w:val="1"/>
+      <w:numFmt w:val="lowerLetter"/>
+      <w:lvlText w:val="%2."/>
+      <w:lvlJc w:val="left"/>
+      <w:pPr>
+        <w:ind w:left="1440" w:hanging="360"/>
+      </w:pPr>
+    </w:lvl>
+    <w:lvl w:ilvl="2" w:tplc="4009001B" w:tentative="1">
+      <w:start w:val="1"/>
+      <w:numFmt w:val="lowerRoman"/>
+      <w:lvlText w:val="%3."/>
+      <w:lvlJc w:val="right"/>
+      <w:pPr>
+        <w:ind w:left="2160" w:hanging="180"/>
+      </w:pPr>
+    </w:lvl>
+    <w:lvl w:ilvl="3" w:tplc="4009000F" w:tentative="1">
+      <w:start w:val="1"/>
+      <w:numFmt w:val="decimal"/>
+      <w:lvlText w:val="%4."/>
+      <w:lvlJc w:val="left"/>
+      <w:pPr>
+        <w:ind w:left="2880" w:hanging="360"/>
+      </w:pPr>
+    </w:lvl>
+    <w:lvl w:ilvl="4" w:tplc="40090019" w:tentative="1">
+      <w:start w:val="1"/>
+      <w:numFmt w:val="lowerLetter"/>
+      <w:lvlText w:val="%5."/>
+      <w:lvlJc w:val="left"/>
+      <w:pPr>
+        <w:ind w:left="3600" w:hanging="360"/>
+      </w:pPr>
+    </w:lvl>
+    <w:lvl w:ilvl="5" w:tplc="4009001B" w:tentative="1">
+      <w:start w:val="1"/>
+      <w:numFmt w:val="lowerRoman"/>
+      <w:lvlText w:val="%6."/>
+      <w:lvlJc w:val="right"/>
+      <w:pPr>
+        <w:ind w:left="4320" w:hanging="180"/>
+      </w:pPr>
+    </w:lvl>
+    <w:lvl w:ilvl="6" w:tplc="4009000F" w:tentative="1">
+      <w:start w:val="1"/>
+      <w:numFmt w:val="decimal"/>
+      <w:lvlText w:val="%7."/>
+      <w:lvlJc w:val="left"/>
+      <w:pPr>
+        <w:ind w:left="5040" w:hanging="360"/>
+      </w:pPr>
+    </w:lvl>
+    <w:lvl w:ilvl="7" w:tplc="40090019" w:tentative="1">
+      <w:start w:val="1"/>
+      <w:numFmt w:val="lowerLetter"/>
+      <w:lvlText w:val="%8."/>
+      <w:lvlJc w:val="left"/>
+      <w:pPr>
+        <w:ind w:left="5760" w:hanging="360"/>
+      </w:pPr>
+    </w:lvl>
+    <w:lvl w:ilvl="8" w:tplc="4009001B" w:tentative="1">
+      <w:start w:val="1"/>
+      <w:numFmt w:val="lowerRoman"/>
+      <w:lvlText w:val="%9."/>
+      <w:lvlJc w:val="right"/>
+      <w:pPr>
+        <w:ind w:left="6480" w:hanging="180"/>
+      </w:pPr>
+    </w:lvl>
+  </w:abstractNum>
+  <w:abstractNum w:abstractNumId="18" w15:restartNumberingAfterBreak="0">
     <w:nsid w:val="25ED2434"/>
     <w:multiLevelType w:val="hybridMultilevel"/>
     <w:tmpl w:val="318ADA5C"/>
@@ -14471,7 +15935,7 @@
       </w:pPr>
     </w:lvl>
   </w:abstractNum>
-  <w:abstractNum w:abstractNumId="18">
+  <w:abstractNum w:abstractNumId="19" w15:restartNumberingAfterBreak="0">
     <w:nsid w:val="2CC3673E"/>
     <w:multiLevelType w:val="hybridMultilevel"/>
     <w:tmpl w:val="4852EF40"/>
@@ -14560,7 +16024,7 @@
       </w:pPr>
     </w:lvl>
   </w:abstractNum>
-  <w:abstractNum w:abstractNumId="19">
+  <w:abstractNum w:abstractNumId="20" w15:restartNumberingAfterBreak="0">
     <w:nsid w:val="2CC96200"/>
     <w:multiLevelType w:val="hybridMultilevel"/>
     <w:tmpl w:val="C254AD02"/>
@@ -14646,7 +16110,7 @@
       </w:pPr>
     </w:lvl>
   </w:abstractNum>
-  <w:abstractNum w:abstractNumId="20">
+  <w:abstractNum w:abstractNumId="21" w15:restartNumberingAfterBreak="0">
     <w:nsid w:val="303D52E3"/>
     <w:multiLevelType w:val="hybridMultilevel"/>
     <w:tmpl w:val="355C67B2"/>
@@ -14732,7 +16196,7 @@
       </w:pPr>
     </w:lvl>
   </w:abstractNum>
-  <w:abstractNum w:abstractNumId="21">
+  <w:abstractNum w:abstractNumId="22" w15:restartNumberingAfterBreak="0">
     <w:nsid w:val="36FD581C"/>
     <w:multiLevelType w:val="hybridMultilevel"/>
     <w:tmpl w:val="034A9418"/>
@@ -14845,7 +16309,7 @@
       </w:rPr>
     </w:lvl>
   </w:abstractNum>
-  <w:abstractNum w:abstractNumId="22">
+  <w:abstractNum w:abstractNumId="23" w15:restartNumberingAfterBreak="0">
     <w:nsid w:val="37410A33"/>
     <w:multiLevelType w:val="hybridMultilevel"/>
     <w:tmpl w:val="E9924C36"/>
@@ -14958,7 +16422,7 @@
       </w:rPr>
     </w:lvl>
   </w:abstractNum>
-  <w:abstractNum w:abstractNumId="23">
+  <w:abstractNum w:abstractNumId="24" w15:restartNumberingAfterBreak="0">
     <w:nsid w:val="384A1F8A"/>
     <w:multiLevelType w:val="hybridMultilevel"/>
     <w:tmpl w:val="57CEEFA8"/>
@@ -15071,7 +16535,7 @@
       </w:rPr>
     </w:lvl>
   </w:abstractNum>
-  <w:abstractNum w:abstractNumId="24">
+  <w:abstractNum w:abstractNumId="25" w15:restartNumberingAfterBreak="0">
     <w:nsid w:val="389A2367"/>
     <w:multiLevelType w:val="hybridMultilevel"/>
     <w:tmpl w:val="C0E6D69C"/>
@@ -15184,7 +16648,7 @@
       </w:rPr>
     </w:lvl>
   </w:abstractNum>
-  <w:abstractNum w:abstractNumId="25">
+  <w:abstractNum w:abstractNumId="26" w15:restartNumberingAfterBreak="0">
     <w:nsid w:val="390F32DD"/>
     <w:multiLevelType w:val="hybridMultilevel"/>
     <w:tmpl w:val="00F62F8C"/>
@@ -15297,7 +16761,7 @@
       </w:rPr>
     </w:lvl>
   </w:abstractNum>
-  <w:abstractNum w:abstractNumId="26">
+  <w:abstractNum w:abstractNumId="27" w15:restartNumberingAfterBreak="0">
     <w:nsid w:val="474E3655"/>
     <w:multiLevelType w:val="hybridMultilevel"/>
     <w:tmpl w:val="4688660C"/>
@@ -15410,7 +16874,7 @@
       </w:rPr>
     </w:lvl>
   </w:abstractNum>
-  <w:abstractNum w:abstractNumId="27">
+  <w:abstractNum w:abstractNumId="28" w15:restartNumberingAfterBreak="0">
     <w:nsid w:val="4EC05B09"/>
     <w:multiLevelType w:val="hybridMultilevel"/>
     <w:tmpl w:val="AF4C970E"/>
@@ -15499,7 +16963,7 @@
       </w:pPr>
     </w:lvl>
   </w:abstractNum>
-  <w:abstractNum w:abstractNumId="28">
+  <w:abstractNum w:abstractNumId="29" w15:restartNumberingAfterBreak="0">
     <w:nsid w:val="4F42658B"/>
     <w:multiLevelType w:val="hybridMultilevel"/>
     <w:tmpl w:val="8DB82F0C"/>
@@ -15612,7 +17076,7 @@
       </w:rPr>
     </w:lvl>
   </w:abstractNum>
-  <w:abstractNum w:abstractNumId="29">
+  <w:abstractNum w:abstractNumId="30" w15:restartNumberingAfterBreak="0">
     <w:nsid w:val="595C5C7C"/>
     <w:multiLevelType w:val="multilevel"/>
     <w:tmpl w:val="8D4047D2"/>
@@ -15725,7 +17189,7 @@
       </w:rPr>
     </w:lvl>
   </w:abstractNum>
-  <w:abstractNum w:abstractNumId="30">
+  <w:abstractNum w:abstractNumId="31" w15:restartNumberingAfterBreak="0">
     <w:nsid w:val="632B2543"/>
     <w:multiLevelType w:val="hybridMultilevel"/>
     <w:tmpl w:val="4E1CE6E0"/>
@@ -15811,7 +17275,7 @@
       </w:pPr>
     </w:lvl>
   </w:abstractNum>
-  <w:abstractNum w:abstractNumId="31">
+  <w:abstractNum w:abstractNumId="32" w15:restartNumberingAfterBreak="0">
     <w:nsid w:val="656119B1"/>
     <w:multiLevelType w:val="hybridMultilevel"/>
     <w:tmpl w:val="72DA8D28"/>
@@ -15900,7 +17364,7 @@
       </w:pPr>
     </w:lvl>
   </w:abstractNum>
-  <w:abstractNum w:abstractNumId="32">
+  <w:abstractNum w:abstractNumId="33" w15:restartNumberingAfterBreak="0">
     <w:nsid w:val="65B4795E"/>
     <w:multiLevelType w:val="hybridMultilevel"/>
     <w:tmpl w:val="E50A6E0A"/>
@@ -15989,7 +17453,7 @@
       </w:pPr>
     </w:lvl>
   </w:abstractNum>
-  <w:abstractNum w:abstractNumId="33">
+  <w:abstractNum w:abstractNumId="34" w15:restartNumberingAfterBreak="0">
     <w:nsid w:val="66E4738B"/>
     <w:multiLevelType w:val="hybridMultilevel"/>
     <w:tmpl w:val="2E3E8F5E"/>
@@ -16078,7 +17542,7 @@
       </w:pPr>
     </w:lvl>
   </w:abstractNum>
-  <w:abstractNum w:abstractNumId="34">
+  <w:abstractNum w:abstractNumId="35" w15:restartNumberingAfterBreak="0">
     <w:nsid w:val="6B794196"/>
     <w:multiLevelType w:val="hybridMultilevel"/>
     <w:tmpl w:val="5A863014"/>
@@ -16167,7 +17631,7 @@
       </w:pPr>
     </w:lvl>
   </w:abstractNum>
-  <w:abstractNum w:abstractNumId="35">
+  <w:abstractNum w:abstractNumId="36" w15:restartNumberingAfterBreak="0">
     <w:nsid w:val="6CB1061D"/>
     <w:multiLevelType w:val="multilevel"/>
     <w:tmpl w:val="EA4CE71C"/>
@@ -16285,7 +17749,7 @@
       </w:rPr>
     </w:lvl>
   </w:abstractNum>
-  <w:abstractNum w:abstractNumId="36">
+  <w:abstractNum w:abstractNumId="37" w15:restartNumberingAfterBreak="0">
     <w:nsid w:val="742E6074"/>
     <w:multiLevelType w:val="hybridMultilevel"/>
     <w:tmpl w:val="FAD419CA"/>
@@ -16398,7 +17862,7 @@
       </w:rPr>
     </w:lvl>
   </w:abstractNum>
-  <w:abstractNum w:abstractNumId="37">
+  <w:abstractNum w:abstractNumId="38" w15:restartNumberingAfterBreak="0">
     <w:nsid w:val="773B61EB"/>
     <w:multiLevelType w:val="hybridMultilevel"/>
     <w:tmpl w:val="23CCCE5A"/>
@@ -16487,7 +17951,7 @@
       </w:pPr>
     </w:lvl>
   </w:abstractNum>
-  <w:abstractNum w:abstractNumId="38">
+  <w:abstractNum w:abstractNumId="39" w15:restartNumberingAfterBreak="0">
     <w:nsid w:val="7C342B5B"/>
     <w:multiLevelType w:val="hybridMultilevel"/>
     <w:tmpl w:val="45204D10"/>
@@ -16576,129 +18040,132 @@
       </w:pPr>
     </w:lvl>
   </w:abstractNum>
-  <w:num w:numId="1">
+  <w:num w:numId="1" w16cid:durableId="582103691">
+    <w:abstractNumId w:val="36"/>
+  </w:num>
+  <w:num w:numId="2" w16cid:durableId="546449731">
+    <w:abstractNumId w:val="6"/>
+  </w:num>
+  <w:num w:numId="3" w16cid:durableId="33116097">
+    <w:abstractNumId w:val="25"/>
+  </w:num>
+  <w:num w:numId="4" w16cid:durableId="1528056125">
+    <w:abstractNumId w:val="30"/>
+  </w:num>
+  <w:num w:numId="5" w16cid:durableId="1919167925">
+    <w:abstractNumId w:val="16"/>
+  </w:num>
+  <w:num w:numId="6" w16cid:durableId="41487998">
+    <w:abstractNumId w:val="20"/>
+  </w:num>
+  <w:num w:numId="7" w16cid:durableId="1114062006">
+    <w:abstractNumId w:val="2"/>
+  </w:num>
+  <w:num w:numId="8" w16cid:durableId="1381049729">
+    <w:abstractNumId w:val="27"/>
+  </w:num>
+  <w:num w:numId="9" w16cid:durableId="1013218364">
+    <w:abstractNumId w:val="26"/>
+  </w:num>
+  <w:num w:numId="10" w16cid:durableId="1192036293">
+    <w:abstractNumId w:val="8"/>
+  </w:num>
+  <w:num w:numId="11" w16cid:durableId="1089231853">
+    <w:abstractNumId w:val="23"/>
+  </w:num>
+  <w:num w:numId="12" w16cid:durableId="1419211385">
+    <w:abstractNumId w:val="15"/>
+  </w:num>
+  <w:num w:numId="13" w16cid:durableId="644772873">
+    <w:abstractNumId w:val="24"/>
+  </w:num>
+  <w:num w:numId="14" w16cid:durableId="1814954172">
+    <w:abstractNumId w:val="28"/>
+  </w:num>
+  <w:num w:numId="15" w16cid:durableId="1937321434">
+    <w:abstractNumId w:val="5"/>
+  </w:num>
+  <w:num w:numId="16" w16cid:durableId="1609965639">
+    <w:abstractNumId w:val="22"/>
+  </w:num>
+  <w:num w:numId="17" w16cid:durableId="1928423343">
+    <w:abstractNumId w:val="10"/>
+  </w:num>
+  <w:num w:numId="18" w16cid:durableId="950670579">
+    <w:abstractNumId w:val="34"/>
+  </w:num>
+  <w:num w:numId="19" w16cid:durableId="566190765">
+    <w:abstractNumId w:val="19"/>
+  </w:num>
+  <w:num w:numId="20" w16cid:durableId="612447055">
+    <w:abstractNumId w:val="7"/>
+  </w:num>
+  <w:num w:numId="21" w16cid:durableId="449712194">
+    <w:abstractNumId w:val="21"/>
+  </w:num>
+  <w:num w:numId="22" w16cid:durableId="1127508898">
+    <w:abstractNumId w:val="31"/>
+  </w:num>
+  <w:num w:numId="23" w16cid:durableId="46339688">
+    <w:abstractNumId w:val="18"/>
+  </w:num>
+  <w:num w:numId="24" w16cid:durableId="1544095230">
+    <w:abstractNumId w:val="9"/>
+  </w:num>
+  <w:num w:numId="25" w16cid:durableId="702437438">
+    <w:abstractNumId w:val="3"/>
+  </w:num>
+  <w:num w:numId="26" w16cid:durableId="1705329262">
+    <w:abstractNumId w:val="32"/>
+  </w:num>
+  <w:num w:numId="27" w16cid:durableId="1926331121">
     <w:abstractNumId w:val="35"/>
   </w:num>
-  <w:num w:numId="2">
-    <w:abstractNumId w:val="6"/>
-  </w:num>
-  <w:num w:numId="3">
-    <w:abstractNumId w:val="24"/>
-  </w:num>
-  <w:num w:numId="4">
+  <w:num w:numId="28" w16cid:durableId="15541534">
     <w:abstractNumId w:val="29"/>
   </w:num>
-  <w:num w:numId="5">
-    <w:abstractNumId w:val="16"/>
+  <w:num w:numId="29" w16cid:durableId="691805062">
+    <w:abstractNumId w:val="38"/>
   </w:num>
-  <w:num w:numId="6">
-    <w:abstractNumId w:val="19"/>
+  <w:num w:numId="30" w16cid:durableId="1564557604">
+    <w:abstractNumId w:val="14"/>
   </w:num>
-  <w:num w:numId="7">
-    <w:abstractNumId w:val="2"/>
+  <w:num w:numId="31" w16cid:durableId="1050766460">
+    <w:abstractNumId w:val="11"/>
   </w:num>
-  <w:num w:numId="8">
-    <w:abstractNumId w:val="26"/>
+  <w:num w:numId="32" w16cid:durableId="1349406403">
+    <w:abstractNumId w:val="37"/>
   </w:num>
-  <w:num w:numId="9">
-    <w:abstractNumId w:val="25"/>
+  <w:num w:numId="33" w16cid:durableId="799570506">
+    <w:abstractNumId w:val="39"/>
   </w:num>
-  <w:num w:numId="10">
-    <w:abstractNumId w:val="8"/>
-  </w:num>
-  <w:num w:numId="11">
-    <w:abstractNumId w:val="22"/>
-  </w:num>
-  <w:num w:numId="12">
-    <w:abstractNumId w:val="15"/>
-  </w:num>
-  <w:num w:numId="13">
-    <w:abstractNumId w:val="23"/>
-  </w:num>
-  <w:num w:numId="14">
-    <w:abstractNumId w:val="27"/>
-  </w:num>
-  <w:num w:numId="15">
-    <w:abstractNumId w:val="5"/>
-  </w:num>
-  <w:num w:numId="16">
-    <w:abstractNumId w:val="21"/>
-  </w:num>
-  <w:num w:numId="17">
-    <w:abstractNumId w:val="10"/>
-  </w:num>
-  <w:num w:numId="18">
+  <w:num w:numId="34" w16cid:durableId="24840270">
     <w:abstractNumId w:val="33"/>
   </w:num>
-  <w:num w:numId="19">
-    <w:abstractNumId w:val="18"/>
-  </w:num>
-  <w:num w:numId="20">
-    <w:abstractNumId w:val="7"/>
-  </w:num>
-  <w:num w:numId="21">
-    <w:abstractNumId w:val="20"/>
-  </w:num>
-  <w:num w:numId="22">
-    <w:abstractNumId w:val="30"/>
-  </w:num>
-  <w:num w:numId="23">
-    <w:abstractNumId w:val="17"/>
-  </w:num>
-  <w:num w:numId="24">
-    <w:abstractNumId w:val="9"/>
-  </w:num>
-  <w:num w:numId="25">
-    <w:abstractNumId w:val="3"/>
-  </w:num>
-  <w:num w:numId="26">
-    <w:abstractNumId w:val="31"/>
-  </w:num>
-  <w:num w:numId="27">
-    <w:abstractNumId w:val="34"/>
-  </w:num>
-  <w:num w:numId="28">
-    <w:abstractNumId w:val="28"/>
-  </w:num>
-  <w:num w:numId="29">
-    <w:abstractNumId w:val="37"/>
-  </w:num>
-  <w:num w:numId="30">
-    <w:abstractNumId w:val="14"/>
-  </w:num>
-  <w:num w:numId="31">
-    <w:abstractNumId w:val="11"/>
-  </w:num>
-  <w:num w:numId="32">
-    <w:abstractNumId w:val="36"/>
-  </w:num>
-  <w:num w:numId="33">
-    <w:abstractNumId w:val="38"/>
-  </w:num>
-  <w:num w:numId="34">
-    <w:abstractNumId w:val="32"/>
-  </w:num>
-  <w:num w:numId="35">
+  <w:num w:numId="35" w16cid:durableId="1931281194">
     <w:abstractNumId w:val="12"/>
   </w:num>
-  <w:num w:numId="36">
+  <w:num w:numId="36" w16cid:durableId="1217621005">
     <w:abstractNumId w:val="0"/>
   </w:num>
-  <w:num w:numId="37">
+  <w:num w:numId="37" w16cid:durableId="708798464">
     <w:abstractNumId w:val="1"/>
   </w:num>
-  <w:num w:numId="38">
+  <w:num w:numId="38" w16cid:durableId="965357917">
     <w:abstractNumId w:val="4"/>
   </w:num>
-  <w:num w:numId="39">
+  <w:num w:numId="39" w16cid:durableId="436829600">
     <w:abstractNumId w:val="13"/>
+  </w:num>
+  <w:num w:numId="40" w16cid:durableId="2145998986">
+    <w:abstractNumId w:val="17"/>
   </w:num>
   <w:numIdMacAtCleanup w:val="10"/>
 </w:numbering>
 </file>
 
 <file path=word/styles.xml><?xml version="1.0" encoding="utf-8"?>
-<w:styles xmlns:r="http://schemas.openxmlformats.org/officeDocument/2006/relationships" xmlns:w="http://schemas.openxmlformats.org/wordprocessingml/2006/main">
+<w:styles xmlns:mc="http://schemas.openxmlformats.org/markup-compatibility/2006" xmlns:r="http://schemas.openxmlformats.org/officeDocument/2006/relationships" xmlns:w="http://schemas.openxmlformats.org/wordprocessingml/2006/main" xmlns:w14="http://schemas.microsoft.com/office/word/2010/wordml" xmlns:w15="http://schemas.microsoft.com/office/word/2012/wordml" xmlns:w16cex="http://schemas.microsoft.com/office/word/2018/wordml/cex" xmlns:w16cid="http://schemas.microsoft.com/office/word/2016/wordml/cid" xmlns:w16="http://schemas.microsoft.com/office/word/2018/wordml" xmlns:w16du="http://schemas.microsoft.com/office/word/2023/wordml/word16du" xmlns:w16sdtdh="http://schemas.microsoft.com/office/word/2020/wordml/sdtdatahash" xmlns:w16sdtfl="http://schemas.microsoft.com/office/word/2024/wordml/sdtformatlock" xmlns:w16se="http://schemas.microsoft.com/office/word/2015/wordml/symex" mc:Ignorable="w14 w15 w16se w16cid w16 w16cex w16sdtdh w16sdtfl w16du">
   <w:docDefaults>
     <w:rPrDefault>
       <w:rPr>
@@ -16714,144 +18181,383 @@
       </w:pPr>
     </w:pPrDefault>
   </w:docDefaults>
-  <w:latentStyles w:defLockedState="0" w:defUIPriority="99" w:defSemiHidden="1" w:defUnhideWhenUsed="1" w:defQFormat="0" w:count="267">
-    <w:lsdException w:name="Normal" w:semiHidden="0" w:uiPriority="0" w:unhideWhenUsed="0" w:qFormat="1"/>
-    <w:lsdException w:name="heading 1" w:semiHidden="0" w:uiPriority="9" w:unhideWhenUsed="0" w:qFormat="1"/>
-    <w:lsdException w:name="heading 2" w:uiPriority="9" w:qFormat="1"/>
-    <w:lsdException w:name="heading 3" w:uiPriority="9" w:qFormat="1"/>
-    <w:lsdException w:name="heading 4" w:uiPriority="9" w:qFormat="1"/>
-    <w:lsdException w:name="heading 5" w:uiPriority="9" w:qFormat="1"/>
-    <w:lsdException w:name="heading 6" w:uiPriority="9" w:qFormat="1"/>
-    <w:lsdException w:name="heading 7" w:uiPriority="9" w:qFormat="1"/>
-    <w:lsdException w:name="heading 8" w:uiPriority="9" w:qFormat="1"/>
-    <w:lsdException w:name="heading 9" w:uiPriority="9" w:qFormat="1"/>
-    <w:lsdException w:name="toc 1" w:uiPriority="39"/>
-    <w:lsdException w:name="toc 2" w:uiPriority="39"/>
-    <w:lsdException w:name="toc 3" w:uiPriority="39"/>
-    <w:lsdException w:name="toc 4" w:uiPriority="39"/>
-    <w:lsdException w:name="toc 5" w:uiPriority="39"/>
-    <w:lsdException w:name="toc 6" w:uiPriority="39"/>
-    <w:lsdException w:name="toc 7" w:uiPriority="39"/>
-    <w:lsdException w:name="toc 8" w:uiPriority="39"/>
-    <w:lsdException w:name="toc 9" w:uiPriority="39"/>
-    <w:lsdException w:name="caption" w:uiPriority="35" w:qFormat="1"/>
-    <w:lsdException w:name="Title" w:semiHidden="0" w:uiPriority="10" w:unhideWhenUsed="0" w:qFormat="1"/>
-    <w:lsdException w:name="Default Paragraph Font" w:uiPriority="1"/>
-    <w:lsdException w:name="Subtitle" w:semiHidden="0" w:uiPriority="11" w:unhideWhenUsed="0" w:qFormat="1"/>
-    <w:lsdException w:name="Strong" w:semiHidden="0" w:uiPriority="22" w:unhideWhenUsed="0" w:qFormat="1"/>
-    <w:lsdException w:name="Emphasis" w:semiHidden="0" w:uiPriority="20" w:unhideWhenUsed="0" w:qFormat="1"/>
-    <w:lsdException w:name="Table Grid" w:semiHidden="0" w:uiPriority="39" w:unhideWhenUsed="0"/>
-    <w:lsdException w:name="Placeholder Text" w:unhideWhenUsed="0"/>
-    <w:lsdException w:name="No Spacing" w:semiHidden="0" w:uiPriority="1" w:unhideWhenUsed="0" w:qFormat="1"/>
-    <w:lsdException w:name="Light Shading" w:semiHidden="0" w:uiPriority="60" w:unhideWhenUsed="0"/>
-    <w:lsdException w:name="Light List" w:semiHidden="0" w:uiPriority="61" w:unhideWhenUsed="0"/>
-    <w:lsdException w:name="Light Grid" w:semiHidden="0" w:uiPriority="62" w:unhideWhenUsed="0"/>
-    <w:lsdException w:name="Medium Shading 1" w:semiHidden="0" w:uiPriority="63" w:unhideWhenUsed="0"/>
-    <w:lsdException w:name="Medium Shading 2" w:semiHidden="0" w:uiPriority="64" w:unhideWhenUsed="0"/>
-    <w:lsdException w:name="Medium List 1" w:semiHidden="0" w:uiPriority="65" w:unhideWhenUsed="0"/>
-    <w:lsdException w:name="Medium List 2" w:semiHidden="0" w:uiPriority="66" w:unhideWhenUsed="0"/>
-    <w:lsdException w:name="Medium Grid 1" w:semiHidden="0" w:uiPriority="67" w:unhideWhenUsed="0"/>
-    <w:lsdException w:name="Medium Grid 2" w:semiHidden="0" w:uiPriority="68" w:unhideWhenUsed="0"/>
-    <w:lsdException w:name="Medium Grid 3" w:semiHidden="0" w:uiPriority="69" w:unhideWhenUsed="0"/>
-    <w:lsdException w:name="Dark List" w:semiHidden="0" w:uiPriority="70" w:unhideWhenUsed="0"/>
-    <w:lsdException w:name="Colorful Shading" w:semiHidden="0" w:uiPriority="71" w:unhideWhenUsed="0"/>
-    <w:lsdException w:name="Colorful List" w:semiHidden="0" w:uiPriority="72" w:unhideWhenUsed="0"/>
-    <w:lsdException w:name="Colorful Grid" w:semiHidden="0" w:uiPriority="73" w:unhideWhenUsed="0"/>
-    <w:lsdException w:name="Light Shading Accent 1" w:semiHidden="0" w:uiPriority="60" w:unhideWhenUsed="0"/>
-    <w:lsdException w:name="Light List Accent 1" w:semiHidden="0" w:uiPriority="61" w:unhideWhenUsed="0"/>
-    <w:lsdException w:name="Light Grid Accent 1" w:semiHidden="0" w:uiPriority="62" w:unhideWhenUsed="0"/>
-    <w:lsdException w:name="Medium Shading 1 Accent 1" w:semiHidden="0" w:uiPriority="63" w:unhideWhenUsed="0"/>
-    <w:lsdException w:name="Medium Shading 2 Accent 1" w:semiHidden="0" w:uiPriority="64" w:unhideWhenUsed="0"/>
-    <w:lsdException w:name="Medium List 1 Accent 1" w:semiHidden="0" w:uiPriority="65" w:unhideWhenUsed="0"/>
-    <w:lsdException w:name="Revision" w:unhideWhenUsed="0"/>
-    <w:lsdException w:name="List Paragraph" w:semiHidden="0" w:uiPriority="34" w:unhideWhenUsed="0" w:qFormat="1"/>
-    <w:lsdException w:name="Quote" w:semiHidden="0" w:uiPriority="29" w:unhideWhenUsed="0" w:qFormat="1"/>
-    <w:lsdException w:name="Intense Quote" w:semiHidden="0" w:uiPriority="30" w:unhideWhenUsed="0" w:qFormat="1"/>
-    <w:lsdException w:name="Medium List 2 Accent 1" w:semiHidden="0" w:uiPriority="66" w:unhideWhenUsed="0"/>
-    <w:lsdException w:name="Medium Grid 1 Accent 1" w:semiHidden="0" w:uiPriority="67" w:unhideWhenUsed="0"/>
-    <w:lsdException w:name="Medium Grid 2 Accent 1" w:semiHidden="0" w:uiPriority="68" w:unhideWhenUsed="0"/>
-    <w:lsdException w:name="Medium Grid 3 Accent 1" w:semiHidden="0" w:uiPriority="69" w:unhideWhenUsed="0"/>
-    <w:lsdException w:name="Dark List Accent 1" w:semiHidden="0" w:uiPriority="70" w:unhideWhenUsed="0"/>
-    <w:lsdException w:name="Colorful Shading Accent 1" w:semiHidden="0" w:uiPriority="71" w:unhideWhenUsed="0"/>
-    <w:lsdException w:name="Colorful List Accent 1" w:semiHidden="0" w:uiPriority="72" w:unhideWhenUsed="0"/>
-    <w:lsdException w:name="Colorful Grid Accent 1" w:semiHidden="0" w:uiPriority="73" w:unhideWhenUsed="0"/>
-    <w:lsdException w:name="Light Shading Accent 2" w:semiHidden="0" w:uiPriority="60" w:unhideWhenUsed="0"/>
-    <w:lsdException w:name="Light List Accent 2" w:semiHidden="0" w:uiPriority="61" w:unhideWhenUsed="0"/>
-    <w:lsdException w:name="Light Grid Accent 2" w:semiHidden="0" w:uiPriority="62" w:unhideWhenUsed="0"/>
-    <w:lsdException w:name="Medium Shading 1 Accent 2" w:semiHidden="0" w:uiPriority="63" w:unhideWhenUsed="0"/>
-    <w:lsdException w:name="Medium Shading 2 Accent 2" w:semiHidden="0" w:uiPriority="64" w:unhideWhenUsed="0"/>
-    <w:lsdException w:name="Medium List 1 Accent 2" w:semiHidden="0" w:uiPriority="65" w:unhideWhenUsed="0"/>
-    <w:lsdException w:name="Medium List 2 Accent 2" w:semiHidden="0" w:uiPriority="66" w:unhideWhenUsed="0"/>
-    <w:lsdException w:name="Medium Grid 1 Accent 2" w:semiHidden="0" w:uiPriority="67" w:unhideWhenUsed="0"/>
-    <w:lsdException w:name="Medium Grid 2 Accent 2" w:semiHidden="0" w:uiPriority="68" w:unhideWhenUsed="0"/>
-    <w:lsdException w:name="Medium Grid 3 Accent 2" w:semiHidden="0" w:uiPriority="69" w:unhideWhenUsed="0"/>
-    <w:lsdException w:name="Dark List Accent 2" w:semiHidden="0" w:uiPriority="70" w:unhideWhenUsed="0"/>
-    <w:lsdException w:name="Colorful Shading Accent 2" w:semiHidden="0" w:uiPriority="71" w:unhideWhenUsed="0"/>
-    <w:lsdException w:name="Colorful List Accent 2" w:semiHidden="0" w:uiPriority="72" w:unhideWhenUsed="0"/>
-    <w:lsdException w:name="Colorful Grid Accent 2" w:semiHidden="0" w:uiPriority="73" w:unhideWhenUsed="0"/>
-    <w:lsdException w:name="Light Shading Accent 3" w:semiHidden="0" w:uiPriority="60" w:unhideWhenUsed="0"/>
-    <w:lsdException w:name="Light List Accent 3" w:semiHidden="0" w:uiPriority="61" w:unhideWhenUsed="0"/>
-    <w:lsdException w:name="Light Grid Accent 3" w:semiHidden="0" w:uiPriority="62" w:unhideWhenUsed="0"/>
-    <w:lsdException w:name="Medium Shading 1 Accent 3" w:semiHidden="0" w:uiPriority="63" w:unhideWhenUsed="0"/>
-    <w:lsdException w:name="Medium Shading 2 Accent 3" w:semiHidden="0" w:uiPriority="64" w:unhideWhenUsed="0"/>
-    <w:lsdException w:name="Medium List 1 Accent 3" w:semiHidden="0" w:uiPriority="65" w:unhideWhenUsed="0"/>
-    <w:lsdException w:name="Medium List 2 Accent 3" w:semiHidden="0" w:uiPriority="66" w:unhideWhenUsed="0"/>
-    <w:lsdException w:name="Medium Grid 1 Accent 3" w:semiHidden="0" w:uiPriority="67" w:unhideWhenUsed="0"/>
-    <w:lsdException w:name="Medium Grid 2 Accent 3" w:semiHidden="0" w:uiPriority="68" w:unhideWhenUsed="0"/>
-    <w:lsdException w:name="Medium Grid 3 Accent 3" w:semiHidden="0" w:uiPriority="69" w:unhideWhenUsed="0"/>
-    <w:lsdException w:name="Dark List Accent 3" w:semiHidden="0" w:uiPriority="70" w:unhideWhenUsed="0"/>
-    <w:lsdException w:name="Colorful Shading Accent 3" w:semiHidden="0" w:uiPriority="71" w:unhideWhenUsed="0"/>
-    <w:lsdException w:name="Colorful List Accent 3" w:semiHidden="0" w:uiPriority="72" w:unhideWhenUsed="0"/>
-    <w:lsdException w:name="Colorful Grid Accent 3" w:semiHidden="0" w:uiPriority="73" w:unhideWhenUsed="0"/>
-    <w:lsdException w:name="Light Shading Accent 4" w:semiHidden="0" w:uiPriority="60" w:unhideWhenUsed="0"/>
-    <w:lsdException w:name="Light List Accent 4" w:semiHidden="0" w:uiPriority="61" w:unhideWhenUsed="0"/>
-    <w:lsdException w:name="Light Grid Accent 4" w:semiHidden="0" w:uiPriority="62" w:unhideWhenUsed="0"/>
-    <w:lsdException w:name="Medium Shading 1 Accent 4" w:semiHidden="0" w:uiPriority="63" w:unhideWhenUsed="0"/>
-    <w:lsdException w:name="Medium Shading 2 Accent 4" w:semiHidden="0" w:uiPriority="64" w:unhideWhenUsed="0"/>
-    <w:lsdException w:name="Medium List 1 Accent 4" w:semiHidden="0" w:uiPriority="65" w:unhideWhenUsed="0"/>
-    <w:lsdException w:name="Medium List 2 Accent 4" w:semiHidden="0" w:uiPriority="66" w:unhideWhenUsed="0"/>
-    <w:lsdException w:name="Medium Grid 1 Accent 4" w:semiHidden="0" w:uiPriority="67" w:unhideWhenUsed="0"/>
-    <w:lsdException w:name="Medium Grid 2 Accent 4" w:semiHidden="0" w:uiPriority="68" w:unhideWhenUsed="0"/>
-    <w:lsdException w:name="Medium Grid 3 Accent 4" w:semiHidden="0" w:uiPriority="69" w:unhideWhenUsed="0"/>
-    <w:lsdException w:name="Dark List Accent 4" w:semiHidden="0" w:uiPriority="70" w:unhideWhenUsed="0"/>
-    <w:lsdException w:name="Colorful Shading Accent 4" w:semiHidden="0" w:uiPriority="71" w:unhideWhenUsed="0"/>
-    <w:lsdException w:name="Colorful List Accent 4" w:semiHidden="0" w:uiPriority="72" w:unhideWhenUsed="0"/>
-    <w:lsdException w:name="Colorful Grid Accent 4" w:semiHidden="0" w:uiPriority="73" w:unhideWhenUsed="0"/>
-    <w:lsdException w:name="Light Shading Accent 5" w:semiHidden="0" w:uiPriority="60" w:unhideWhenUsed="0"/>
-    <w:lsdException w:name="Light List Accent 5" w:semiHidden="0" w:uiPriority="61" w:unhideWhenUsed="0"/>
-    <w:lsdException w:name="Light Grid Accent 5" w:semiHidden="0" w:uiPriority="62" w:unhideWhenUsed="0"/>
-    <w:lsdException w:name="Medium Shading 1 Accent 5" w:semiHidden="0" w:uiPriority="63" w:unhideWhenUsed="0"/>
-    <w:lsdException w:name="Medium Shading 2 Accent 5" w:semiHidden="0" w:uiPriority="64" w:unhideWhenUsed="0"/>
-    <w:lsdException w:name="Medium List 1 Accent 5" w:semiHidden="0" w:uiPriority="65" w:unhideWhenUsed="0"/>
-    <w:lsdException w:name="Medium List 2 Accent 5" w:semiHidden="0" w:uiPriority="66" w:unhideWhenUsed="0"/>
-    <w:lsdException w:name="Medium Grid 1 Accent 5" w:semiHidden="0" w:uiPriority="67" w:unhideWhenUsed="0"/>
-    <w:lsdException w:name="Medium Grid 2 Accent 5" w:semiHidden="0" w:uiPriority="68" w:unhideWhenUsed="0"/>
-    <w:lsdException w:name="Medium Grid 3 Accent 5" w:semiHidden="0" w:uiPriority="69" w:unhideWhenUsed="0"/>
-    <w:lsdException w:name="Dark List Accent 5" w:semiHidden="0" w:uiPriority="70" w:unhideWhenUsed="0"/>
-    <w:lsdException w:name="Colorful Shading Accent 5" w:semiHidden="0" w:uiPriority="71" w:unhideWhenUsed="0"/>
-    <w:lsdException w:name="Colorful List Accent 5" w:semiHidden="0" w:uiPriority="72" w:unhideWhenUsed="0"/>
-    <w:lsdException w:name="Colorful Grid Accent 5" w:semiHidden="0" w:uiPriority="73" w:unhideWhenUsed="0"/>
-    <w:lsdException w:name="Light Shading Accent 6" w:semiHidden="0" w:uiPriority="60" w:unhideWhenUsed="0"/>
-    <w:lsdException w:name="Light List Accent 6" w:semiHidden="0" w:uiPriority="61" w:unhideWhenUsed="0"/>
-    <w:lsdException w:name="Light Grid Accent 6" w:semiHidden="0" w:uiPriority="62" w:unhideWhenUsed="0"/>
-    <w:lsdException w:name="Medium Shading 1 Accent 6" w:semiHidden="0" w:uiPriority="63" w:unhideWhenUsed="0"/>
-    <w:lsdException w:name="Medium Shading 2 Accent 6" w:semiHidden="0" w:uiPriority="64" w:unhideWhenUsed="0"/>
-    <w:lsdException w:name="Medium List 1 Accent 6" w:semiHidden="0" w:uiPriority="65" w:unhideWhenUsed="0"/>
-    <w:lsdException w:name="Medium List 2 Accent 6" w:semiHidden="0" w:uiPriority="66" w:unhideWhenUsed="0"/>
-    <w:lsdException w:name="Medium Grid 1 Accent 6" w:semiHidden="0" w:uiPriority="67" w:unhideWhenUsed="0"/>
-    <w:lsdException w:name="Medium Grid 2 Accent 6" w:semiHidden="0" w:uiPriority="68" w:unhideWhenUsed="0"/>
-    <w:lsdException w:name="Medium Grid 3 Accent 6" w:semiHidden="0" w:uiPriority="69" w:unhideWhenUsed="0"/>
-    <w:lsdException w:name="Dark List Accent 6" w:semiHidden="0" w:uiPriority="70" w:unhideWhenUsed="0"/>
-    <w:lsdException w:name="Colorful Shading Accent 6" w:semiHidden="0" w:uiPriority="71" w:unhideWhenUsed="0"/>
-    <w:lsdException w:name="Colorful List Accent 6" w:semiHidden="0" w:uiPriority="72" w:unhideWhenUsed="0"/>
-    <w:lsdException w:name="Colorful Grid Accent 6" w:semiHidden="0" w:uiPriority="73" w:unhideWhenUsed="0"/>
-    <w:lsdException w:name="Subtle Emphasis" w:semiHidden="0" w:uiPriority="19" w:unhideWhenUsed="0" w:qFormat="1"/>
-    <w:lsdException w:name="Intense Emphasis" w:semiHidden="0" w:uiPriority="21" w:unhideWhenUsed="0" w:qFormat="1"/>
-    <w:lsdException w:name="Subtle Reference" w:semiHidden="0" w:uiPriority="31" w:unhideWhenUsed="0" w:qFormat="1"/>
-    <w:lsdException w:name="Intense Reference" w:semiHidden="0" w:uiPriority="32" w:unhideWhenUsed="0" w:qFormat="1"/>
-    <w:lsdException w:name="Book Title" w:semiHidden="0" w:uiPriority="33" w:unhideWhenUsed="0" w:qFormat="1"/>
-    <w:lsdException w:name="Bibliography" w:uiPriority="37"/>
-    <w:lsdException w:name="TOC Heading" w:uiPriority="39" w:qFormat="1"/>
+  <w:latentStyles w:defLockedState="0" w:defUIPriority="99" w:defSemiHidden="0" w:defUnhideWhenUsed="0" w:defQFormat="0" w:count="376">
+    <w:lsdException w:name="Normal" w:uiPriority="0" w:qFormat="1"/>
+    <w:lsdException w:name="heading 1" w:uiPriority="9" w:qFormat="1"/>
+    <w:lsdException w:name="heading 2" w:semiHidden="1" w:uiPriority="9" w:unhideWhenUsed="1" w:qFormat="1"/>
+    <w:lsdException w:name="heading 3" w:semiHidden="1" w:uiPriority="9" w:unhideWhenUsed="1" w:qFormat="1"/>
+    <w:lsdException w:name="heading 4" w:semiHidden="1" w:uiPriority="9" w:unhideWhenUsed="1" w:qFormat="1"/>
+    <w:lsdException w:name="heading 5" w:semiHidden="1" w:uiPriority="9" w:unhideWhenUsed="1" w:qFormat="1"/>
+    <w:lsdException w:name="heading 6" w:semiHidden="1" w:uiPriority="9" w:unhideWhenUsed="1" w:qFormat="1"/>
+    <w:lsdException w:name="heading 7" w:semiHidden="1" w:uiPriority="9" w:unhideWhenUsed="1" w:qFormat="1"/>
+    <w:lsdException w:name="heading 8" w:semiHidden="1" w:uiPriority="9" w:unhideWhenUsed="1" w:qFormat="1"/>
+    <w:lsdException w:name="heading 9" w:semiHidden="1" w:uiPriority="9" w:unhideWhenUsed="1" w:qFormat="1"/>
+    <w:lsdException w:name="index 1" w:semiHidden="1" w:unhideWhenUsed="1"/>
+    <w:lsdException w:name="index 2" w:semiHidden="1" w:unhideWhenUsed="1"/>
+    <w:lsdException w:name="index 3" w:semiHidden="1" w:unhideWhenUsed="1"/>
+    <w:lsdException w:name="index 4" w:semiHidden="1" w:unhideWhenUsed="1"/>
+    <w:lsdException w:name="index 5" w:semiHidden="1" w:unhideWhenUsed="1"/>
+    <w:lsdException w:name="index 6" w:semiHidden="1" w:unhideWhenUsed="1"/>
+    <w:lsdException w:name="index 7" w:semiHidden="1" w:unhideWhenUsed="1"/>
+    <w:lsdException w:name="index 8" w:semiHidden="1" w:unhideWhenUsed="1"/>
+    <w:lsdException w:name="index 9" w:semiHidden="1" w:unhideWhenUsed="1"/>
+    <w:lsdException w:name="toc 1" w:semiHidden="1" w:uiPriority="39" w:unhideWhenUsed="1"/>
+    <w:lsdException w:name="toc 2" w:semiHidden="1" w:uiPriority="39" w:unhideWhenUsed="1"/>
+    <w:lsdException w:name="toc 3" w:semiHidden="1" w:uiPriority="39" w:unhideWhenUsed="1"/>
+    <w:lsdException w:name="toc 4" w:semiHidden="1" w:uiPriority="39" w:unhideWhenUsed="1"/>
+    <w:lsdException w:name="toc 5" w:semiHidden="1" w:uiPriority="39" w:unhideWhenUsed="1"/>
+    <w:lsdException w:name="toc 6" w:semiHidden="1" w:uiPriority="39" w:unhideWhenUsed="1"/>
+    <w:lsdException w:name="toc 7" w:semiHidden="1" w:uiPriority="39" w:unhideWhenUsed="1"/>
+    <w:lsdException w:name="toc 8" w:semiHidden="1" w:uiPriority="39" w:unhideWhenUsed="1"/>
+    <w:lsdException w:name="toc 9" w:semiHidden="1" w:uiPriority="39" w:unhideWhenUsed="1"/>
+    <w:lsdException w:name="Normal Indent" w:semiHidden="1" w:unhideWhenUsed="1"/>
+    <w:lsdException w:name="footnote text" w:semiHidden="1" w:unhideWhenUsed="1"/>
+    <w:lsdException w:name="annotation text" w:semiHidden="1" w:unhideWhenUsed="1"/>
+    <w:lsdException w:name="header" w:semiHidden="1" w:unhideWhenUsed="1"/>
+    <w:lsdException w:name="footer" w:semiHidden="1" w:unhideWhenUsed="1"/>
+    <w:lsdException w:name="index heading" w:semiHidden="1" w:unhideWhenUsed="1"/>
+    <w:lsdException w:name="caption" w:semiHidden="1" w:uiPriority="35" w:unhideWhenUsed="1" w:qFormat="1"/>
+    <w:lsdException w:name="table of figures" w:semiHidden="1" w:unhideWhenUsed="1"/>
+    <w:lsdException w:name="envelope address" w:semiHidden="1" w:unhideWhenUsed="1"/>
+    <w:lsdException w:name="envelope return" w:semiHidden="1" w:unhideWhenUsed="1"/>
+    <w:lsdException w:name="footnote reference" w:semiHidden="1" w:unhideWhenUsed="1"/>
+    <w:lsdException w:name="annotation reference" w:semiHidden="1" w:unhideWhenUsed="1"/>
+    <w:lsdException w:name="line number" w:semiHidden="1" w:unhideWhenUsed="1"/>
+    <w:lsdException w:name="page number" w:semiHidden="1" w:unhideWhenUsed="1"/>
+    <w:lsdException w:name="endnote reference" w:semiHidden="1" w:unhideWhenUsed="1"/>
+    <w:lsdException w:name="endnote text" w:semiHidden="1" w:unhideWhenUsed="1"/>
+    <w:lsdException w:name="table of authorities" w:semiHidden="1" w:unhideWhenUsed="1"/>
+    <w:lsdException w:name="macro" w:semiHidden="1" w:unhideWhenUsed="1"/>
+    <w:lsdException w:name="toa heading" w:semiHidden="1" w:unhideWhenUsed="1"/>
+    <w:lsdException w:name="List" w:semiHidden="1" w:unhideWhenUsed="1"/>
+    <w:lsdException w:name="List Bullet" w:semiHidden="1" w:unhideWhenUsed="1"/>
+    <w:lsdException w:name="List Number" w:semiHidden="1" w:unhideWhenUsed="1"/>
+    <w:lsdException w:name="List 2" w:semiHidden="1" w:unhideWhenUsed="1"/>
+    <w:lsdException w:name="List 3" w:semiHidden="1" w:unhideWhenUsed="1"/>
+    <w:lsdException w:name="List 4" w:semiHidden="1" w:unhideWhenUsed="1"/>
+    <w:lsdException w:name="List 5" w:semiHidden="1" w:unhideWhenUsed="1"/>
+    <w:lsdException w:name="List Bullet 2" w:semiHidden="1" w:unhideWhenUsed="1"/>
+    <w:lsdException w:name="List Bullet 3" w:semiHidden="1" w:unhideWhenUsed="1"/>
+    <w:lsdException w:name="List Bullet 4" w:semiHidden="1" w:unhideWhenUsed="1"/>
+    <w:lsdException w:name="List Bullet 5" w:semiHidden="1" w:unhideWhenUsed="1"/>
+    <w:lsdException w:name="List Number 2" w:semiHidden="1" w:unhideWhenUsed="1"/>
+    <w:lsdException w:name="List Number 3" w:semiHidden="1" w:unhideWhenUsed="1"/>
+    <w:lsdException w:name="List Number 4" w:semiHidden="1" w:unhideWhenUsed="1"/>
+    <w:lsdException w:name="List Number 5" w:semiHidden="1" w:unhideWhenUsed="1"/>
+    <w:lsdException w:name="Title" w:uiPriority="10" w:qFormat="1"/>
+    <w:lsdException w:name="Closing" w:semiHidden="1" w:unhideWhenUsed="1"/>
+    <w:lsdException w:name="Signature" w:semiHidden="1" w:unhideWhenUsed="1"/>
+    <w:lsdException w:name="Default Paragraph Font" w:semiHidden="1" w:uiPriority="1" w:unhideWhenUsed="1"/>
+    <w:lsdException w:name="Body Text" w:semiHidden="1" w:unhideWhenUsed="1"/>
+    <w:lsdException w:name="Body Text Indent" w:semiHidden="1" w:unhideWhenUsed="1"/>
+    <w:lsdException w:name="List Continue" w:semiHidden="1" w:unhideWhenUsed="1"/>
+    <w:lsdException w:name="List Continue 2" w:semiHidden="1" w:unhideWhenUsed="1"/>
+    <w:lsdException w:name="List Continue 3" w:semiHidden="1" w:unhideWhenUsed="1"/>
+    <w:lsdException w:name="List Continue 4" w:semiHidden="1" w:unhideWhenUsed="1"/>
+    <w:lsdException w:name="List Continue 5" w:semiHidden="1" w:unhideWhenUsed="1"/>
+    <w:lsdException w:name="Message Header" w:semiHidden="1" w:unhideWhenUsed="1"/>
+    <w:lsdException w:name="Subtitle" w:uiPriority="11" w:qFormat="1"/>
+    <w:lsdException w:name="Salutation" w:semiHidden="1" w:unhideWhenUsed="1"/>
+    <w:lsdException w:name="Date" w:semiHidden="1" w:unhideWhenUsed="1"/>
+    <w:lsdException w:name="Body Text First Indent" w:semiHidden="1" w:unhideWhenUsed="1"/>
+    <w:lsdException w:name="Body Text First Indent 2" w:semiHidden="1" w:unhideWhenUsed="1"/>
+    <w:lsdException w:name="Note Heading" w:semiHidden="1" w:unhideWhenUsed="1"/>
+    <w:lsdException w:name="Body Text 2" w:semiHidden="1" w:unhideWhenUsed="1"/>
+    <w:lsdException w:name="Body Text 3" w:semiHidden="1" w:unhideWhenUsed="1"/>
+    <w:lsdException w:name="Body Text Indent 2" w:semiHidden="1" w:unhideWhenUsed="1"/>
+    <w:lsdException w:name="Body Text Indent 3" w:semiHidden="1" w:unhideWhenUsed="1"/>
+    <w:lsdException w:name="Block Text" w:semiHidden="1" w:unhideWhenUsed="1"/>
+    <w:lsdException w:name="Hyperlink" w:semiHidden="1" w:unhideWhenUsed="1"/>
+    <w:lsdException w:name="FollowedHyperlink" w:semiHidden="1" w:unhideWhenUsed="1"/>
+    <w:lsdException w:name="Strong" w:uiPriority="22" w:qFormat="1"/>
+    <w:lsdException w:name="Emphasis" w:uiPriority="20" w:qFormat="1"/>
+    <w:lsdException w:name="Document Map" w:semiHidden="1" w:unhideWhenUsed="1"/>
+    <w:lsdException w:name="Plain Text" w:semiHidden="1" w:unhideWhenUsed="1"/>
+    <w:lsdException w:name="E-mail Signature" w:semiHidden="1" w:unhideWhenUsed="1"/>
+    <w:lsdException w:name="HTML Top of Form" w:semiHidden="1" w:unhideWhenUsed="1"/>
+    <w:lsdException w:name="HTML Bottom of Form" w:semiHidden="1" w:unhideWhenUsed="1"/>
+    <w:lsdException w:name="Normal (Web)" w:semiHidden="1" w:unhideWhenUsed="1"/>
+    <w:lsdException w:name="HTML Acronym" w:semiHidden="1" w:unhideWhenUsed="1"/>
+    <w:lsdException w:name="HTML Address" w:semiHidden="1" w:unhideWhenUsed="1"/>
+    <w:lsdException w:name="HTML Cite" w:semiHidden="1" w:unhideWhenUsed="1"/>
+    <w:lsdException w:name="HTML Code" w:semiHidden="1" w:unhideWhenUsed="1"/>
+    <w:lsdException w:name="HTML Definition" w:semiHidden="1" w:unhideWhenUsed="1"/>
+    <w:lsdException w:name="HTML Keyboard" w:semiHidden="1" w:unhideWhenUsed="1"/>
+    <w:lsdException w:name="HTML Preformatted" w:semiHidden="1" w:unhideWhenUsed="1"/>
+    <w:lsdException w:name="HTML Sample" w:semiHidden="1" w:unhideWhenUsed="1"/>
+    <w:lsdException w:name="HTML Typewriter" w:semiHidden="1" w:unhideWhenUsed="1"/>
+    <w:lsdException w:name="HTML Variable" w:semiHidden="1" w:unhideWhenUsed="1"/>
+    <w:lsdException w:name="Normal Table" w:semiHidden="1" w:unhideWhenUsed="1"/>
+    <w:lsdException w:name="annotation subject" w:semiHidden="1" w:unhideWhenUsed="1"/>
+    <w:lsdException w:name="No List" w:semiHidden="1" w:unhideWhenUsed="1"/>
+    <w:lsdException w:name="Outline List 1" w:semiHidden="1" w:unhideWhenUsed="1"/>
+    <w:lsdException w:name="Outline List 2" w:semiHidden="1" w:unhideWhenUsed="1"/>
+    <w:lsdException w:name="Outline List 3" w:semiHidden="1" w:unhideWhenUsed="1"/>
+    <w:lsdException w:name="Table Simple 1" w:semiHidden="1" w:unhideWhenUsed="1"/>
+    <w:lsdException w:name="Table Simple 2" w:semiHidden="1" w:unhideWhenUsed="1"/>
+    <w:lsdException w:name="Table Simple 3" w:semiHidden="1" w:unhideWhenUsed="1"/>
+    <w:lsdException w:name="Table Classic 1" w:semiHidden="1" w:unhideWhenUsed="1"/>
+    <w:lsdException w:name="Table Classic 2" w:semiHidden="1" w:unhideWhenUsed="1"/>
+    <w:lsdException w:name="Table Classic 3" w:semiHidden="1" w:unhideWhenUsed="1"/>
+    <w:lsdException w:name="Table Classic 4" w:semiHidden="1" w:unhideWhenUsed="1"/>
+    <w:lsdException w:name="Table Colorful 1" w:semiHidden="1" w:unhideWhenUsed="1"/>
+    <w:lsdException w:name="Table Colorful 2" w:semiHidden="1" w:unhideWhenUsed="1"/>
+    <w:lsdException w:name="Table Colorful 3" w:semiHidden="1" w:unhideWhenUsed="1"/>
+    <w:lsdException w:name="Table Columns 1" w:semiHidden="1" w:unhideWhenUsed="1"/>
+    <w:lsdException w:name="Table Columns 2" w:semiHidden="1" w:unhideWhenUsed="1"/>
+    <w:lsdException w:name="Table Columns 3" w:semiHidden="1" w:unhideWhenUsed="1"/>
+    <w:lsdException w:name="Table Columns 4" w:semiHidden="1" w:unhideWhenUsed="1"/>
+    <w:lsdException w:name="Table Columns 5" w:semiHidden="1" w:unhideWhenUsed="1"/>
+    <w:lsdException w:name="Table Grid 1" w:semiHidden="1" w:unhideWhenUsed="1"/>
+    <w:lsdException w:name="Table Grid 2" w:semiHidden="1" w:unhideWhenUsed="1"/>
+    <w:lsdException w:name="Table Grid 3" w:semiHidden="1" w:unhideWhenUsed="1"/>
+    <w:lsdException w:name="Table Grid 4" w:semiHidden="1" w:unhideWhenUsed="1"/>
+    <w:lsdException w:name="Table Grid 5" w:semiHidden="1" w:unhideWhenUsed="1"/>
+    <w:lsdException w:name="Table Grid 6" w:semiHidden="1" w:unhideWhenUsed="1"/>
+    <w:lsdException w:name="Table Grid 7" w:semiHidden="1" w:unhideWhenUsed="1"/>
+    <w:lsdException w:name="Table Grid 8" w:semiHidden="1" w:unhideWhenUsed="1"/>
+    <w:lsdException w:name="Table List 1" w:semiHidden="1" w:unhideWhenUsed="1"/>
+    <w:lsdException w:name="Table List 2" w:semiHidden="1" w:unhideWhenUsed="1"/>
+    <w:lsdException w:name="Table List 3" w:semiHidden="1" w:unhideWhenUsed="1"/>
+    <w:lsdException w:name="Table List 4" w:semiHidden="1" w:unhideWhenUsed="1"/>
+    <w:lsdException w:name="Table List 5" w:semiHidden="1" w:unhideWhenUsed="1"/>
+    <w:lsdException w:name="Table List 6" w:semiHidden="1" w:unhideWhenUsed="1"/>
+    <w:lsdException w:name="Table List 7" w:semiHidden="1" w:unhideWhenUsed="1"/>
+    <w:lsdException w:name="Table List 8" w:semiHidden="1" w:unhideWhenUsed="1"/>
+    <w:lsdException w:name="Table 3D effects 1" w:semiHidden="1" w:unhideWhenUsed="1"/>
+    <w:lsdException w:name="Table 3D effects 2" w:semiHidden="1" w:unhideWhenUsed="1"/>
+    <w:lsdException w:name="Table 3D effects 3" w:semiHidden="1" w:unhideWhenUsed="1"/>
+    <w:lsdException w:name="Table Contemporary" w:semiHidden="1" w:unhideWhenUsed="1"/>
+    <w:lsdException w:name="Table Elegant" w:semiHidden="1" w:unhideWhenUsed="1"/>
+    <w:lsdException w:name="Table Professional" w:semiHidden="1" w:unhideWhenUsed="1"/>
+    <w:lsdException w:name="Table Subtle 1" w:semiHidden="1" w:unhideWhenUsed="1"/>
+    <w:lsdException w:name="Table Subtle 2" w:semiHidden="1" w:unhideWhenUsed="1"/>
+    <w:lsdException w:name="Table Web 1" w:semiHidden="1" w:unhideWhenUsed="1"/>
+    <w:lsdException w:name="Table Web 2" w:semiHidden="1" w:unhideWhenUsed="1"/>
+    <w:lsdException w:name="Table Web 3" w:semiHidden="1" w:unhideWhenUsed="1"/>
+    <w:lsdException w:name="Balloon Text" w:semiHidden="1" w:unhideWhenUsed="1"/>
+    <w:lsdException w:name="Table Grid" w:uiPriority="39"/>
+    <w:lsdException w:name="Table Theme" w:semiHidden="1" w:unhideWhenUsed="1"/>
+    <w:lsdException w:name="Placeholder Text" w:semiHidden="1"/>
+    <w:lsdException w:name="No Spacing" w:uiPriority="1" w:qFormat="1"/>
+    <w:lsdException w:name="Light Shading" w:uiPriority="60"/>
+    <w:lsdException w:name="Light List" w:uiPriority="61"/>
+    <w:lsdException w:name="Light Grid" w:uiPriority="62"/>
+    <w:lsdException w:name="Medium Shading 1" w:uiPriority="63"/>
+    <w:lsdException w:name="Medium Shading 2" w:uiPriority="64"/>
+    <w:lsdException w:name="Medium List 1" w:uiPriority="65"/>
+    <w:lsdException w:name="Medium List 2" w:uiPriority="66"/>
+    <w:lsdException w:name="Medium Grid 1" w:uiPriority="67"/>
+    <w:lsdException w:name="Medium Grid 2" w:uiPriority="68"/>
+    <w:lsdException w:name="Medium Grid 3" w:uiPriority="69"/>
+    <w:lsdException w:name="Dark List" w:uiPriority="70"/>
+    <w:lsdException w:name="Colorful Shading" w:uiPriority="71"/>
+    <w:lsdException w:name="Colorful List" w:uiPriority="72"/>
+    <w:lsdException w:name="Colorful Grid" w:uiPriority="73"/>
+    <w:lsdException w:name="Light Shading Accent 1" w:uiPriority="60"/>
+    <w:lsdException w:name="Light List Accent 1" w:uiPriority="61"/>
+    <w:lsdException w:name="Light Grid Accent 1" w:uiPriority="62"/>
+    <w:lsdException w:name="Medium Shading 1 Accent 1" w:uiPriority="63"/>
+    <w:lsdException w:name="Medium Shading 2 Accent 1" w:uiPriority="64"/>
+    <w:lsdException w:name="Medium List 1 Accent 1" w:uiPriority="65"/>
+    <w:lsdException w:name="Revision" w:semiHidden="1"/>
+    <w:lsdException w:name="List Paragraph" w:uiPriority="34" w:qFormat="1"/>
+    <w:lsdException w:name="Quote" w:uiPriority="29" w:qFormat="1"/>
+    <w:lsdException w:name="Intense Quote" w:uiPriority="30" w:qFormat="1"/>
+    <w:lsdException w:name="Medium List 2 Accent 1" w:uiPriority="66"/>
+    <w:lsdException w:name="Medium Grid 1 Accent 1" w:uiPriority="67"/>
+    <w:lsdException w:name="Medium Grid 2 Accent 1" w:uiPriority="68"/>
+    <w:lsdException w:name="Medium Grid 3 Accent 1" w:uiPriority="69"/>
+    <w:lsdException w:name="Dark List Accent 1" w:uiPriority="70"/>
+    <w:lsdException w:name="Colorful Shading Accent 1" w:uiPriority="71"/>
+    <w:lsdException w:name="Colorful List Accent 1" w:uiPriority="72"/>
+    <w:lsdException w:name="Colorful Grid Accent 1" w:uiPriority="73"/>
+    <w:lsdException w:name="Light Shading Accent 2" w:uiPriority="60"/>
+    <w:lsdException w:name="Light List Accent 2" w:uiPriority="61"/>
+    <w:lsdException w:name="Light Grid Accent 2" w:uiPriority="62"/>
+    <w:lsdException w:name="Medium Shading 1 Accent 2" w:uiPriority="63"/>
+    <w:lsdException w:name="Medium Shading 2 Accent 2" w:uiPriority="64"/>
+    <w:lsdException w:name="Medium List 1 Accent 2" w:uiPriority="65"/>
+    <w:lsdException w:name="Medium List 2 Accent 2" w:uiPriority="66"/>
+    <w:lsdException w:name="Medium Grid 1 Accent 2" w:uiPriority="67"/>
+    <w:lsdException w:name="Medium Grid 2 Accent 2" w:uiPriority="68"/>
+    <w:lsdException w:name="Medium Grid 3 Accent 2" w:uiPriority="69"/>
+    <w:lsdException w:name="Dark List Accent 2" w:uiPriority="70"/>
+    <w:lsdException w:name="Colorful Shading Accent 2" w:uiPriority="71"/>
+    <w:lsdException w:name="Colorful List Accent 2" w:uiPriority="72"/>
+    <w:lsdException w:name="Colorful Grid Accent 2" w:uiPriority="73"/>
+    <w:lsdException w:name="Light Shading Accent 3" w:uiPriority="60"/>
+    <w:lsdException w:name="Light List Accent 3" w:uiPriority="61"/>
+    <w:lsdException w:name="Light Grid Accent 3" w:uiPriority="62"/>
+    <w:lsdException w:name="Medium Shading 1 Accent 3" w:uiPriority="63"/>
+    <w:lsdException w:name="Medium Shading 2 Accent 3" w:uiPriority="64"/>
+    <w:lsdException w:name="Medium List 1 Accent 3" w:uiPriority="65"/>
+    <w:lsdException w:name="Medium List 2 Accent 3" w:uiPriority="66"/>
+    <w:lsdException w:name="Medium Grid 1 Accent 3" w:uiPriority="67"/>
+    <w:lsdException w:name="Medium Grid 2 Accent 3" w:uiPriority="68"/>
+    <w:lsdException w:name="Medium Grid 3 Accent 3" w:uiPriority="69"/>
+    <w:lsdException w:name="Dark List Accent 3" w:uiPriority="70"/>
+    <w:lsdException w:name="Colorful Shading Accent 3" w:uiPriority="71"/>
+    <w:lsdException w:name="Colorful List Accent 3" w:uiPriority="72"/>
+    <w:lsdException w:name="Colorful Grid Accent 3" w:uiPriority="73"/>
+    <w:lsdException w:name="Light Shading Accent 4" w:uiPriority="60"/>
+    <w:lsdException w:name="Light List Accent 4" w:uiPriority="61"/>
+    <w:lsdException w:name="Light Grid Accent 4" w:uiPriority="62"/>
+    <w:lsdException w:name="Medium Shading 1 Accent 4" w:uiPriority="63"/>
+    <w:lsdException w:name="Medium Shading 2 Accent 4" w:uiPriority="64"/>
+    <w:lsdException w:name="Medium List 1 Accent 4" w:uiPriority="65"/>
+    <w:lsdException w:name="Medium List 2 Accent 4" w:uiPriority="66"/>
+    <w:lsdException w:name="Medium Grid 1 Accent 4" w:uiPriority="67"/>
+    <w:lsdException w:name="Medium Grid 2 Accent 4" w:uiPriority="68"/>
+    <w:lsdException w:name="Medium Grid 3 Accent 4" w:uiPriority="69"/>
+    <w:lsdException w:name="Dark List Accent 4" w:uiPriority="70"/>
+    <w:lsdException w:name="Colorful Shading Accent 4" w:uiPriority="71"/>
+    <w:lsdException w:name="Colorful List Accent 4" w:uiPriority="72"/>
+    <w:lsdException w:name="Colorful Grid Accent 4" w:uiPriority="73"/>
+    <w:lsdException w:name="Light Shading Accent 5" w:uiPriority="60"/>
+    <w:lsdException w:name="Light List Accent 5" w:uiPriority="61"/>
+    <w:lsdException w:name="Light Grid Accent 5" w:uiPriority="62"/>
+    <w:lsdException w:name="Medium Shading 1 Accent 5" w:uiPriority="63"/>
+    <w:lsdException w:name="Medium Shading 2 Accent 5" w:uiPriority="64"/>
+    <w:lsdException w:name="Medium List 1 Accent 5" w:uiPriority="65"/>
+    <w:lsdException w:name="Medium List 2 Accent 5" w:uiPriority="66"/>
+    <w:lsdException w:name="Medium Grid 1 Accent 5" w:uiPriority="67"/>
+    <w:lsdException w:name="Medium Grid 2 Accent 5" w:uiPriority="68"/>
+    <w:lsdException w:name="Medium Grid 3 Accent 5" w:uiPriority="69"/>
+    <w:lsdException w:name="Dark List Accent 5" w:uiPriority="70"/>
+    <w:lsdException w:name="Colorful Shading Accent 5" w:uiPriority="71"/>
+    <w:lsdException w:name="Colorful List Accent 5" w:uiPriority="72"/>
+    <w:lsdException w:name="Colorful Grid Accent 5" w:uiPriority="73"/>
+    <w:lsdException w:name="Light Shading Accent 6" w:uiPriority="60"/>
+    <w:lsdException w:name="Light List Accent 6" w:uiPriority="61"/>
+    <w:lsdException w:name="Light Grid Accent 6" w:uiPriority="62"/>
+    <w:lsdException w:name="Medium Shading 1 Accent 6" w:uiPriority="63"/>
+    <w:lsdException w:name="Medium Shading 2 Accent 6" w:uiPriority="64"/>
+    <w:lsdException w:name="Medium List 1 Accent 6" w:uiPriority="65"/>
+    <w:lsdException w:name="Medium List 2 Accent 6" w:uiPriority="66"/>
+    <w:lsdException w:name="Medium Grid 1 Accent 6" w:uiPriority="67"/>
+    <w:lsdException w:name="Medium Grid 2 Accent 6" w:uiPriority="68"/>
+    <w:lsdException w:name="Medium Grid 3 Accent 6" w:uiPriority="69"/>
+    <w:lsdException w:name="Dark List Accent 6" w:uiPriority="70"/>
+    <w:lsdException w:name="Colorful Shading Accent 6" w:uiPriority="71"/>
+    <w:lsdException w:name="Colorful List Accent 6" w:uiPriority="72"/>
+    <w:lsdException w:name="Colorful Grid Accent 6" w:uiPriority="73"/>
+    <w:lsdException w:name="Subtle Emphasis" w:uiPriority="19" w:qFormat="1"/>
+    <w:lsdException w:name="Intense Emphasis" w:uiPriority="21" w:qFormat="1"/>
+    <w:lsdException w:name="Subtle Reference" w:uiPriority="31" w:qFormat="1"/>
+    <w:lsdException w:name="Intense Reference" w:uiPriority="32" w:qFormat="1"/>
+    <w:lsdException w:name="Book Title" w:uiPriority="33" w:qFormat="1"/>
+    <w:lsdException w:name="Bibliography" w:semiHidden="1" w:uiPriority="37" w:unhideWhenUsed="1"/>
+    <w:lsdException w:name="TOC Heading" w:semiHidden="1" w:uiPriority="39" w:unhideWhenUsed="1" w:qFormat="1"/>
+    <w:lsdException w:name="Plain Table 1" w:uiPriority="41"/>
+    <w:lsdException w:name="Plain Table 2" w:uiPriority="42"/>
+    <w:lsdException w:name="Plain Table 3" w:uiPriority="43"/>
+    <w:lsdException w:name="Plain Table 4" w:uiPriority="44"/>
+    <w:lsdException w:name="Plain Table 5" w:uiPriority="45"/>
+    <w:lsdException w:name="Grid Table Light" w:uiPriority="40"/>
+    <w:lsdException w:name="Grid Table 1 Light" w:uiPriority="46"/>
+    <w:lsdException w:name="Grid Table 2" w:uiPriority="47"/>
+    <w:lsdException w:name="Grid Table 3" w:uiPriority="48"/>
+    <w:lsdException w:name="Grid Table 4" w:uiPriority="49"/>
+    <w:lsdException w:name="Grid Table 5 Dark" w:uiPriority="50"/>
+    <w:lsdException w:name="Grid Table 6 Colorful" w:uiPriority="51"/>
+    <w:lsdException w:name="Grid Table 7 Colorful" w:uiPriority="52"/>
+    <w:lsdException w:name="Grid Table 1 Light Accent 1" w:uiPriority="46"/>
+    <w:lsdException w:name="Grid Table 2 Accent 1" w:uiPriority="47"/>
+    <w:lsdException w:name="Grid Table 3 Accent 1" w:uiPriority="48"/>
+    <w:lsdException w:name="Grid Table 4 Accent 1" w:uiPriority="49"/>
+    <w:lsdException w:name="Grid Table 5 Dark Accent 1" w:uiPriority="50"/>
+    <w:lsdException w:name="Grid Table 6 Colorful Accent 1" w:uiPriority="51"/>
+    <w:lsdException w:name="Grid Table 7 Colorful Accent 1" w:uiPriority="52"/>
+    <w:lsdException w:name="Grid Table 1 Light Accent 2" w:uiPriority="46"/>
+    <w:lsdException w:name="Grid Table 2 Accent 2" w:uiPriority="47"/>
+    <w:lsdException w:name="Grid Table 3 Accent 2" w:uiPriority="48"/>
+    <w:lsdException w:name="Grid Table 4 Accent 2" w:uiPriority="49"/>
+    <w:lsdException w:name="Grid Table 5 Dark Accent 2" w:uiPriority="50"/>
+    <w:lsdException w:name="Grid Table 6 Colorful Accent 2" w:uiPriority="51"/>
+    <w:lsdException w:name="Grid Table 7 Colorful Accent 2" w:uiPriority="52"/>
+    <w:lsdException w:name="Grid Table 1 Light Accent 3" w:uiPriority="46"/>
+    <w:lsdException w:name="Grid Table 2 Accent 3" w:uiPriority="47"/>
+    <w:lsdException w:name="Grid Table 3 Accent 3" w:uiPriority="48"/>
+    <w:lsdException w:name="Grid Table 4 Accent 3" w:uiPriority="49"/>
+    <w:lsdException w:name="Grid Table 5 Dark Accent 3" w:uiPriority="50"/>
+    <w:lsdException w:name="Grid Table 6 Colorful Accent 3" w:uiPriority="51"/>
+    <w:lsdException w:name="Grid Table 7 Colorful Accent 3" w:uiPriority="52"/>
+    <w:lsdException w:name="Grid Table 1 Light Accent 4" w:uiPriority="46"/>
+    <w:lsdException w:name="Grid Table 2 Accent 4" w:uiPriority="47"/>
+    <w:lsdException w:name="Grid Table 3 Accent 4" w:uiPriority="48"/>
+    <w:lsdException w:name="Grid Table 4 Accent 4" w:uiPriority="49"/>
+    <w:lsdException w:name="Grid Table 5 Dark Accent 4" w:uiPriority="50"/>
+    <w:lsdException w:name="Grid Table 6 Colorful Accent 4" w:uiPriority="51"/>
+    <w:lsdException w:name="Grid Table 7 Colorful Accent 4" w:uiPriority="52"/>
+    <w:lsdException w:name="Grid Table 1 Light Accent 5" w:uiPriority="46"/>
+    <w:lsdException w:name="Grid Table 2 Accent 5" w:uiPriority="47"/>
+    <w:lsdException w:name="Grid Table 3 Accent 5" w:uiPriority="48"/>
+    <w:lsdException w:name="Grid Table 4 Accent 5" w:uiPriority="49"/>
+    <w:lsdException w:name="Grid Table 5 Dark Accent 5" w:uiPriority="50"/>
+    <w:lsdException w:name="Grid Table 6 Colorful Accent 5" w:uiPriority="51"/>
+    <w:lsdException w:name="Grid Table 7 Colorful Accent 5" w:uiPriority="52"/>
+    <w:lsdException w:name="Grid Table 1 Light Accent 6" w:uiPriority="46"/>
+    <w:lsdException w:name="Grid Table 2 Accent 6" w:uiPriority="47"/>
+    <w:lsdException w:name="Grid Table 3 Accent 6" w:uiPriority="48"/>
+    <w:lsdException w:name="Grid Table 4 Accent 6" w:uiPriority="49"/>
+    <w:lsdException w:name="Grid Table 5 Dark Accent 6" w:uiPriority="50"/>
+    <w:lsdException w:name="Grid Table 6 Colorful Accent 6" w:uiPriority="51"/>
+    <w:lsdException w:name="Grid Table 7 Colorful Accent 6" w:uiPriority="52"/>
+    <w:lsdException w:name="List Table 1 Light" w:uiPriority="46"/>
+    <w:lsdException w:name="List Table 2" w:uiPriority="47"/>
+    <w:lsdException w:name="List Table 3" w:uiPriority="48"/>
+    <w:lsdException w:name="List Table 4" w:uiPriority="49"/>
+    <w:lsdException w:name="List Table 5 Dark" w:uiPriority="50"/>
+    <w:lsdException w:name="List Table 6 Colorful" w:uiPriority="51"/>
+    <w:lsdException w:name="List Table 7 Colorful" w:uiPriority="52"/>
+    <w:lsdException w:name="List Table 1 Light Accent 1" w:uiPriority="46"/>
+    <w:lsdException w:name="List Table 2 Accent 1" w:uiPriority="47"/>
+    <w:lsdException w:name="List Table 3 Accent 1" w:uiPriority="48"/>
+    <w:lsdException w:name="List Table 4 Accent 1" w:uiPriority="49"/>
+    <w:lsdException w:name="List Table 5 Dark Accent 1" w:uiPriority="50"/>
+    <w:lsdException w:name="List Table 6 Colorful Accent 1" w:uiPriority="51"/>
+    <w:lsdException w:name="List Table 7 Colorful Accent 1" w:uiPriority="52"/>
+    <w:lsdException w:name="List Table 1 Light Accent 2" w:uiPriority="46"/>
+    <w:lsdException w:name="List Table 2 Accent 2" w:uiPriority="47"/>
+    <w:lsdException w:name="List Table 3 Accent 2" w:uiPriority="48"/>
+    <w:lsdException w:name="List Table 4 Accent 2" w:uiPriority="49"/>
+    <w:lsdException w:name="List Table 5 Dark Accent 2" w:uiPriority="50"/>
+    <w:lsdException w:name="List Table 6 Colorful Accent 2" w:uiPriority="51"/>
+    <w:lsdException w:name="List Table 7 Colorful Accent 2" w:uiPriority="52"/>
+    <w:lsdException w:name="List Table 1 Light Accent 3" w:uiPriority="46"/>
+    <w:lsdException w:name="List Table 2 Accent 3" w:uiPriority="47"/>
+    <w:lsdException w:name="List Table 3 Accent 3" w:uiPriority="48"/>
+    <w:lsdException w:name="List Table 4 Accent 3" w:uiPriority="49"/>
+    <w:lsdException w:name="List Table 5 Dark Accent 3" w:uiPriority="50"/>
+    <w:lsdException w:name="List Table 6 Colorful Accent 3" w:uiPriority="51"/>
+    <w:lsdException w:name="List Table 7 Colorful Accent 3" w:uiPriority="52"/>
+    <w:lsdException w:name="List Table 1 Light Accent 4" w:uiPriority="46"/>
+    <w:lsdException w:name="List Table 2 Accent 4" w:uiPriority="47"/>
+    <w:lsdException w:name="List Table 3 Accent 4" w:uiPriority="48"/>
+    <w:lsdException w:name="List Table 4 Accent 4" w:uiPriority="49"/>
+    <w:lsdException w:name="List Table 5 Dark Accent 4" w:uiPriority="50"/>
+    <w:lsdException w:name="List Table 6 Colorful Accent 4" w:uiPriority="51"/>
+    <w:lsdException w:name="List Table 7 Colorful Accent 4" w:uiPriority="52"/>
+    <w:lsdException w:name="List Table 1 Light Accent 5" w:uiPriority="46"/>
+    <w:lsdException w:name="List Table 2 Accent 5" w:uiPriority="47"/>
+    <w:lsdException w:name="List Table 3 Accent 5" w:uiPriority="48"/>
+    <w:lsdException w:name="List Table 4 Accent 5" w:uiPriority="49"/>
+    <w:lsdException w:name="List Table 5 Dark Accent 5" w:uiPriority="50"/>
+    <w:lsdException w:name="List Table 6 Colorful Accent 5" w:uiPriority="51"/>
+    <w:lsdException w:name="List Table 7 Colorful Accent 5" w:uiPriority="52"/>
+    <w:lsdException w:name="List Table 1 Light Accent 6" w:uiPriority="46"/>
+    <w:lsdException w:name="List Table 2 Accent 6" w:uiPriority="47"/>
+    <w:lsdException w:name="List Table 3 Accent 6" w:uiPriority="48"/>
+    <w:lsdException w:name="List Table 4 Accent 6" w:uiPriority="49"/>
+    <w:lsdException w:name="List Table 5 Dark Accent 6" w:uiPriority="50"/>
+    <w:lsdException w:name="List Table 6 Colorful Accent 6" w:uiPriority="51"/>
+    <w:lsdException w:name="List Table 7 Colorful Accent 6" w:uiPriority="52"/>
+    <w:lsdException w:name="Mention" w:semiHidden="1" w:unhideWhenUsed="1"/>
+    <w:lsdException w:name="Smart Hyperlink" w:semiHidden="1" w:unhideWhenUsed="1"/>
+    <w:lsdException w:name="Hashtag" w:semiHidden="1" w:unhideWhenUsed="1"/>
+    <w:lsdException w:name="Unresolved Mention" w:semiHidden="1" w:unhideWhenUsed="1"/>
+    <w:lsdException w:name="Smart Link" w:semiHidden="1" w:unhideWhenUsed="1"/>
   </w:latentStyles>
   <w:style w:type="paragraph" w:default="1" w:styleId="Normal">
     <w:name w:val="Normal"/>
@@ -16912,10 +18618,31 @@
       <w:lang w:val="en-IN"/>
     </w:rPr>
   </w:style>
+  <w:style w:type="paragraph" w:styleId="Heading3">
+    <w:name w:val="heading 3"/>
+    <w:basedOn w:val="Normal"/>
+    <w:next w:val="Normal"/>
+    <w:link w:val="Heading3Char"/>
+    <w:uiPriority w:val="9"/>
+    <w:semiHidden/>
+    <w:unhideWhenUsed/>
+    <w:qFormat/>
+    <w:rsid w:val="0002142B"/>
+    <w:pPr>
+      <w:keepNext/>
+      <w:keepLines/>
+      <w:spacing w:before="40" w:after="0"/>
+      <w:outlineLvl w:val="2"/>
+    </w:pPr>
+    <w:rPr>
+      <w:rFonts w:asciiTheme="majorHAnsi" w:eastAsiaTheme="majorEastAsia" w:hAnsiTheme="majorHAnsi" w:cstheme="majorBidi"/>
+      <w:color w:val="1F4D78" w:themeColor="accent1" w:themeShade="7F"/>
+      <w:szCs w:val="24"/>
+    </w:rPr>
+  </w:style>
   <w:style w:type="character" w:default="1" w:styleId="DefaultParagraphFont">
     <w:name w:val="Default Paragraph Font"/>
     <w:uiPriority w:val="1"/>
-    <w:semiHidden/>
     <w:unhideWhenUsed/>
   </w:style>
   <w:style w:type="table" w:default="1" w:styleId="TableNormal">
@@ -16923,7 +18650,6 @@
     <w:uiPriority w:val="99"/>
     <w:semiHidden/>
     <w:unhideWhenUsed/>
-    <w:qFormat/>
     <w:tblPr>
       <w:tblInd w:w="0" w:type="dxa"/>
       <w:tblCellMar>
@@ -16949,7 +18675,6 @@
       <w:spacing w:after="0" w:line="240" w:lineRule="auto"/>
     </w:pPr>
     <w:tblPr>
-      <w:tblInd w:w="0" w:type="dxa"/>
       <w:tblBorders>
         <w:top w:val="single" w:sz="4" w:space="0" w:color="auto"/>
         <w:left w:val="single" w:sz="4" w:space="0" w:color="auto"/>
@@ -16958,12 +18683,6 @@
         <w:insideH w:val="single" w:sz="4" w:space="0" w:color="auto"/>
         <w:insideV w:val="single" w:sz="4" w:space="0" w:color="auto"/>
       </w:tblBorders>
-      <w:tblCellMar>
-        <w:top w:w="0" w:type="dxa"/>
-        <w:left w:w="108" w:type="dxa"/>
-        <w:bottom w:w="0" w:type="dxa"/>
-        <w:right w:w="108" w:type="dxa"/>
-      </w:tblCellMar>
     </w:tblPr>
   </w:style>
   <w:style w:type="paragraph" w:styleId="Header">
@@ -17046,7 +18765,6 @@
     <w:tblPr>
       <w:tblStyleRowBandSize w:val="1"/>
       <w:tblStyleColBandSize w:val="1"/>
-      <w:tblInd w:w="0" w:type="dxa"/>
       <w:tblBorders>
         <w:top w:val="single" w:sz="4" w:space="0" w:color="B4C6E7" w:themeColor="accent5" w:themeTint="66"/>
         <w:left w:val="single" w:sz="4" w:space="0" w:color="B4C6E7" w:themeColor="accent5" w:themeTint="66"/>
@@ -17055,12 +18773,6 @@
         <w:insideH w:val="single" w:sz="4" w:space="0" w:color="B4C6E7" w:themeColor="accent5" w:themeTint="66"/>
         <w:insideV w:val="single" w:sz="4" w:space="0" w:color="B4C6E7" w:themeColor="accent5" w:themeTint="66"/>
       </w:tblBorders>
-      <w:tblCellMar>
-        <w:top w:w="0" w:type="dxa"/>
-        <w:left w:w="108" w:type="dxa"/>
-        <w:bottom w:w="0" w:type="dxa"/>
-        <w:right w:w="108" w:type="dxa"/>
-      </w:tblCellMar>
     </w:tblPr>
     <w:tblStylePr w:type="firstRow">
       <w:rPr>
@@ -17113,7 +18825,6 @@
     <w:tblPr>
       <w:tblStyleRowBandSize w:val="1"/>
       <w:tblStyleColBandSize w:val="1"/>
-      <w:tblInd w:w="0" w:type="dxa"/>
       <w:tblBorders>
         <w:top w:val="single" w:sz="4" w:space="0" w:color="8EAADB" w:themeColor="accent5" w:themeTint="99"/>
         <w:left w:val="single" w:sz="4" w:space="0" w:color="8EAADB" w:themeColor="accent5" w:themeTint="99"/>
@@ -17122,12 +18833,6 @@
         <w:insideH w:val="single" w:sz="4" w:space="0" w:color="8EAADB" w:themeColor="accent5" w:themeTint="99"/>
         <w:insideV w:val="single" w:sz="4" w:space="0" w:color="8EAADB" w:themeColor="accent5" w:themeTint="99"/>
       </w:tblBorders>
-      <w:tblCellMar>
-        <w:top w:w="0" w:type="dxa"/>
-        <w:left w:w="108" w:type="dxa"/>
-        <w:bottom w:w="0" w:type="dxa"/>
-        <w:right w:w="108" w:type="dxa"/>
-      </w:tblCellMar>
     </w:tblPr>
     <w:tblStylePr w:type="firstRow">
       <w:rPr>
@@ -17366,6 +19071,20 @@
       <w:sz w:val="24"/>
       <w:szCs w:val="24"/>
       <w:lang w:val="en-IN"/>
+    </w:rPr>
+  </w:style>
+  <w:style w:type="character" w:customStyle="1" w:styleId="Heading3Char">
+    <w:name w:val="Heading 3 Char"/>
+    <w:basedOn w:val="DefaultParagraphFont"/>
+    <w:link w:val="Heading3"/>
+    <w:uiPriority w:val="9"/>
+    <w:semiHidden/>
+    <w:rsid w:val="0002142B"/>
+    <w:rPr>
+      <w:rFonts w:asciiTheme="majorHAnsi" w:eastAsiaTheme="majorEastAsia" w:hAnsiTheme="majorHAnsi" w:cstheme="majorBidi"/>
+      <w:color w:val="1F4D78" w:themeColor="accent1" w:themeShade="7F"/>
+      <w:sz w:val="24"/>
+      <w:szCs w:val="24"/>
     </w:rPr>
   </w:style>
 </w:styles>
@@ -17626,7 +19345,7 @@
   <a:extraClrSchemeLst/>
   <a:extLst>
     <a:ext uri="{05A4C25C-085E-4340-85A3-A5531E510DB2}">
-      <thm15:themeFamily xmlns="" xmlns:thm15="http://schemas.microsoft.com/office/thememl/2012/main" name="Office Theme" id="{62F939B6-93AF-4DB8-9C6B-D6C7DFDC589F}" vid="{4A3C46E8-61CC-4603-A589-7422A47A8E4A}"/>
+      <thm15:themeFamily xmlns:thm15="http://schemas.microsoft.com/office/thememl/2012/main" name="Office Theme" id="{62F939B6-93AF-4DB8-9C6B-D6C7DFDC589F}" vid="{4A3C46E8-61CC-4603-A589-7422A47A8E4A}"/>
     </a:ext>
   </a:extLst>
 </a:theme>

</xml_diff>